<commit_message>
14. Modified the typescript document file
</commit_message>
<xml_diff>
--- a/Typescript.docx
+++ b/Typescript.docx
@@ -2441,12 +2441,1895 @@
       <w:pPr>
         <w:rPr>
           <w:rFonts w:ascii="Franklin Gothic Medium" w:hAnsi="Franklin Gothic Medium" w:cstheme="minorHAnsi"/>
+          <w:sz w:val="32"/>
+          <w:szCs w:val="32"/>
+        </w:rPr>
+      </w:pPr>
+      <w:r>
+        <w:rPr>
+          <w:rFonts w:ascii="Franklin Gothic Medium" w:hAnsi="Franklin Gothic Medium" w:cstheme="minorHAnsi"/>
+          <w:sz w:val="32"/>
+          <w:szCs w:val="32"/>
+        </w:rPr>
+        <w:t>Datatypes:</w:t>
+      </w:r>
+    </w:p>
+    <w:p>
+      <w:pPr>
+        <w:pStyle w:val="ListParagraph"/>
+        <w:numPr>
+          <w:ilvl w:val="0"/>
+          <w:numId w:val="2"/>
+        </w:numPr>
+        <w:rPr>
+          <w:rFonts w:ascii="Franklin Gothic Medium" w:hAnsi="Franklin Gothic Medium" w:cstheme="minorHAnsi"/>
+          <w:sz w:val="32"/>
+          <w:szCs w:val="32"/>
+        </w:rPr>
+      </w:pPr>
+      <w:r>
+        <w:rPr>
+          <w:rFonts w:ascii="Franklin Gothic Medium" w:hAnsi="Franklin Gothic Medium" w:cstheme="minorHAnsi"/>
+          <w:sz w:val="28"/>
+          <w:szCs w:val="28"/>
+        </w:rPr>
+        <w:t xml:space="preserve">array, </w:t>
+      </w:r>
+    </w:p>
+    <w:p>
+      <w:pPr>
+        <w:pStyle w:val="ListParagraph"/>
+        <w:numPr>
+          <w:ilvl w:val="0"/>
+          <w:numId w:val="2"/>
+        </w:numPr>
+        <w:rPr>
+          <w:rFonts w:ascii="Franklin Gothic Medium" w:hAnsi="Franklin Gothic Medium" w:cstheme="minorHAnsi"/>
+          <w:sz w:val="32"/>
+          <w:szCs w:val="32"/>
+        </w:rPr>
+      </w:pPr>
+      <w:r>
+        <w:rPr>
+          <w:rFonts w:ascii="Franklin Gothic Medium" w:hAnsi="Franklin Gothic Medium" w:cstheme="minorHAnsi"/>
+          <w:sz w:val="28"/>
+          <w:szCs w:val="28"/>
+        </w:rPr>
+        <w:t>Number</w:t>
+      </w:r>
+    </w:p>
+    <w:p>
+      <w:pPr>
+        <w:pStyle w:val="ListParagraph"/>
+        <w:numPr>
+          <w:ilvl w:val="0"/>
+          <w:numId w:val="2"/>
+        </w:numPr>
+        <w:rPr>
+          <w:rFonts w:ascii="Franklin Gothic Medium" w:hAnsi="Franklin Gothic Medium" w:cstheme="minorHAnsi"/>
+          <w:sz w:val="32"/>
+          <w:szCs w:val="32"/>
+        </w:rPr>
+      </w:pPr>
+      <w:r>
+        <w:rPr>
+          <w:rFonts w:ascii="Franklin Gothic Medium" w:hAnsi="Franklin Gothic Medium" w:cstheme="minorHAnsi"/>
+          <w:sz w:val="28"/>
+          <w:szCs w:val="28"/>
+        </w:rPr>
+        <w:t>Boolean</w:t>
+      </w:r>
+    </w:p>
+    <w:p>
+      <w:pPr>
+        <w:pStyle w:val="ListParagraph"/>
+        <w:numPr>
+          <w:ilvl w:val="0"/>
+          <w:numId w:val="2"/>
+        </w:numPr>
+        <w:rPr>
+          <w:rFonts w:ascii="Franklin Gothic Medium" w:hAnsi="Franklin Gothic Medium" w:cstheme="minorHAnsi"/>
+          <w:sz w:val="32"/>
+          <w:szCs w:val="32"/>
+        </w:rPr>
+      </w:pPr>
+      <w:r>
+        <w:rPr>
+          <w:rFonts w:ascii="Franklin Gothic Medium" w:hAnsi="Franklin Gothic Medium" w:cstheme="minorHAnsi"/>
+          <w:sz w:val="28"/>
+          <w:szCs w:val="28"/>
+        </w:rPr>
+        <w:t>String</w:t>
+      </w:r>
+    </w:p>
+    <w:p>
+      <w:pPr>
+        <w:pStyle w:val="ListParagraph"/>
+        <w:numPr>
+          <w:ilvl w:val="0"/>
+          <w:numId w:val="2"/>
+        </w:numPr>
+        <w:rPr>
+          <w:rFonts w:ascii="Franklin Gothic Medium" w:hAnsi="Franklin Gothic Medium" w:cstheme="minorHAnsi"/>
+          <w:sz w:val="28"/>
+          <w:szCs w:val="28"/>
+        </w:rPr>
+      </w:pPr>
+      <w:r>
+        <w:rPr>
+          <w:rFonts w:ascii="Franklin Gothic Medium" w:hAnsi="Franklin Gothic Medium" w:cstheme="minorHAnsi"/>
+          <w:sz w:val="28"/>
+          <w:szCs w:val="28"/>
+        </w:rPr>
+        <w:lastRenderedPageBreak/>
+        <w:t xml:space="preserve">In </w:t>
+      </w:r>
+      <w:proofErr w:type="spellStart"/>
+      <w:r>
+        <w:rPr>
+          <w:rFonts w:ascii="Franklin Gothic Medium" w:hAnsi="Franklin Gothic Medium" w:cstheme="minorHAnsi"/>
+          <w:sz w:val="28"/>
+          <w:szCs w:val="28"/>
+        </w:rPr>
+        <w:t>javascript</w:t>
+      </w:r>
+      <w:proofErr w:type="spellEnd"/>
+      <w:r>
+        <w:rPr>
+          <w:rFonts w:ascii="Franklin Gothic Medium" w:hAnsi="Franklin Gothic Medium" w:cstheme="minorHAnsi"/>
+          <w:sz w:val="28"/>
+          <w:szCs w:val="28"/>
+        </w:rPr>
+        <w:t xml:space="preserve">, </w:t>
+      </w:r>
+      <w:proofErr w:type="gramStart"/>
+      <w:r>
+        <w:rPr>
+          <w:rFonts w:ascii="Franklin Gothic Medium" w:hAnsi="Franklin Gothic Medium" w:cstheme="minorHAnsi"/>
+          <w:sz w:val="28"/>
+          <w:szCs w:val="28"/>
+        </w:rPr>
+        <w:t>all of</w:t>
+      </w:r>
+      <w:proofErr w:type="gramEnd"/>
+      <w:r>
+        <w:rPr>
+          <w:rFonts w:ascii="Franklin Gothic Medium" w:hAnsi="Franklin Gothic Medium" w:cstheme="minorHAnsi"/>
+          <w:sz w:val="28"/>
+          <w:szCs w:val="28"/>
+        </w:rPr>
+        <w:t xml:space="preserve"> the variable declarations will be moved to the top of the block code during the execution. So, we can assign the variables anywhere in the code.</w:t>
+      </w:r>
+    </w:p>
+    <w:p>
+      <w:pPr>
+        <w:rPr>
+          <w:rFonts w:ascii="Franklin Gothic Medium" w:hAnsi="Franklin Gothic Medium" w:cstheme="minorHAnsi"/>
+          <w:sz w:val="28"/>
+          <w:szCs w:val="28"/>
+        </w:rPr>
+      </w:pPr>
+    </w:p>
+    <w:p>
+      <w:pPr>
+        <w:pStyle w:val="ListParagraph"/>
+        <w:numPr>
+          <w:ilvl w:val="0"/>
+          <w:numId w:val="2"/>
+        </w:numPr>
+        <w:rPr>
+          <w:rFonts w:ascii="Franklin Gothic Medium" w:hAnsi="Franklin Gothic Medium" w:cstheme="minorHAnsi"/>
+          <w:sz w:val="28"/>
+          <w:szCs w:val="28"/>
+        </w:rPr>
+      </w:pPr>
+      <w:r>
+        <w:rPr>
+          <w:rFonts w:ascii="Franklin Gothic Medium" w:hAnsi="Franklin Gothic Medium" w:cstheme="minorHAnsi"/>
+          <w:sz w:val="28"/>
+          <w:szCs w:val="28"/>
+        </w:rPr>
+        <w:t>In the typescript, we cannot do the above thing as the typescript compiler will generate an error.</w:t>
+      </w:r>
+    </w:p>
+    <w:p>
+      <w:pPr>
+        <w:rPr>
+          <w:rFonts w:ascii="Franklin Gothic Medium" w:hAnsi="Franklin Gothic Medium" w:cstheme="minorHAnsi"/>
+          <w:sz w:val="28"/>
+          <w:szCs w:val="28"/>
+        </w:rPr>
+      </w:pPr>
+      <w:r>
+        <w:rPr>
+          <w:rFonts w:ascii="Franklin Gothic Medium" w:hAnsi="Franklin Gothic Medium" w:cstheme="minorHAnsi"/>
+          <w:sz w:val="28"/>
+          <w:szCs w:val="28"/>
+        </w:rPr>
+        <w:t xml:space="preserve">We can create two variables using two things and they are </w:t>
+      </w:r>
+      <w:r>
+        <w:rPr>
+          <w:rFonts w:ascii="Franklin Gothic Medium" w:hAnsi="Franklin Gothic Medium" w:cstheme="minorHAnsi"/>
+          <w:b/>
+          <w:bCs/>
+          <w:sz w:val="28"/>
+          <w:szCs w:val="28"/>
+        </w:rPr>
+        <w:t>let &amp; const.</w:t>
+      </w:r>
+    </w:p>
+    <w:p>
+      <w:pPr>
+        <w:rPr>
+          <w:rFonts w:ascii="Franklin Gothic Medium" w:hAnsi="Franklin Gothic Medium" w:cstheme="minorHAnsi"/>
+          <w:sz w:val="28"/>
+          <w:szCs w:val="28"/>
+        </w:rPr>
+      </w:pPr>
+      <w:r>
+        <w:rPr>
+          <w:rFonts w:ascii="Franklin Gothic Medium" w:hAnsi="Franklin Gothic Medium" w:cstheme="minorHAnsi"/>
+          <w:sz w:val="28"/>
+          <w:szCs w:val="28"/>
+        </w:rPr>
+        <w:t xml:space="preserve">let: </w:t>
+      </w:r>
+    </w:p>
+    <w:p>
+      <w:pPr>
+        <w:pStyle w:val="ListParagraph"/>
+        <w:numPr>
+          <w:ilvl w:val="0"/>
+          <w:numId w:val="2"/>
+        </w:numPr>
+        <w:rPr>
+          <w:rFonts w:ascii="Franklin Gothic Medium" w:hAnsi="Franklin Gothic Medium" w:cstheme="minorHAnsi"/>
+          <w:sz w:val="28"/>
+          <w:szCs w:val="28"/>
+        </w:rPr>
+      </w:pPr>
+      <w:r>
+        <w:rPr>
+          <w:rFonts w:ascii="Franklin Gothic Medium" w:hAnsi="Franklin Gothic Medium" w:cstheme="minorHAnsi"/>
+          <w:sz w:val="28"/>
+          <w:szCs w:val="28"/>
+        </w:rPr>
+        <w:t>The let is used when we know the value will be changed during the code.</w:t>
+      </w:r>
+    </w:p>
+    <w:p>
+      <w:pPr>
+        <w:rPr>
+          <w:rFonts w:ascii="Franklin Gothic Medium" w:hAnsi="Franklin Gothic Medium" w:cstheme="minorHAnsi"/>
+          <w:sz w:val="28"/>
+          <w:szCs w:val="28"/>
+        </w:rPr>
+      </w:pPr>
+      <w:proofErr w:type="spellStart"/>
+      <w:r>
+        <w:rPr>
+          <w:rFonts w:ascii="Franklin Gothic Medium" w:hAnsi="Franklin Gothic Medium" w:cstheme="minorHAnsi"/>
+          <w:sz w:val="28"/>
+          <w:szCs w:val="28"/>
+        </w:rPr>
+        <w:t>const</w:t>
+      </w:r>
+      <w:proofErr w:type="spellEnd"/>
+      <w:r>
+        <w:rPr>
+          <w:rFonts w:ascii="Franklin Gothic Medium" w:hAnsi="Franklin Gothic Medium" w:cstheme="minorHAnsi"/>
+          <w:sz w:val="28"/>
+          <w:szCs w:val="28"/>
+        </w:rPr>
+        <w:t>:</w:t>
+      </w:r>
+    </w:p>
+    <w:p>
+      <w:pPr>
+        <w:pStyle w:val="ListParagraph"/>
+        <w:numPr>
+          <w:ilvl w:val="0"/>
+          <w:numId w:val="2"/>
+        </w:numPr>
+        <w:rPr>
+          <w:rFonts w:ascii="Franklin Gothic Medium" w:hAnsi="Franklin Gothic Medium" w:cstheme="minorHAnsi"/>
+          <w:sz w:val="28"/>
+          <w:szCs w:val="28"/>
+        </w:rPr>
+      </w:pPr>
+      <w:r>
+        <w:rPr>
+          <w:rFonts w:ascii="Franklin Gothic Medium" w:hAnsi="Franklin Gothic Medium" w:cstheme="minorHAnsi"/>
+          <w:sz w:val="28"/>
+          <w:szCs w:val="28"/>
+        </w:rPr>
+        <w:t xml:space="preserve">The </w:t>
+      </w:r>
+      <w:proofErr w:type="spellStart"/>
+      <w:r>
+        <w:rPr>
+          <w:rFonts w:ascii="Franklin Gothic Medium" w:hAnsi="Franklin Gothic Medium" w:cstheme="minorHAnsi"/>
+          <w:sz w:val="28"/>
+          <w:szCs w:val="28"/>
+        </w:rPr>
+        <w:t>const</w:t>
+      </w:r>
+      <w:proofErr w:type="spellEnd"/>
+      <w:r>
+        <w:rPr>
+          <w:rFonts w:ascii="Franklin Gothic Medium" w:hAnsi="Franklin Gothic Medium" w:cstheme="minorHAnsi"/>
+          <w:sz w:val="28"/>
+          <w:szCs w:val="28"/>
+        </w:rPr>
+        <w:t xml:space="preserve"> will be used when the variable is constant throughout the whole process.</w:t>
+      </w:r>
+    </w:p>
+    <w:p>
+      <w:pPr>
+        <w:rPr>
+          <w:rFonts w:ascii="Franklin Gothic Medium" w:hAnsi="Franklin Gothic Medium" w:cstheme="minorHAnsi"/>
+          <w:b/>
+          <w:bCs/>
+          <w:sz w:val="28"/>
+          <w:szCs w:val="28"/>
+        </w:rPr>
+      </w:pPr>
+      <w:r>
+        <w:rPr>
+          <w:rFonts w:ascii="Franklin Gothic Medium" w:hAnsi="Franklin Gothic Medium" w:cstheme="minorHAnsi"/>
+          <w:b/>
+          <w:bCs/>
+          <w:sz w:val="28"/>
+          <w:szCs w:val="28"/>
+        </w:rPr>
+        <w:t>Annotations and Inference:</w:t>
+      </w:r>
+    </w:p>
+    <w:p>
+      <w:pPr>
+        <w:rPr>
+          <w:rFonts w:ascii="Franklin Gothic Medium" w:hAnsi="Franklin Gothic Medium" w:cstheme="minorHAnsi"/>
+          <w:sz w:val="28"/>
+          <w:szCs w:val="28"/>
+        </w:rPr>
+      </w:pPr>
+      <w:r>
+        <w:rPr>
+          <w:rFonts w:ascii="Franklin Gothic Medium" w:hAnsi="Franklin Gothic Medium" w:cstheme="minorHAnsi"/>
+          <w:sz w:val="28"/>
+          <w:szCs w:val="28"/>
+        </w:rPr>
+        <w:tab/>
+        <w:t xml:space="preserve">let x: </w:t>
+      </w:r>
+      <w:r>
+        <w:rPr>
+          <w:rFonts w:ascii="Franklin Gothic Medium" w:hAnsi="Franklin Gothic Medium" w:cstheme="minorHAnsi"/>
+          <w:b/>
+          <w:bCs/>
+          <w:sz w:val="28"/>
+          <w:szCs w:val="28"/>
+        </w:rPr>
+        <w:t>string</w:t>
+      </w:r>
+      <w:r>
+        <w:rPr>
+          <w:rFonts w:ascii="Franklin Gothic Medium" w:hAnsi="Franklin Gothic Medium" w:cstheme="minorHAnsi"/>
+          <w:sz w:val="28"/>
+          <w:szCs w:val="28"/>
+        </w:rPr>
+        <w:t xml:space="preserve"> = “Hello World”;</w:t>
+      </w:r>
+    </w:p>
+    <w:p>
+      <w:pPr>
+        <w:rPr>
+          <w:rFonts w:ascii="Franklin Gothic Medium" w:hAnsi="Franklin Gothic Medium" w:cstheme="minorHAnsi"/>
+          <w:sz w:val="28"/>
+          <w:szCs w:val="28"/>
+        </w:rPr>
+      </w:pPr>
+      <w:r>
+        <w:rPr>
+          <w:rFonts w:ascii="Franklin Gothic Medium" w:hAnsi="Franklin Gothic Medium" w:cstheme="minorHAnsi"/>
+          <w:sz w:val="28"/>
+          <w:szCs w:val="28"/>
+        </w:rPr>
+        <w:tab/>
+        <w:t>Here, the string is the annotation for the program.</w:t>
+      </w:r>
+    </w:p>
+    <w:p>
+      <w:pPr>
+        <w:rPr>
+          <w:rFonts w:ascii="Franklin Gothic Medium" w:hAnsi="Franklin Gothic Medium" w:cstheme="minorHAnsi"/>
+          <w:sz w:val="28"/>
+          <w:szCs w:val="28"/>
+        </w:rPr>
+      </w:pPr>
+      <w:r>
+        <w:rPr>
+          <w:rFonts w:ascii="Franklin Gothic Medium" w:hAnsi="Franklin Gothic Medium" w:cstheme="minorHAnsi"/>
+          <w:sz w:val="28"/>
+          <w:szCs w:val="28"/>
+        </w:rPr>
+        <w:t>Method Datatypes:</w:t>
+      </w:r>
+    </w:p>
+    <w:p>
+      <w:pPr>
+        <w:rPr>
+          <w:rFonts w:ascii="Franklin Gothic Medium" w:hAnsi="Franklin Gothic Medium" w:cstheme="minorHAnsi"/>
+          <w:b/>
+          <w:bCs/>
+          <w:sz w:val="28"/>
+          <w:szCs w:val="28"/>
+        </w:rPr>
+      </w:pPr>
+      <w:r>
+        <w:rPr>
+          <w:rFonts w:ascii="Franklin Gothic Medium" w:hAnsi="Franklin Gothic Medium" w:cstheme="minorHAnsi"/>
+          <w:b/>
+          <w:bCs/>
+          <w:sz w:val="28"/>
+          <w:szCs w:val="28"/>
+        </w:rPr>
+        <w:t>Void:</w:t>
+      </w:r>
+    </w:p>
+    <w:p>
+      <w:pPr>
+        <w:rPr>
+          <w:rFonts w:ascii="Franklin Gothic Medium" w:hAnsi="Franklin Gothic Medium" w:cstheme="minorHAnsi"/>
+          <w:b/>
+          <w:bCs/>
+          <w:sz w:val="28"/>
+          <w:szCs w:val="28"/>
+        </w:rPr>
+      </w:pPr>
+      <w:r>
+        <w:rPr>
+          <w:rFonts w:ascii="Franklin Gothic Medium" w:hAnsi="Franklin Gothic Medium" w:cstheme="minorHAnsi"/>
+          <w:b/>
+          <w:bCs/>
+          <w:sz w:val="28"/>
+          <w:szCs w:val="28"/>
+        </w:rPr>
+        <w:t>Null:</w:t>
+      </w:r>
+    </w:p>
+    <w:p>
+      <w:pPr>
+        <w:rPr>
+          <w:rFonts w:ascii="Franklin Gothic Medium" w:hAnsi="Franklin Gothic Medium" w:cstheme="minorHAnsi"/>
+          <w:b/>
+          <w:bCs/>
+          <w:sz w:val="28"/>
+          <w:szCs w:val="28"/>
+        </w:rPr>
+      </w:pPr>
+      <w:r>
+        <w:rPr>
+          <w:rFonts w:ascii="Franklin Gothic Medium" w:hAnsi="Franklin Gothic Medium" w:cstheme="minorHAnsi"/>
+          <w:b/>
+          <w:bCs/>
+          <w:sz w:val="28"/>
+          <w:szCs w:val="28"/>
+        </w:rPr>
+        <w:t>Undefined</w:t>
+      </w:r>
+    </w:p>
+    <w:p>
+      <w:pPr>
+        <w:rPr>
+          <w:rFonts w:ascii="Franklin Gothic Medium" w:hAnsi="Franklin Gothic Medium" w:cstheme="minorHAnsi"/>
+          <w:b/>
+          <w:bCs/>
+          <w:sz w:val="28"/>
+          <w:szCs w:val="28"/>
+        </w:rPr>
+      </w:pPr>
+      <w:r>
+        <w:rPr>
+          <w:rFonts w:ascii="Franklin Gothic Medium" w:hAnsi="Franklin Gothic Medium" w:cstheme="minorHAnsi"/>
+          <w:b/>
+          <w:bCs/>
+          <w:sz w:val="28"/>
+          <w:szCs w:val="28"/>
+        </w:rPr>
+        <w:t>Never</w:t>
+      </w:r>
+    </w:p>
+    <w:p>
+      <w:pPr>
+        <w:rPr>
+          <w:rFonts w:ascii="Franklin Gothic Medium" w:hAnsi="Franklin Gothic Medium" w:cstheme="minorHAnsi"/>
+          <w:b/>
+          <w:bCs/>
+          <w:sz w:val="32"/>
+          <w:szCs w:val="32"/>
+        </w:rPr>
+      </w:pPr>
+      <w:r>
+        <w:rPr>
+          <w:rFonts w:ascii="Franklin Gothic Medium" w:hAnsi="Franklin Gothic Medium" w:cstheme="minorHAnsi"/>
+          <w:b/>
+          <w:bCs/>
+          <w:sz w:val="32"/>
+          <w:szCs w:val="32"/>
+        </w:rPr>
+        <w:t xml:space="preserve">Union Types: </w:t>
+      </w:r>
+    </w:p>
+    <w:p>
+      <w:pPr>
+        <w:rPr>
+          <w:rFonts w:ascii="Franklin Gothic Medium" w:hAnsi="Franklin Gothic Medium" w:cstheme="minorHAnsi"/>
+          <w:b/>
+          <w:bCs/>
+          <w:sz w:val="28"/>
+          <w:szCs w:val="28"/>
+        </w:rPr>
+      </w:pPr>
+      <w:r>
+        <w:rPr>
+          <w:rFonts w:ascii="Franklin Gothic Medium" w:hAnsi="Franklin Gothic Medium" w:cstheme="minorHAnsi"/>
+          <w:b/>
+          <w:bCs/>
+          <w:sz w:val="28"/>
+          <w:szCs w:val="28"/>
+        </w:rPr>
+        <w:t>The union types will contain a combination of the two datatypes which are number and string.</w:t>
+      </w:r>
+    </w:p>
+    <w:p>
+      <w:pPr>
+        <w:rPr>
+          <w:rFonts w:ascii="Franklin Gothic Medium" w:hAnsi="Franklin Gothic Medium" w:cstheme="minorHAnsi"/>
+          <w:b/>
+          <w:bCs/>
+          <w:sz w:val="28"/>
+          <w:szCs w:val="28"/>
+        </w:rPr>
+      </w:pPr>
+      <w:r>
+        <w:rPr>
+          <w:rFonts w:ascii="Franklin Gothic Medium" w:hAnsi="Franklin Gothic Medium" w:cstheme="minorHAnsi"/>
+          <w:b/>
+          <w:bCs/>
+          <w:sz w:val="28"/>
+          <w:szCs w:val="28"/>
+        </w:rPr>
+        <w:t>We can combine as many types as we want</w:t>
+      </w:r>
+    </w:p>
+    <w:p>
+      <w:pPr>
+        <w:rPr>
+          <w:rFonts w:ascii="Franklin Gothic Medium" w:hAnsi="Franklin Gothic Medium" w:cstheme="minorHAnsi"/>
+          <w:b/>
+          <w:bCs/>
+          <w:sz w:val="28"/>
+          <w:szCs w:val="28"/>
+        </w:rPr>
+      </w:pPr>
+    </w:p>
+    <w:p>
+      <w:pPr>
+        <w:rPr>
+          <w:rFonts w:ascii="Franklin Gothic Medium" w:hAnsi="Franklin Gothic Medium" w:cstheme="minorHAnsi"/>
+          <w:b/>
+          <w:bCs/>
+          <w:sz w:val="28"/>
+          <w:szCs w:val="28"/>
+        </w:rPr>
+      </w:pPr>
+      <w:proofErr w:type="spellStart"/>
+      <w:r>
+        <w:rPr>
+          <w:rFonts w:ascii="Franklin Gothic Medium" w:hAnsi="Franklin Gothic Medium" w:cstheme="minorHAnsi"/>
+          <w:b/>
+          <w:bCs/>
+          <w:sz w:val="28"/>
+          <w:szCs w:val="28"/>
+        </w:rPr>
+        <w:t>StrictNullChecks</w:t>
+      </w:r>
+      <w:proofErr w:type="spellEnd"/>
+      <w:r>
+        <w:rPr>
+          <w:rFonts w:ascii="Franklin Gothic Medium" w:hAnsi="Franklin Gothic Medium" w:cstheme="minorHAnsi"/>
+          <w:b/>
+          <w:bCs/>
+          <w:sz w:val="28"/>
+          <w:szCs w:val="28"/>
+        </w:rPr>
+        <w:t>:</w:t>
+      </w:r>
+    </w:p>
+    <w:p>
+      <w:pPr>
+        <w:pStyle w:val="ListParagraph"/>
+        <w:numPr>
+          <w:ilvl w:val="0"/>
+          <w:numId w:val="2"/>
+        </w:numPr>
+        <w:rPr>
+          <w:rFonts w:ascii="Franklin Gothic Medium" w:hAnsi="Franklin Gothic Medium" w:cstheme="minorHAnsi"/>
+          <w:b/>
+          <w:bCs/>
+          <w:sz w:val="28"/>
+          <w:szCs w:val="28"/>
+        </w:rPr>
+      </w:pPr>
+      <w:r>
+        <w:rPr>
+          <w:rFonts w:ascii="Franklin Gothic Medium" w:hAnsi="Franklin Gothic Medium" w:cstheme="minorHAnsi"/>
+          <w:b/>
+          <w:bCs/>
+          <w:sz w:val="28"/>
+          <w:szCs w:val="28"/>
+        </w:rPr>
+        <w:t xml:space="preserve">If we want to assign null to a data type then we </w:t>
+      </w:r>
+      <w:proofErr w:type="gramStart"/>
+      <w:r>
+        <w:rPr>
+          <w:rFonts w:ascii="Franklin Gothic Medium" w:hAnsi="Franklin Gothic Medium" w:cstheme="minorHAnsi"/>
+          <w:b/>
+          <w:bCs/>
+          <w:sz w:val="28"/>
+          <w:szCs w:val="28"/>
+        </w:rPr>
+        <w:t>have to</w:t>
+      </w:r>
+      <w:proofErr w:type="gramEnd"/>
+      <w:r>
+        <w:rPr>
+          <w:rFonts w:ascii="Franklin Gothic Medium" w:hAnsi="Franklin Gothic Medium" w:cstheme="minorHAnsi"/>
+          <w:b/>
+          <w:bCs/>
+          <w:sz w:val="28"/>
+          <w:szCs w:val="28"/>
+        </w:rPr>
+        <w:t xml:space="preserve"> add as an annotation to the union type, then only then we can assign null to it.</w:t>
+      </w:r>
+    </w:p>
+    <w:p>
+      <w:pPr>
+        <w:ind w:left="360"/>
+        <w:rPr>
+          <w:rFonts w:ascii="Franklin Gothic Medium" w:hAnsi="Franklin Gothic Medium" w:cstheme="minorHAnsi"/>
+          <w:b/>
+          <w:bCs/>
+          <w:sz w:val="28"/>
+          <w:szCs w:val="28"/>
+        </w:rPr>
+      </w:pPr>
+    </w:p>
+    <w:p>
+      <w:pPr>
+        <w:pStyle w:val="ListParagraph"/>
+        <w:numPr>
+          <w:ilvl w:val="0"/>
+          <w:numId w:val="2"/>
+        </w:numPr>
+        <w:rPr>
+          <w:rFonts w:ascii="Franklin Gothic Medium" w:hAnsi="Franklin Gothic Medium" w:cstheme="minorHAnsi"/>
+          <w:b/>
+          <w:bCs/>
+          <w:sz w:val="28"/>
+          <w:szCs w:val="28"/>
+        </w:rPr>
+      </w:pPr>
+      <w:r>
+        <w:rPr>
+          <w:rFonts w:ascii="Franklin Gothic Medium" w:hAnsi="Franklin Gothic Medium" w:cstheme="minorHAnsi"/>
+          <w:b/>
+          <w:bCs/>
+          <w:sz w:val="28"/>
+          <w:szCs w:val="28"/>
+        </w:rPr>
+        <w:lastRenderedPageBreak/>
+        <w:t xml:space="preserve">If we want to assign undefined to the variable, we </w:t>
+      </w:r>
+      <w:proofErr w:type="gramStart"/>
+      <w:r>
+        <w:rPr>
+          <w:rFonts w:ascii="Franklin Gothic Medium" w:hAnsi="Franklin Gothic Medium" w:cstheme="minorHAnsi"/>
+          <w:b/>
+          <w:bCs/>
+          <w:sz w:val="28"/>
+          <w:szCs w:val="28"/>
+        </w:rPr>
+        <w:t>have to</w:t>
+      </w:r>
+      <w:proofErr w:type="gramEnd"/>
+      <w:r>
+        <w:rPr>
+          <w:rFonts w:ascii="Franklin Gothic Medium" w:hAnsi="Franklin Gothic Medium" w:cstheme="minorHAnsi"/>
+          <w:b/>
+          <w:bCs/>
+          <w:sz w:val="28"/>
+          <w:szCs w:val="28"/>
+        </w:rPr>
+        <w:t xml:space="preserve"> add it as annotation to the union type.</w:t>
+      </w:r>
+    </w:p>
+    <w:p>
+      <w:pPr>
+        <w:rPr>
+          <w:rFonts w:ascii="Franklin Gothic Medium" w:hAnsi="Franklin Gothic Medium" w:cstheme="minorHAnsi"/>
+          <w:b/>
+          <w:bCs/>
+          <w:sz w:val="28"/>
+          <w:szCs w:val="28"/>
+        </w:rPr>
+      </w:pPr>
+      <w:r>
+        <w:rPr>
+          <w:rFonts w:ascii="Franklin Gothic Medium" w:hAnsi="Franklin Gothic Medium" w:cstheme="minorHAnsi"/>
+          <w:b/>
+          <w:bCs/>
+          <w:sz w:val="28"/>
+          <w:szCs w:val="28"/>
+        </w:rPr>
+        <w:t xml:space="preserve">Type Assertions: </w:t>
+      </w:r>
+    </w:p>
+    <w:p>
+      <w:pPr>
+        <w:rPr>
+          <w:rFonts w:ascii="Franklin Gothic Medium" w:hAnsi="Franklin Gothic Medium" w:cstheme="minorHAnsi"/>
+          <w:sz w:val="28"/>
+          <w:szCs w:val="28"/>
+        </w:rPr>
+      </w:pPr>
+      <w:r>
+        <w:rPr>
+          <w:rFonts w:ascii="Franklin Gothic Medium" w:hAnsi="Franklin Gothic Medium" w:cstheme="minorHAnsi"/>
+          <w:sz w:val="28"/>
+          <w:szCs w:val="28"/>
+        </w:rPr>
+        <w:t xml:space="preserve">There are two ways in which we can assert the variables and they are the following: </w:t>
+      </w:r>
+    </w:p>
+    <w:p>
+      <w:pPr>
+        <w:rPr>
+          <w:rFonts w:ascii="Franklin Gothic Medium" w:hAnsi="Franklin Gothic Medium" w:cstheme="minorHAnsi"/>
+          <w:sz w:val="28"/>
+          <w:szCs w:val="28"/>
+        </w:rPr>
+      </w:pPr>
+      <w:r>
+        <w:rPr>
+          <w:rFonts w:ascii="Franklin Gothic Medium" w:hAnsi="Franklin Gothic Medium" w:cstheme="minorHAnsi"/>
+          <w:sz w:val="28"/>
+          <w:szCs w:val="28"/>
+        </w:rPr>
+        <w:t xml:space="preserve">Suppose, we have </w:t>
+      </w:r>
+      <w:proofErr w:type="gramStart"/>
+      <w:r>
+        <w:rPr>
+          <w:rFonts w:ascii="Franklin Gothic Medium" w:hAnsi="Franklin Gothic Medium" w:cstheme="minorHAnsi"/>
+          <w:sz w:val="28"/>
+          <w:szCs w:val="28"/>
+        </w:rPr>
+        <w:t>value</w:t>
+      </w:r>
+      <w:proofErr w:type="gramEnd"/>
+      <w:r>
+        <w:rPr>
+          <w:rFonts w:ascii="Franklin Gothic Medium" w:hAnsi="Franklin Gothic Medium" w:cstheme="minorHAnsi"/>
+          <w:sz w:val="28"/>
+          <w:szCs w:val="28"/>
+        </w:rPr>
+        <w:t xml:space="preserve"> but we do not know the datatype of the variable then we can use the </w:t>
+      </w:r>
+      <w:r>
+        <w:rPr>
+          <w:rFonts w:ascii="Franklin Gothic Medium" w:hAnsi="Franklin Gothic Medium" w:cstheme="minorHAnsi"/>
+          <w:b/>
+          <w:bCs/>
+          <w:sz w:val="28"/>
+          <w:szCs w:val="28"/>
+        </w:rPr>
+        <w:t xml:space="preserve">any </w:t>
+      </w:r>
+      <w:r>
+        <w:rPr>
+          <w:rFonts w:ascii="Franklin Gothic Medium" w:hAnsi="Franklin Gothic Medium" w:cstheme="minorHAnsi"/>
+          <w:sz w:val="28"/>
+          <w:szCs w:val="28"/>
+        </w:rPr>
+        <w:t>datatype for the variable</w:t>
+      </w:r>
+    </w:p>
+    <w:p>
+      <w:pPr>
+        <w:rPr>
+          <w:rFonts w:ascii="Franklin Gothic Medium" w:hAnsi="Franklin Gothic Medium" w:cstheme="minorHAnsi"/>
+          <w:sz w:val="28"/>
+          <w:szCs w:val="28"/>
+        </w:rPr>
+      </w:pPr>
+      <w:r>
+        <w:rPr>
+          <w:rFonts w:ascii="Franklin Gothic Medium" w:hAnsi="Franklin Gothic Medium" w:cstheme="minorHAnsi"/>
+          <w:sz w:val="28"/>
+          <w:szCs w:val="28"/>
+        </w:rPr>
+        <w:t xml:space="preserve">Ex: let </w:t>
+      </w:r>
+      <w:proofErr w:type="spellStart"/>
+      <w:proofErr w:type="gramStart"/>
+      <w:r>
+        <w:rPr>
+          <w:rFonts w:ascii="Franklin Gothic Medium" w:hAnsi="Franklin Gothic Medium" w:cstheme="minorHAnsi"/>
+          <w:sz w:val="28"/>
+          <w:szCs w:val="28"/>
+        </w:rPr>
+        <w:t>value:any</w:t>
+      </w:r>
+      <w:proofErr w:type="spellEnd"/>
+      <w:proofErr w:type="gramEnd"/>
+      <w:r>
+        <w:rPr>
+          <w:rFonts w:ascii="Franklin Gothic Medium" w:hAnsi="Franklin Gothic Medium" w:cstheme="minorHAnsi"/>
+          <w:sz w:val="28"/>
+          <w:szCs w:val="28"/>
+        </w:rPr>
+        <w:t xml:space="preserve">  = 5;</w:t>
+      </w:r>
+    </w:p>
+    <w:p>
+      <w:pPr>
+        <w:pStyle w:val="ListParagraph"/>
+        <w:numPr>
+          <w:ilvl w:val="0"/>
+          <w:numId w:val="8"/>
+        </w:numPr>
+        <w:rPr>
+          <w:rFonts w:ascii="Franklin Gothic Medium" w:hAnsi="Franklin Gothic Medium" w:cstheme="minorHAnsi"/>
+          <w:sz w:val="28"/>
+          <w:szCs w:val="28"/>
+        </w:rPr>
+      </w:pPr>
+      <w:r>
+        <w:rPr>
+          <w:rFonts w:ascii="Franklin Gothic Medium" w:hAnsi="Franklin Gothic Medium" w:cstheme="minorHAnsi"/>
+          <w:sz w:val="28"/>
+          <w:szCs w:val="28"/>
+        </w:rPr>
+        <w:t>&lt;number&gt;value</w:t>
+      </w:r>
+      <w:r>
+        <w:rPr>
+          <w:rFonts w:ascii="Franklin Gothic Medium" w:hAnsi="Franklin Gothic Medium" w:cstheme="minorHAnsi"/>
+          <w:sz w:val="28"/>
+          <w:szCs w:val="28"/>
+        </w:rPr>
+        <w:t>:</w:t>
+      </w:r>
+    </w:p>
+    <w:p>
+      <w:pPr>
+        <w:pStyle w:val="ListParagraph"/>
+        <w:numPr>
+          <w:ilvl w:val="0"/>
+          <w:numId w:val="2"/>
+        </w:numPr>
+        <w:rPr>
+          <w:rFonts w:ascii="Franklin Gothic Medium" w:hAnsi="Franklin Gothic Medium" w:cstheme="minorHAnsi"/>
+          <w:sz w:val="28"/>
+          <w:szCs w:val="28"/>
+        </w:rPr>
+      </w:pPr>
+      <w:r>
+        <w:rPr>
+          <w:rFonts w:ascii="Franklin Gothic Medium" w:hAnsi="Franklin Gothic Medium" w:cstheme="minorHAnsi"/>
+          <w:sz w:val="28"/>
+          <w:szCs w:val="28"/>
+        </w:rPr>
+        <w:t xml:space="preserve">let </w:t>
+      </w:r>
+      <w:proofErr w:type="spellStart"/>
+      <w:r>
+        <w:rPr>
+          <w:rFonts w:ascii="Franklin Gothic Medium" w:hAnsi="Franklin Gothic Medium" w:cstheme="minorHAnsi"/>
+          <w:sz w:val="28"/>
+          <w:szCs w:val="28"/>
+        </w:rPr>
+        <w:t>fixedString</w:t>
+      </w:r>
+      <w:proofErr w:type="spellEnd"/>
+      <w:r>
+        <w:rPr>
+          <w:rFonts w:ascii="Franklin Gothic Medium" w:hAnsi="Franklin Gothic Medium" w:cstheme="minorHAnsi"/>
+          <w:sz w:val="28"/>
+          <w:szCs w:val="28"/>
+        </w:rPr>
+        <w:t xml:space="preserve">: string = </w:t>
+      </w:r>
+      <w:r>
+        <w:rPr>
+          <w:rFonts w:ascii="Franklin Gothic Medium" w:hAnsi="Franklin Gothic Medium" w:cstheme="minorHAnsi"/>
+          <w:sz w:val="28"/>
+          <w:szCs w:val="28"/>
+          <w:lang w:val="en-US"/>
+        </w:rPr>
+        <w:t>(&lt;number&gt;value</w:t>
+      </w:r>
+      <w:proofErr w:type="gramStart"/>
+      <w:r>
+        <w:rPr>
+          <w:rFonts w:ascii="Franklin Gothic Medium" w:hAnsi="Franklin Gothic Medium" w:cstheme="minorHAnsi"/>
+          <w:sz w:val="28"/>
+          <w:szCs w:val="28"/>
+          <w:lang w:val="en-US"/>
+        </w:rPr>
+        <w:t>).</w:t>
+      </w:r>
+      <w:proofErr w:type="spellStart"/>
+      <w:r>
+        <w:rPr>
+          <w:rFonts w:ascii="Franklin Gothic Medium" w:hAnsi="Franklin Gothic Medium" w:cstheme="minorHAnsi"/>
+          <w:sz w:val="28"/>
+          <w:szCs w:val="28"/>
+          <w:lang w:val="en-US"/>
+        </w:rPr>
+        <w:t>toFixed</w:t>
+      </w:r>
+      <w:proofErr w:type="spellEnd"/>
+      <w:proofErr w:type="gramEnd"/>
+      <w:r>
+        <w:rPr>
+          <w:rFonts w:ascii="Franklin Gothic Medium" w:hAnsi="Franklin Gothic Medium" w:cstheme="minorHAnsi"/>
+          <w:sz w:val="28"/>
+          <w:szCs w:val="28"/>
+          <w:lang w:val="en-US"/>
+        </w:rPr>
+        <w:t>(4);</w:t>
+      </w:r>
+    </w:p>
+    <w:p>
+      <w:pPr>
+        <w:pStyle w:val="ListParagraph"/>
+        <w:numPr>
+          <w:ilvl w:val="0"/>
+          <w:numId w:val="2"/>
+        </w:numPr>
+        <w:rPr>
+          <w:rFonts w:ascii="Franklin Gothic Medium" w:hAnsi="Franklin Gothic Medium" w:cstheme="minorHAnsi"/>
+          <w:sz w:val="28"/>
+          <w:szCs w:val="28"/>
+        </w:rPr>
+      </w:pPr>
+      <w:r>
+        <w:rPr>
+          <w:rFonts w:ascii="Franklin Gothic Medium" w:hAnsi="Franklin Gothic Medium" w:cstheme="minorHAnsi"/>
+          <w:sz w:val="28"/>
+          <w:szCs w:val="28"/>
+          <w:lang w:val="en-US"/>
+        </w:rPr>
+        <w:t>console.log(</w:t>
+      </w:r>
+      <w:proofErr w:type="spellStart"/>
+      <w:r>
+        <w:rPr>
+          <w:rFonts w:ascii="Franklin Gothic Medium" w:hAnsi="Franklin Gothic Medium" w:cstheme="minorHAnsi"/>
+          <w:sz w:val="28"/>
+          <w:szCs w:val="28"/>
+          <w:lang w:val="en-US"/>
+        </w:rPr>
+        <w:t>fixedString</w:t>
+      </w:r>
+      <w:proofErr w:type="spellEnd"/>
+      <w:r>
+        <w:rPr>
+          <w:rFonts w:ascii="Franklin Gothic Medium" w:hAnsi="Franklin Gothic Medium" w:cstheme="minorHAnsi"/>
+          <w:sz w:val="28"/>
+          <w:szCs w:val="28"/>
+          <w:lang w:val="en-US"/>
+        </w:rPr>
+        <w:t>) //5.0000</w:t>
+      </w:r>
+    </w:p>
+    <w:p>
+      <w:pPr>
+        <w:rPr>
+          <w:rFonts w:ascii="Franklin Gothic Medium" w:hAnsi="Franklin Gothic Medium" w:cstheme="minorHAnsi"/>
+          <w:sz w:val="28"/>
+          <w:szCs w:val="28"/>
+        </w:rPr>
+      </w:pPr>
+    </w:p>
+    <w:p>
+      <w:pPr>
+        <w:pStyle w:val="ListParagraph"/>
+        <w:numPr>
+          <w:ilvl w:val="0"/>
+          <w:numId w:val="8"/>
+        </w:numPr>
+        <w:rPr>
+          <w:rFonts w:ascii="Franklin Gothic Medium" w:hAnsi="Franklin Gothic Medium" w:cstheme="minorHAnsi"/>
+          <w:sz w:val="28"/>
+          <w:szCs w:val="28"/>
+        </w:rPr>
+      </w:pPr>
+      <w:r>
+        <w:rPr>
+          <w:rFonts w:ascii="Franklin Gothic Medium" w:hAnsi="Franklin Gothic Medium" w:cstheme="minorHAnsi"/>
+          <w:sz w:val="28"/>
+          <w:szCs w:val="28"/>
+        </w:rPr>
+        <w:t xml:space="preserve">let </w:t>
+      </w:r>
+      <w:proofErr w:type="spellStart"/>
+      <w:r>
+        <w:rPr>
+          <w:rFonts w:ascii="Franklin Gothic Medium" w:hAnsi="Franklin Gothic Medium" w:cstheme="minorHAnsi"/>
+          <w:sz w:val="28"/>
+          <w:szCs w:val="28"/>
+        </w:rPr>
+        <w:t>fixedString</w:t>
+      </w:r>
+      <w:proofErr w:type="spellEnd"/>
+      <w:r>
+        <w:rPr>
+          <w:rFonts w:ascii="Franklin Gothic Medium" w:hAnsi="Franklin Gothic Medium" w:cstheme="minorHAnsi"/>
+          <w:sz w:val="28"/>
+          <w:szCs w:val="28"/>
+        </w:rPr>
+        <w:t xml:space="preserve">: string = </w:t>
+      </w:r>
+      <w:r>
+        <w:rPr>
+          <w:rFonts w:ascii="Franklin Gothic Medium" w:hAnsi="Franklin Gothic Medium" w:cstheme="minorHAnsi"/>
+          <w:sz w:val="28"/>
+          <w:szCs w:val="28"/>
+          <w:lang w:val="en-US"/>
+        </w:rPr>
+        <w:t>(value</w:t>
+      </w:r>
+      <w:r>
+        <w:rPr>
+          <w:rFonts w:ascii="Franklin Gothic Medium" w:hAnsi="Franklin Gothic Medium" w:cstheme="minorHAnsi"/>
+          <w:sz w:val="28"/>
+          <w:szCs w:val="28"/>
+          <w:lang w:val="en-US"/>
+        </w:rPr>
+        <w:t xml:space="preserve"> as number</w:t>
+      </w:r>
+      <w:r>
+        <w:rPr>
+          <w:rFonts w:ascii="Franklin Gothic Medium" w:hAnsi="Franklin Gothic Medium" w:cstheme="minorHAnsi"/>
+          <w:sz w:val="28"/>
+          <w:szCs w:val="28"/>
+          <w:lang w:val="en-US"/>
+        </w:rPr>
+        <w:tab/>
+      </w:r>
+      <w:proofErr w:type="gramStart"/>
+      <w:r>
+        <w:rPr>
+          <w:rFonts w:ascii="Franklin Gothic Medium" w:hAnsi="Franklin Gothic Medium" w:cstheme="minorHAnsi"/>
+          <w:sz w:val="28"/>
+          <w:szCs w:val="28"/>
+          <w:lang w:val="en-US"/>
+        </w:rPr>
+        <w:t>).</w:t>
+      </w:r>
+      <w:proofErr w:type="spellStart"/>
+      <w:r>
+        <w:rPr>
+          <w:rFonts w:ascii="Franklin Gothic Medium" w:hAnsi="Franklin Gothic Medium" w:cstheme="minorHAnsi"/>
+          <w:sz w:val="28"/>
+          <w:szCs w:val="28"/>
+          <w:lang w:val="en-US"/>
+        </w:rPr>
+        <w:t>toFixed</w:t>
+      </w:r>
+      <w:proofErr w:type="spellEnd"/>
+      <w:proofErr w:type="gramEnd"/>
+      <w:r>
+        <w:rPr>
+          <w:rFonts w:ascii="Franklin Gothic Medium" w:hAnsi="Franklin Gothic Medium" w:cstheme="minorHAnsi"/>
+          <w:sz w:val="28"/>
+          <w:szCs w:val="28"/>
+          <w:lang w:val="en-US"/>
+        </w:rPr>
+        <w:t>(4);</w:t>
+      </w:r>
+    </w:p>
+    <w:p>
+      <w:pPr>
+        <w:rPr>
+          <w:rFonts w:ascii="Franklin Gothic Medium" w:hAnsi="Franklin Gothic Medium" w:cstheme="minorHAnsi"/>
+          <w:b/>
+          <w:bCs/>
+          <w:sz w:val="28"/>
+          <w:szCs w:val="28"/>
+        </w:rPr>
+      </w:pPr>
+      <w:r>
+        <w:rPr>
+          <w:rFonts w:ascii="Franklin Gothic Medium" w:hAnsi="Franklin Gothic Medium" w:cstheme="minorHAnsi"/>
+          <w:b/>
+          <w:bCs/>
+          <w:sz w:val="28"/>
+          <w:szCs w:val="28"/>
+        </w:rPr>
+        <w:t xml:space="preserve">Control Flow Based Type Analysis: </w:t>
+      </w:r>
+    </w:p>
+    <w:p>
+      <w:pPr>
+        <w:rPr>
+          <w:rFonts w:ascii="Franklin Gothic Medium" w:hAnsi="Franklin Gothic Medium" w:cstheme="minorHAnsi"/>
+          <w:sz w:val="28"/>
+          <w:szCs w:val="28"/>
+        </w:rPr>
+      </w:pPr>
+      <w:r>
+        <w:rPr>
+          <w:rFonts w:ascii="Franklin Gothic Medium" w:hAnsi="Franklin Gothic Medium" w:cstheme="minorHAnsi"/>
+          <w:sz w:val="28"/>
+          <w:szCs w:val="28"/>
+        </w:rPr>
+        <w:t xml:space="preserve">The control </w:t>
+      </w:r>
+      <w:proofErr w:type="gramStart"/>
+      <w:r>
+        <w:rPr>
+          <w:rFonts w:ascii="Franklin Gothic Medium" w:hAnsi="Franklin Gothic Medium" w:cstheme="minorHAnsi"/>
+          <w:sz w:val="28"/>
+          <w:szCs w:val="28"/>
+        </w:rPr>
+        <w:t>flow based</w:t>
+      </w:r>
+      <w:proofErr w:type="gramEnd"/>
+      <w:r>
+        <w:rPr>
+          <w:rFonts w:ascii="Franklin Gothic Medium" w:hAnsi="Franklin Gothic Medium" w:cstheme="minorHAnsi"/>
+          <w:sz w:val="28"/>
+          <w:szCs w:val="28"/>
+        </w:rPr>
+        <w:t xml:space="preserve"> type analysis helps us to handle the annotations very easily in the project. </w:t>
+      </w:r>
+    </w:p>
+    <w:p>
+      <w:pPr>
+        <w:rPr>
+          <w:rFonts w:ascii="Franklin Gothic Medium" w:hAnsi="Franklin Gothic Medium" w:cstheme="minorHAnsi"/>
+          <w:b/>
+          <w:bCs/>
+          <w:sz w:val="28"/>
+          <w:szCs w:val="28"/>
+        </w:rPr>
+      </w:pPr>
+      <w:r>
+        <w:rPr>
+          <w:rFonts w:ascii="Franklin Gothic Medium" w:hAnsi="Franklin Gothic Medium" w:cstheme="minorHAnsi"/>
+          <w:b/>
+          <w:bCs/>
+          <w:sz w:val="28"/>
+          <w:szCs w:val="28"/>
+        </w:rPr>
+        <w:t>Annotations Functions:</w:t>
+      </w:r>
+    </w:p>
+    <w:p>
+      <w:pPr>
+        <w:rPr>
+          <w:rFonts w:ascii="Franklin Gothic Medium" w:hAnsi="Franklin Gothic Medium" w:cstheme="minorHAnsi"/>
+          <w:sz w:val="28"/>
+          <w:szCs w:val="28"/>
+        </w:rPr>
+      </w:pPr>
+      <w:r>
+        <w:rPr>
+          <w:rFonts w:ascii="Franklin Gothic Medium" w:hAnsi="Franklin Gothic Medium" w:cstheme="minorHAnsi"/>
+          <w:sz w:val="28"/>
+          <w:szCs w:val="28"/>
+        </w:rPr>
+        <w:t>In the annotation function, we will be providing annotations even to the function which will be very helpful. We can know the return value directly at the beginning of the function.</w:t>
+      </w:r>
+    </w:p>
+    <w:p>
+      <w:pPr>
+        <w:rPr>
+          <w:rFonts w:ascii="Franklin Gothic Medium" w:hAnsi="Franklin Gothic Medium" w:cstheme="minorHAnsi"/>
+          <w:b/>
+          <w:bCs/>
+          <w:sz w:val="28"/>
+          <w:szCs w:val="28"/>
+        </w:rPr>
+      </w:pPr>
+      <w:r>
+        <w:rPr>
+          <w:rFonts w:ascii="Franklin Gothic Medium" w:hAnsi="Franklin Gothic Medium" w:cstheme="minorHAnsi"/>
+          <w:b/>
+          <w:bCs/>
+          <w:sz w:val="28"/>
+          <w:szCs w:val="28"/>
+        </w:rPr>
+        <w:t xml:space="preserve">Function </w:t>
+      </w:r>
+      <w:r>
+        <w:rPr>
+          <w:rFonts w:ascii="Franklin Gothic Medium" w:hAnsi="Franklin Gothic Medium" w:cstheme="minorHAnsi"/>
+          <w:b/>
+          <w:bCs/>
+          <w:sz w:val="28"/>
+          <w:szCs w:val="28"/>
+        </w:rPr>
+        <w:t>Parameters:</w:t>
+      </w:r>
+    </w:p>
+    <w:p>
+      <w:pPr>
+        <w:rPr>
+          <w:rFonts w:ascii="Franklin Gothic Medium" w:hAnsi="Franklin Gothic Medium" w:cstheme="minorHAnsi"/>
+          <w:sz w:val="28"/>
+          <w:szCs w:val="28"/>
+        </w:rPr>
+      </w:pPr>
+      <w:r>
+        <w:rPr>
+          <w:rFonts w:ascii="Franklin Gothic Medium" w:hAnsi="Franklin Gothic Medium" w:cstheme="minorHAnsi"/>
+          <w:sz w:val="28"/>
+          <w:szCs w:val="28"/>
+        </w:rPr>
+        <w:t xml:space="preserve">In the JavaScript, every function parameter is optional inside the function but in the typescript, if an parameter is optional then we have to use </w:t>
+      </w:r>
+      <w:proofErr w:type="gramStart"/>
+      <w:r>
+        <w:rPr>
+          <w:rFonts w:ascii="Franklin Gothic Medium" w:hAnsi="Franklin Gothic Medium" w:cstheme="minorHAnsi"/>
+          <w:sz w:val="28"/>
+          <w:szCs w:val="28"/>
+        </w:rPr>
+        <w:t xml:space="preserve">the </w:t>
+      </w:r>
+      <w:r>
+        <w:rPr>
+          <w:rFonts w:ascii="Franklin Gothic Medium" w:hAnsi="Franklin Gothic Medium" w:cstheme="minorHAnsi"/>
+          <w:b/>
+          <w:bCs/>
+          <w:sz w:val="28"/>
+          <w:szCs w:val="28"/>
+        </w:rPr>
+        <w:t>?</w:t>
+      </w:r>
+      <w:proofErr w:type="gramEnd"/>
+      <w:r>
+        <w:rPr>
+          <w:rFonts w:ascii="Franklin Gothic Medium" w:hAnsi="Franklin Gothic Medium" w:cstheme="minorHAnsi"/>
+          <w:b/>
+          <w:bCs/>
+          <w:sz w:val="28"/>
+          <w:szCs w:val="28"/>
+        </w:rPr>
+        <w:t xml:space="preserve"> </w:t>
+      </w:r>
+      <w:r>
+        <w:rPr>
+          <w:rFonts w:ascii="Franklin Gothic Medium" w:hAnsi="Franklin Gothic Medium" w:cstheme="minorHAnsi"/>
+          <w:sz w:val="28"/>
+          <w:szCs w:val="28"/>
+        </w:rPr>
+        <w:t xml:space="preserve">after the </w:t>
+      </w:r>
+      <w:r>
+        <w:rPr>
+          <w:rFonts w:ascii="Franklin Gothic Medium" w:hAnsi="Franklin Gothic Medium" w:cstheme="minorHAnsi"/>
+          <w:b/>
+          <w:bCs/>
+          <w:sz w:val="28"/>
+          <w:szCs w:val="28"/>
+        </w:rPr>
+        <w:t>parameter to make it as optional.</w:t>
+      </w:r>
+    </w:p>
+    <w:p>
+      <w:pPr>
+        <w:rPr>
+          <w:rFonts w:ascii="Franklin Gothic Medium" w:hAnsi="Franklin Gothic Medium" w:cstheme="minorHAnsi"/>
+          <w:sz w:val="28"/>
+          <w:szCs w:val="28"/>
+        </w:rPr>
+      </w:pPr>
+      <w:r>
+        <w:rPr>
+          <w:rFonts w:ascii="Franklin Gothic Medium" w:hAnsi="Franklin Gothic Medium" w:cstheme="minorHAnsi"/>
+          <w:sz w:val="28"/>
+          <w:szCs w:val="28"/>
+        </w:rPr>
+        <w:t>Function(</w:t>
+      </w:r>
+      <w:proofErr w:type="gramStart"/>
+      <w:r>
+        <w:rPr>
+          <w:rFonts w:ascii="Franklin Gothic Medium" w:hAnsi="Franklin Gothic Medium" w:cstheme="minorHAnsi"/>
+          <w:sz w:val="28"/>
+          <w:szCs w:val="28"/>
+        </w:rPr>
+        <w:t>):</w:t>
+      </w:r>
+      <w:r>
+        <w:rPr>
+          <w:rFonts w:ascii="Franklin Gothic Medium" w:hAnsi="Franklin Gothic Medium" w:cstheme="minorHAnsi"/>
+          <w:sz w:val="28"/>
+          <w:szCs w:val="28"/>
+        </w:rPr>
+        <w:t>string</w:t>
+      </w:r>
+      <w:proofErr w:type="gramEnd"/>
+      <w:r>
+        <w:rPr>
+          <w:rFonts w:ascii="Franklin Gothic Medium" w:hAnsi="Franklin Gothic Medium" w:cstheme="minorHAnsi"/>
+          <w:sz w:val="28"/>
+          <w:szCs w:val="28"/>
+        </w:rPr>
+        <w:t>{}</w:t>
+      </w:r>
+    </w:p>
+    <w:p>
+      <w:pPr>
+        <w:pStyle w:val="ListParagraph"/>
+        <w:numPr>
+          <w:ilvl w:val="0"/>
+          <w:numId w:val="2"/>
+        </w:numPr>
+        <w:rPr>
+          <w:rFonts w:ascii="Franklin Gothic Medium" w:hAnsi="Franklin Gothic Medium" w:cstheme="minorHAnsi"/>
+          <w:sz w:val="28"/>
+          <w:szCs w:val="28"/>
+        </w:rPr>
+      </w:pPr>
+      <w:r>
+        <w:rPr>
+          <w:rFonts w:ascii="Franklin Gothic Medium" w:hAnsi="Franklin Gothic Medium" w:cstheme="minorHAnsi"/>
+          <w:sz w:val="28"/>
+          <w:szCs w:val="28"/>
+        </w:rPr>
+        <w:t xml:space="preserve">We can also use the </w:t>
+      </w:r>
+      <w:proofErr w:type="spellStart"/>
+      <w:r>
+        <w:rPr>
+          <w:rFonts w:ascii="Franklin Gothic Medium" w:hAnsi="Franklin Gothic Medium" w:cstheme="minorHAnsi"/>
+          <w:sz w:val="28"/>
+          <w:szCs w:val="28"/>
+        </w:rPr>
+        <w:t>noImplcitAny</w:t>
+      </w:r>
+      <w:proofErr w:type="spellEnd"/>
+      <w:r>
+        <w:rPr>
+          <w:rFonts w:ascii="Franklin Gothic Medium" w:hAnsi="Franklin Gothic Medium" w:cstheme="minorHAnsi"/>
+          <w:sz w:val="28"/>
+          <w:szCs w:val="28"/>
+        </w:rPr>
+        <w:t xml:space="preserve"> compiler </w:t>
+      </w:r>
+      <w:proofErr w:type="gramStart"/>
+      <w:r>
+        <w:rPr>
+          <w:rFonts w:ascii="Franklin Gothic Medium" w:hAnsi="Franklin Gothic Medium" w:cstheme="minorHAnsi"/>
+          <w:sz w:val="28"/>
+          <w:szCs w:val="28"/>
+        </w:rPr>
+        <w:t>option,  which</w:t>
+      </w:r>
+      <w:proofErr w:type="gramEnd"/>
+      <w:r>
+        <w:rPr>
+          <w:rFonts w:ascii="Franklin Gothic Medium" w:hAnsi="Franklin Gothic Medium" w:cstheme="minorHAnsi"/>
+          <w:sz w:val="28"/>
+          <w:szCs w:val="28"/>
+        </w:rPr>
+        <w:t xml:space="preserve"> will generate errors in the code.</w:t>
+      </w:r>
+    </w:p>
+    <w:p>
+      <w:pPr>
+        <w:ind w:left="360"/>
+        <w:rPr>
+          <w:rFonts w:ascii="Franklin Gothic Medium" w:hAnsi="Franklin Gothic Medium" w:cstheme="minorHAnsi"/>
+          <w:sz w:val="28"/>
+          <w:szCs w:val="28"/>
+        </w:rPr>
+      </w:pPr>
+    </w:p>
+    <w:p>
+      <w:pPr>
+        <w:rPr>
+          <w:rFonts w:ascii="Franklin Gothic Medium" w:hAnsi="Franklin Gothic Medium" w:cstheme="minorHAnsi"/>
+          <w:sz w:val="28"/>
+          <w:szCs w:val="28"/>
+        </w:rPr>
+      </w:pPr>
+      <w:r>
+        <w:rPr>
+          <w:rFonts w:ascii="Franklin Gothic Medium" w:hAnsi="Franklin Gothic Medium" w:cstheme="minorHAnsi"/>
+          <w:sz w:val="28"/>
+          <w:szCs w:val="28"/>
+        </w:rPr>
+        <w:t>Default Initialized Parameters</w:t>
+      </w:r>
+    </w:p>
+    <w:p>
+      <w:pPr>
+        <w:pStyle w:val="ListParagraph"/>
+        <w:numPr>
+          <w:ilvl w:val="0"/>
+          <w:numId w:val="2"/>
+        </w:numPr>
+        <w:rPr>
+          <w:rFonts w:ascii="Franklin Gothic Medium" w:hAnsi="Franklin Gothic Medium" w:cstheme="minorHAnsi"/>
+          <w:sz w:val="28"/>
+          <w:szCs w:val="28"/>
+        </w:rPr>
+      </w:pPr>
+      <w:r>
+        <w:rPr>
+          <w:rFonts w:ascii="Franklin Gothic Medium" w:hAnsi="Franklin Gothic Medium" w:cstheme="minorHAnsi"/>
+          <w:sz w:val="28"/>
+          <w:szCs w:val="28"/>
+        </w:rPr>
+        <w:t>The parameters will have some initial values as the parameters in f</w:t>
+      </w:r>
+      <w:r>
+        <w:rPr>
+          <w:rFonts w:ascii="Franklin Gothic Medium" w:hAnsi="Franklin Gothic Medium" w:cstheme="minorHAnsi"/>
+          <w:sz w:val="28"/>
+          <w:szCs w:val="28"/>
+        </w:rPr>
+        <w:t>unction which will not lead to issues such as the null issue and undefined issue.</w:t>
+      </w:r>
+    </w:p>
+    <w:p>
+      <w:pPr>
+        <w:rPr>
+          <w:rFonts w:ascii="Franklin Gothic Medium" w:hAnsi="Franklin Gothic Medium" w:cstheme="minorHAnsi"/>
+          <w:sz w:val="28"/>
+          <w:szCs w:val="28"/>
+        </w:rPr>
+      </w:pPr>
+      <w:r>
+        <w:rPr>
+          <w:rFonts w:ascii="Franklin Gothic Medium" w:hAnsi="Franklin Gothic Medium" w:cstheme="minorHAnsi"/>
+          <w:sz w:val="28"/>
+          <w:szCs w:val="28"/>
+        </w:rPr>
+        <w:lastRenderedPageBreak/>
+        <w:t>Arrow Functions:</w:t>
+      </w:r>
+    </w:p>
+    <w:p>
+      <w:pPr>
+        <w:rPr>
+          <w:rFonts w:ascii="Franklin Gothic Medium" w:hAnsi="Franklin Gothic Medium" w:cstheme="minorHAnsi"/>
+          <w:sz w:val="28"/>
+          <w:szCs w:val="28"/>
+        </w:rPr>
+      </w:pPr>
+      <w:r>
+        <w:rPr>
+          <w:rFonts w:ascii="Franklin Gothic Medium" w:hAnsi="Franklin Gothic Medium" w:cstheme="minorHAnsi"/>
+          <w:sz w:val="28"/>
+          <w:szCs w:val="28"/>
+        </w:rPr>
+        <w:t xml:space="preserve">The arrow functions are very similar to the normal </w:t>
+      </w:r>
+      <w:proofErr w:type="gramStart"/>
+      <w:r>
+        <w:rPr>
+          <w:rFonts w:ascii="Franklin Gothic Medium" w:hAnsi="Franklin Gothic Medium" w:cstheme="minorHAnsi"/>
+          <w:sz w:val="28"/>
+          <w:szCs w:val="28"/>
+        </w:rPr>
+        <w:t>functions</w:t>
+      </w:r>
+      <w:proofErr w:type="gramEnd"/>
+      <w:r>
+        <w:rPr>
+          <w:rFonts w:ascii="Franklin Gothic Medium" w:hAnsi="Franklin Gothic Medium" w:cstheme="minorHAnsi"/>
+          <w:sz w:val="28"/>
+          <w:szCs w:val="28"/>
+        </w:rPr>
+        <w:t xml:space="preserve"> but they use arrow instead of the normal functions</w:t>
+      </w:r>
+    </w:p>
+    <w:p>
+      <w:pPr>
+        <w:rPr>
+          <w:rFonts w:ascii="Franklin Gothic Medium" w:hAnsi="Franklin Gothic Medium" w:cstheme="minorHAnsi"/>
+          <w:sz w:val="28"/>
+          <w:szCs w:val="28"/>
+        </w:rPr>
+      </w:pPr>
+    </w:p>
+    <w:p>
+      <w:pPr>
+        <w:rPr>
+          <w:rFonts w:ascii="Franklin Gothic Medium" w:hAnsi="Franklin Gothic Medium" w:cstheme="minorHAnsi"/>
+          <w:sz w:val="28"/>
+          <w:szCs w:val="28"/>
+        </w:rPr>
+      </w:pPr>
+      <w:r>
+        <w:rPr>
+          <w:rFonts w:ascii="Franklin Gothic Medium" w:hAnsi="Franklin Gothic Medium" w:cstheme="minorHAnsi"/>
+          <w:sz w:val="28"/>
+          <w:szCs w:val="28"/>
+        </w:rPr>
+        <w:t xml:space="preserve">let scores: </w:t>
+      </w:r>
+      <w:proofErr w:type="gramStart"/>
+      <w:r>
+        <w:rPr>
+          <w:rFonts w:ascii="Franklin Gothic Medium" w:hAnsi="Franklin Gothic Medium" w:cstheme="minorHAnsi"/>
+          <w:sz w:val="28"/>
+          <w:szCs w:val="28"/>
+        </w:rPr>
+        <w:t>number[</w:t>
+      </w:r>
+      <w:proofErr w:type="gramEnd"/>
+      <w:r>
+        <w:rPr>
+          <w:rFonts w:ascii="Franklin Gothic Medium" w:hAnsi="Franklin Gothic Medium" w:cstheme="minorHAnsi"/>
+          <w:sz w:val="28"/>
+          <w:szCs w:val="28"/>
+        </w:rPr>
+        <w:t>]= [70,125,85,110]</w:t>
+      </w:r>
+    </w:p>
+    <w:p>
+      <w:pPr>
+        <w:rPr>
+          <w:rFonts w:ascii="Franklin Gothic Medium" w:hAnsi="Franklin Gothic Medium" w:cstheme="minorHAnsi"/>
+          <w:sz w:val="28"/>
+          <w:szCs w:val="28"/>
+        </w:rPr>
+      </w:pPr>
+      <w:r>
+        <w:rPr>
+          <w:rFonts w:ascii="Franklin Gothic Medium" w:hAnsi="Franklin Gothic Medium" w:cstheme="minorHAnsi"/>
+          <w:sz w:val="28"/>
+          <w:szCs w:val="28"/>
+        </w:rPr>
+        <w:t xml:space="preserve">let </w:t>
+      </w:r>
+      <w:proofErr w:type="spellStart"/>
+      <w:r>
+        <w:rPr>
+          <w:rFonts w:ascii="Franklin Gothic Medium" w:hAnsi="Franklin Gothic Medium" w:cstheme="minorHAnsi"/>
+          <w:sz w:val="28"/>
+          <w:szCs w:val="28"/>
+        </w:rPr>
+        <w:t>highScores</w:t>
+      </w:r>
+      <w:proofErr w:type="spellEnd"/>
+      <w:r>
+        <w:rPr>
+          <w:rFonts w:ascii="Franklin Gothic Medium" w:hAnsi="Franklin Gothic Medium" w:cstheme="minorHAnsi"/>
+          <w:sz w:val="28"/>
+          <w:szCs w:val="28"/>
+        </w:rPr>
+        <w:t xml:space="preserve">: </w:t>
+      </w:r>
+      <w:proofErr w:type="gramStart"/>
+      <w:r>
+        <w:rPr>
+          <w:rFonts w:ascii="Franklin Gothic Medium" w:hAnsi="Franklin Gothic Medium" w:cstheme="minorHAnsi"/>
+          <w:sz w:val="28"/>
+          <w:szCs w:val="28"/>
+        </w:rPr>
+        <w:t>number[</w:t>
+      </w:r>
+      <w:proofErr w:type="gramEnd"/>
+      <w:r>
+        <w:rPr>
+          <w:rFonts w:ascii="Franklin Gothic Medium" w:hAnsi="Franklin Gothic Medium" w:cstheme="minorHAnsi"/>
+          <w:sz w:val="28"/>
+          <w:szCs w:val="28"/>
+        </w:rPr>
+        <w:t>];</w:t>
+      </w:r>
+    </w:p>
+    <w:p>
+      <w:pPr>
+        <w:rPr>
+          <w:rFonts w:ascii="Franklin Gothic Medium" w:hAnsi="Franklin Gothic Medium" w:cstheme="minorHAnsi"/>
+          <w:sz w:val="28"/>
+          <w:szCs w:val="28"/>
+        </w:rPr>
+      </w:pPr>
+      <w:proofErr w:type="spellStart"/>
+      <w:r>
+        <w:rPr>
+          <w:rFonts w:ascii="Franklin Gothic Medium" w:hAnsi="Franklin Gothic Medium" w:cstheme="minorHAnsi"/>
+          <w:sz w:val="28"/>
+          <w:szCs w:val="28"/>
+        </w:rPr>
+        <w:t>highScores</w:t>
+      </w:r>
+      <w:proofErr w:type="spellEnd"/>
+      <w:r>
+        <w:rPr>
+          <w:rFonts w:ascii="Franklin Gothic Medium" w:hAnsi="Franklin Gothic Medium" w:cstheme="minorHAnsi"/>
+          <w:sz w:val="28"/>
+          <w:szCs w:val="28"/>
+        </w:rPr>
+        <w:t xml:space="preserve"> </w:t>
+      </w:r>
+      <w:proofErr w:type="gramStart"/>
+      <w:r>
+        <w:rPr>
+          <w:rFonts w:ascii="Franklin Gothic Medium" w:hAnsi="Franklin Gothic Medium" w:cstheme="minorHAnsi"/>
+          <w:sz w:val="28"/>
+          <w:szCs w:val="28"/>
+        </w:rPr>
+        <w:t xml:space="preserve">=  </w:t>
+      </w:r>
+      <w:proofErr w:type="spellStart"/>
+      <w:r>
+        <w:rPr>
+          <w:rFonts w:ascii="Franklin Gothic Medium" w:hAnsi="Franklin Gothic Medium" w:cstheme="minorHAnsi"/>
+          <w:sz w:val="28"/>
+          <w:szCs w:val="28"/>
+        </w:rPr>
+        <w:t>scores</w:t>
+      </w:r>
+      <w:proofErr w:type="gramEnd"/>
+      <w:r>
+        <w:rPr>
+          <w:rFonts w:ascii="Franklin Gothic Medium" w:hAnsi="Franklin Gothic Medium" w:cstheme="minorHAnsi"/>
+          <w:sz w:val="28"/>
+          <w:szCs w:val="28"/>
+        </w:rPr>
+        <w:t>.filter</w:t>
+      </w:r>
+      <w:proofErr w:type="spellEnd"/>
+      <w:r>
+        <w:rPr>
+          <w:rFonts w:ascii="Franklin Gothic Medium" w:hAnsi="Franklin Gothic Medium" w:cstheme="minorHAnsi"/>
+          <w:sz w:val="28"/>
+          <w:szCs w:val="28"/>
+        </w:rPr>
+        <w:t>((</w:t>
+      </w:r>
+      <w:r>
+        <w:rPr>
+          <w:rFonts w:ascii="Franklin Gothic Medium" w:hAnsi="Franklin Gothic Medium" w:cstheme="minorHAnsi"/>
+          <w:sz w:val="28"/>
+          <w:szCs w:val="28"/>
+        </w:rPr>
+        <w:t>element, index, array</w:t>
+      </w:r>
+      <w:r>
+        <w:rPr>
+          <w:rFonts w:ascii="Franklin Gothic Medium" w:hAnsi="Franklin Gothic Medium" w:cstheme="minorHAnsi"/>
+          <w:sz w:val="28"/>
+          <w:szCs w:val="28"/>
+        </w:rPr>
+        <w:t>)</w:t>
+      </w:r>
+      <w:r>
+        <w:rPr>
+          <w:rFonts w:ascii="Franklin Gothic Medium" w:hAnsi="Franklin Gothic Medium" w:cstheme="minorHAnsi"/>
+          <w:sz w:val="28"/>
+          <w:szCs w:val="28"/>
+        </w:rPr>
+        <w:t xml:space="preserve"> =&gt;{</w:t>
+      </w:r>
+    </w:p>
+    <w:p>
+      <w:pPr>
+        <w:rPr>
+          <w:rFonts w:ascii="Franklin Gothic Medium" w:hAnsi="Franklin Gothic Medium" w:cstheme="minorHAnsi"/>
+          <w:sz w:val="28"/>
+          <w:szCs w:val="28"/>
+        </w:rPr>
+      </w:pPr>
+      <w:r>
+        <w:rPr>
+          <w:rFonts w:ascii="Franklin Gothic Medium" w:hAnsi="Franklin Gothic Medium" w:cstheme="minorHAnsi"/>
+          <w:sz w:val="28"/>
+          <w:szCs w:val="28"/>
+        </w:rPr>
+        <w:tab/>
+        <w:t>if(element&gt;</w:t>
+      </w:r>
+      <w:proofErr w:type="gramStart"/>
+      <w:r>
+        <w:rPr>
+          <w:rFonts w:ascii="Franklin Gothic Medium" w:hAnsi="Franklin Gothic Medium" w:cstheme="minorHAnsi"/>
+          <w:sz w:val="28"/>
+          <w:szCs w:val="28"/>
+        </w:rPr>
+        <w:t>100){</w:t>
+      </w:r>
+      <w:proofErr w:type="gramEnd"/>
+    </w:p>
+    <w:p>
+      <w:pPr>
+        <w:ind w:firstLine="720"/>
+        <w:rPr>
+          <w:rFonts w:ascii="Franklin Gothic Medium" w:hAnsi="Franklin Gothic Medium" w:cstheme="minorHAnsi"/>
+          <w:sz w:val="28"/>
+          <w:szCs w:val="28"/>
+        </w:rPr>
+      </w:pPr>
+      <w:r>
+        <w:rPr>
+          <w:rFonts w:ascii="Franklin Gothic Medium" w:hAnsi="Franklin Gothic Medium" w:cstheme="minorHAnsi"/>
+          <w:sz w:val="28"/>
+          <w:szCs w:val="28"/>
+        </w:rPr>
+        <w:tab/>
+        <w:t>return true;</w:t>
+      </w:r>
+    </w:p>
+    <w:p>
+      <w:pPr>
+        <w:ind w:firstLine="720"/>
+        <w:rPr>
+          <w:rFonts w:ascii="Franklin Gothic Medium" w:hAnsi="Franklin Gothic Medium" w:cstheme="minorHAnsi"/>
+          <w:sz w:val="28"/>
+          <w:szCs w:val="28"/>
+        </w:rPr>
+      </w:pPr>
+      <w:r>
+        <w:rPr>
+          <w:rFonts w:ascii="Franklin Gothic Medium" w:hAnsi="Franklin Gothic Medium" w:cstheme="minorHAnsi"/>
+          <w:sz w:val="28"/>
+          <w:szCs w:val="28"/>
+        </w:rPr>
+        <w:t>}</w:t>
+      </w:r>
+    </w:p>
+    <w:p>
+      <w:pPr>
+        <w:rPr>
+          <w:rFonts w:ascii="Franklin Gothic Medium" w:hAnsi="Franklin Gothic Medium" w:cstheme="minorHAnsi"/>
+          <w:sz w:val="28"/>
+          <w:szCs w:val="28"/>
+        </w:rPr>
+      </w:pPr>
+      <w:r>
+        <w:rPr>
+          <w:rFonts w:ascii="Franklin Gothic Medium" w:hAnsi="Franklin Gothic Medium" w:cstheme="minorHAnsi"/>
+          <w:sz w:val="28"/>
+          <w:szCs w:val="28"/>
+        </w:rPr>
+        <w:t>});</w:t>
+      </w:r>
+    </w:p>
+    <w:p>
+      <w:pPr>
+        <w:rPr>
+          <w:rFonts w:ascii="Franklin Gothic Medium" w:hAnsi="Franklin Gothic Medium" w:cstheme="minorHAnsi"/>
+          <w:sz w:val="28"/>
+          <w:szCs w:val="28"/>
+        </w:rPr>
+      </w:pPr>
+    </w:p>
+    <w:p>
+      <w:pPr>
+        <w:rPr>
+          <w:rFonts w:ascii="Franklin Gothic Medium" w:hAnsi="Franklin Gothic Medium" w:cstheme="minorHAnsi"/>
           <w:sz w:val="28"/>
           <w:szCs w:val="28"/>
         </w:rPr>
       </w:pPr>
       <w:bookmarkStart w:id="0" w:name="_GoBack"/>
       <w:bookmarkEnd w:id="0"/>
+    </w:p>
+    <w:p>
+      <w:pPr>
+        <w:rPr>
+          <w:rFonts w:ascii="Franklin Gothic Medium" w:hAnsi="Franklin Gothic Medium" w:cstheme="minorHAnsi"/>
+          <w:sz w:val="28"/>
+          <w:szCs w:val="28"/>
+        </w:rPr>
+      </w:pPr>
+    </w:p>
+    <w:p>
+      <w:pPr>
+        <w:rPr>
+          <w:rFonts w:ascii="Franklin Gothic Medium" w:hAnsi="Franklin Gothic Medium" w:cstheme="minorHAnsi"/>
+          <w:sz w:val="28"/>
+          <w:szCs w:val="28"/>
+        </w:rPr>
+      </w:pPr>
+    </w:p>
+    <w:p>
+      <w:pPr>
+        <w:rPr>
+          <w:rFonts w:ascii="Franklin Gothic Medium" w:hAnsi="Franklin Gothic Medium" w:cstheme="minorHAnsi"/>
+          <w:sz w:val="28"/>
+          <w:szCs w:val="28"/>
+        </w:rPr>
+      </w:pPr>
+    </w:p>
+    <w:p>
+      <w:pPr>
+        <w:rPr>
+          <w:rFonts w:ascii="Franklin Gothic Medium" w:hAnsi="Franklin Gothic Medium" w:cstheme="minorHAnsi"/>
+          <w:sz w:val="28"/>
+          <w:szCs w:val="28"/>
+        </w:rPr>
+      </w:pPr>
+    </w:p>
+    <w:p>
+      <w:pPr>
+        <w:rPr>
+          <w:rFonts w:ascii="Franklin Gothic Medium" w:hAnsi="Franklin Gothic Medium" w:cstheme="minorHAnsi"/>
+          <w:sz w:val="28"/>
+          <w:szCs w:val="28"/>
+        </w:rPr>
+      </w:pPr>
+    </w:p>
+    <w:p>
+      <w:pPr>
+        <w:rPr>
+          <w:rFonts w:ascii="Franklin Gothic Medium" w:hAnsi="Franklin Gothic Medium" w:cstheme="minorHAnsi"/>
+          <w:sz w:val="28"/>
+          <w:szCs w:val="28"/>
+        </w:rPr>
+      </w:pPr>
+    </w:p>
+    <w:p>
+      <w:pPr>
+        <w:rPr>
+          <w:rFonts w:ascii="Franklin Gothic Medium" w:hAnsi="Franklin Gothic Medium" w:cstheme="minorHAnsi"/>
+          <w:sz w:val="28"/>
+          <w:szCs w:val="28"/>
+        </w:rPr>
+      </w:pPr>
+    </w:p>
+    <w:p>
+      <w:pPr>
+        <w:rPr>
+          <w:rFonts w:ascii="Franklin Gothic Medium" w:hAnsi="Franklin Gothic Medium" w:cstheme="minorHAnsi"/>
+          <w:sz w:val="28"/>
+          <w:szCs w:val="28"/>
+        </w:rPr>
+      </w:pPr>
+    </w:p>
+    <w:p>
+      <w:pPr>
+        <w:rPr>
+          <w:rFonts w:ascii="Franklin Gothic Medium" w:hAnsi="Franklin Gothic Medium" w:cstheme="minorHAnsi"/>
+          <w:sz w:val="28"/>
+          <w:szCs w:val="28"/>
+        </w:rPr>
+      </w:pPr>
+    </w:p>
+    <w:p>
+      <w:pPr>
+        <w:rPr>
+          <w:rFonts w:ascii="Franklin Gothic Medium" w:hAnsi="Franklin Gothic Medium" w:cstheme="minorHAnsi"/>
+          <w:sz w:val="28"/>
+          <w:szCs w:val="28"/>
+        </w:rPr>
+      </w:pPr>
+    </w:p>
+    <w:p>
+      <w:pPr>
+        <w:rPr>
+          <w:rFonts w:ascii="Franklin Gothic Medium" w:hAnsi="Franklin Gothic Medium" w:cstheme="minorHAnsi"/>
+          <w:sz w:val="28"/>
+          <w:szCs w:val="28"/>
+        </w:rPr>
+      </w:pPr>
     </w:p>
     <w:p>
       <w:pPr>
@@ -7756,6 +9639,95 @@
     </w:lvl>
   </w:abstractNum>
   <w:abstractNum w:abstractNumId="2" w15:restartNumberingAfterBreak="0">
+    <w:nsid w:val="28422858"/>
+    <w:multiLevelType w:val="hybridMultilevel"/>
+    <w:tmpl w:val="E20EF64A"/>
+    <w:lvl w:ilvl="0" w:tplc="4009000F">
+      <w:start w:val="1"/>
+      <w:numFmt w:val="decimal"/>
+      <w:lvlText w:val="%1."/>
+      <w:lvlJc w:val="left"/>
+      <w:pPr>
+        <w:ind w:left="720" w:hanging="360"/>
+      </w:pPr>
+      <w:rPr>
+        <w:rFonts w:hint="default"/>
+      </w:rPr>
+    </w:lvl>
+    <w:lvl w:ilvl="1" w:tplc="40090019" w:tentative="1">
+      <w:start w:val="1"/>
+      <w:numFmt w:val="lowerLetter"/>
+      <w:lvlText w:val="%2."/>
+      <w:lvlJc w:val="left"/>
+      <w:pPr>
+        <w:ind w:left="1440" w:hanging="360"/>
+      </w:pPr>
+    </w:lvl>
+    <w:lvl w:ilvl="2" w:tplc="4009001B" w:tentative="1">
+      <w:start w:val="1"/>
+      <w:numFmt w:val="lowerRoman"/>
+      <w:lvlText w:val="%3."/>
+      <w:lvlJc w:val="right"/>
+      <w:pPr>
+        <w:ind w:left="2160" w:hanging="180"/>
+      </w:pPr>
+    </w:lvl>
+    <w:lvl w:ilvl="3" w:tplc="4009000F" w:tentative="1">
+      <w:start w:val="1"/>
+      <w:numFmt w:val="decimal"/>
+      <w:lvlText w:val="%4."/>
+      <w:lvlJc w:val="left"/>
+      <w:pPr>
+        <w:ind w:left="2880" w:hanging="360"/>
+      </w:pPr>
+    </w:lvl>
+    <w:lvl w:ilvl="4" w:tplc="40090019" w:tentative="1">
+      <w:start w:val="1"/>
+      <w:numFmt w:val="lowerLetter"/>
+      <w:lvlText w:val="%5."/>
+      <w:lvlJc w:val="left"/>
+      <w:pPr>
+        <w:ind w:left="3600" w:hanging="360"/>
+      </w:pPr>
+    </w:lvl>
+    <w:lvl w:ilvl="5" w:tplc="4009001B" w:tentative="1">
+      <w:start w:val="1"/>
+      <w:numFmt w:val="lowerRoman"/>
+      <w:lvlText w:val="%6."/>
+      <w:lvlJc w:val="right"/>
+      <w:pPr>
+        <w:ind w:left="4320" w:hanging="180"/>
+      </w:pPr>
+    </w:lvl>
+    <w:lvl w:ilvl="6" w:tplc="4009000F" w:tentative="1">
+      <w:start w:val="1"/>
+      <w:numFmt w:val="decimal"/>
+      <w:lvlText w:val="%7."/>
+      <w:lvlJc w:val="left"/>
+      <w:pPr>
+        <w:ind w:left="5040" w:hanging="360"/>
+      </w:pPr>
+    </w:lvl>
+    <w:lvl w:ilvl="7" w:tplc="40090019" w:tentative="1">
+      <w:start w:val="1"/>
+      <w:numFmt w:val="lowerLetter"/>
+      <w:lvlText w:val="%8."/>
+      <w:lvlJc w:val="left"/>
+      <w:pPr>
+        <w:ind w:left="5760" w:hanging="360"/>
+      </w:pPr>
+    </w:lvl>
+    <w:lvl w:ilvl="8" w:tplc="4009001B" w:tentative="1">
+      <w:start w:val="1"/>
+      <w:numFmt w:val="lowerRoman"/>
+      <w:lvlText w:val="%9."/>
+      <w:lvlJc w:val="right"/>
+      <w:pPr>
+        <w:ind w:left="6480" w:hanging="180"/>
+      </w:pPr>
+    </w:lvl>
+  </w:abstractNum>
+  <w:abstractNum w:abstractNumId="3" w15:restartNumberingAfterBreak="0">
     <w:nsid w:val="39761722"/>
     <w:multiLevelType w:val="hybridMultilevel"/>
     <w:tmpl w:val="B8A2BF8A"/>
@@ -7867,7 +9839,7 @@
       </w:rPr>
     </w:lvl>
   </w:abstractNum>
-  <w:abstractNum w:abstractNumId="3" w15:restartNumberingAfterBreak="0">
+  <w:abstractNum w:abstractNumId="4" w15:restartNumberingAfterBreak="0">
     <w:nsid w:val="415404F0"/>
     <w:multiLevelType w:val="multilevel"/>
     <w:tmpl w:val="52528FEA"/>
@@ -8016,7 +9988,7 @@
       </w:rPr>
     </w:lvl>
   </w:abstractNum>
-  <w:abstractNum w:abstractNumId="4" w15:restartNumberingAfterBreak="0">
+  <w:abstractNum w:abstractNumId="5" w15:restartNumberingAfterBreak="0">
     <w:nsid w:val="4F617A40"/>
     <w:multiLevelType w:val="multilevel"/>
     <w:tmpl w:val="72CED0AE"/>
@@ -8165,7 +10137,7 @@
       </w:rPr>
     </w:lvl>
   </w:abstractNum>
-  <w:abstractNum w:abstractNumId="5" w15:restartNumberingAfterBreak="0">
+  <w:abstractNum w:abstractNumId="6" w15:restartNumberingAfterBreak="0">
     <w:nsid w:val="58E45EBD"/>
     <w:multiLevelType w:val="hybridMultilevel"/>
     <w:tmpl w:val="5A74841E"/>
@@ -8277,11 +10249,100 @@
       </w:rPr>
     </w:lvl>
   </w:abstractNum>
+  <w:abstractNum w:abstractNumId="7" w15:restartNumberingAfterBreak="0">
+    <w:nsid w:val="7C190D21"/>
+    <w:multiLevelType w:val="hybridMultilevel"/>
+    <w:tmpl w:val="B5643BCA"/>
+    <w:lvl w:ilvl="0" w:tplc="4009000F">
+      <w:start w:val="1"/>
+      <w:numFmt w:val="decimal"/>
+      <w:lvlText w:val="%1."/>
+      <w:lvlJc w:val="left"/>
+      <w:pPr>
+        <w:ind w:left="720" w:hanging="360"/>
+      </w:pPr>
+      <w:rPr>
+        <w:rFonts w:hint="default"/>
+      </w:rPr>
+    </w:lvl>
+    <w:lvl w:ilvl="1" w:tplc="40090019" w:tentative="1">
+      <w:start w:val="1"/>
+      <w:numFmt w:val="lowerLetter"/>
+      <w:lvlText w:val="%2."/>
+      <w:lvlJc w:val="left"/>
+      <w:pPr>
+        <w:ind w:left="1440" w:hanging="360"/>
+      </w:pPr>
+    </w:lvl>
+    <w:lvl w:ilvl="2" w:tplc="4009001B" w:tentative="1">
+      <w:start w:val="1"/>
+      <w:numFmt w:val="lowerRoman"/>
+      <w:lvlText w:val="%3."/>
+      <w:lvlJc w:val="right"/>
+      <w:pPr>
+        <w:ind w:left="2160" w:hanging="180"/>
+      </w:pPr>
+    </w:lvl>
+    <w:lvl w:ilvl="3" w:tplc="4009000F" w:tentative="1">
+      <w:start w:val="1"/>
+      <w:numFmt w:val="decimal"/>
+      <w:lvlText w:val="%4."/>
+      <w:lvlJc w:val="left"/>
+      <w:pPr>
+        <w:ind w:left="2880" w:hanging="360"/>
+      </w:pPr>
+    </w:lvl>
+    <w:lvl w:ilvl="4" w:tplc="40090019" w:tentative="1">
+      <w:start w:val="1"/>
+      <w:numFmt w:val="lowerLetter"/>
+      <w:lvlText w:val="%5."/>
+      <w:lvlJc w:val="left"/>
+      <w:pPr>
+        <w:ind w:left="3600" w:hanging="360"/>
+      </w:pPr>
+    </w:lvl>
+    <w:lvl w:ilvl="5" w:tplc="4009001B" w:tentative="1">
+      <w:start w:val="1"/>
+      <w:numFmt w:val="lowerRoman"/>
+      <w:lvlText w:val="%6."/>
+      <w:lvlJc w:val="right"/>
+      <w:pPr>
+        <w:ind w:left="4320" w:hanging="180"/>
+      </w:pPr>
+    </w:lvl>
+    <w:lvl w:ilvl="6" w:tplc="4009000F" w:tentative="1">
+      <w:start w:val="1"/>
+      <w:numFmt w:val="decimal"/>
+      <w:lvlText w:val="%7."/>
+      <w:lvlJc w:val="left"/>
+      <w:pPr>
+        <w:ind w:left="5040" w:hanging="360"/>
+      </w:pPr>
+    </w:lvl>
+    <w:lvl w:ilvl="7" w:tplc="40090019" w:tentative="1">
+      <w:start w:val="1"/>
+      <w:numFmt w:val="lowerLetter"/>
+      <w:lvlText w:val="%8."/>
+      <w:lvlJc w:val="left"/>
+      <w:pPr>
+        <w:ind w:left="5760" w:hanging="360"/>
+      </w:pPr>
+    </w:lvl>
+    <w:lvl w:ilvl="8" w:tplc="4009001B" w:tentative="1">
+      <w:start w:val="1"/>
+      <w:numFmt w:val="lowerRoman"/>
+      <w:lvlText w:val="%9."/>
+      <w:lvlJc w:val="right"/>
+      <w:pPr>
+        <w:ind w:left="6480" w:hanging="180"/>
+      </w:pPr>
+    </w:lvl>
+  </w:abstractNum>
   <w:num w:numId="1">
-    <w:abstractNumId w:val="5"/>
+    <w:abstractNumId w:val="6"/>
   </w:num>
   <w:num w:numId="2">
-    <w:abstractNumId w:val="2"/>
+    <w:abstractNumId w:val="3"/>
   </w:num>
   <w:num w:numId="3">
     <w:abstractNumId w:val="1"/>
@@ -8290,10 +10351,16 @@
     <w:abstractNumId w:val="0"/>
   </w:num>
   <w:num w:numId="5">
-    <w:abstractNumId w:val="3"/>
+    <w:abstractNumId w:val="4"/>
   </w:num>
   <w:num w:numId="6">
-    <w:abstractNumId w:val="4"/>
+    <w:abstractNumId w:val="5"/>
+  </w:num>
+  <w:num w:numId="7">
+    <w:abstractNumId w:val="2"/>
+  </w:num>
+  <w:num w:numId="8">
+    <w:abstractNumId w:val="7"/>
   </w:num>
 </w:numbering>
 </file>

</xml_diff>

<commit_message>
15.  Removed the webpack loader to test the normal one
</commit_message>
<xml_diff>
--- a/Typescript.docx
+++ b/Typescript.docx
@@ -148,8 +148,6 @@
         </w:rPr>
         <w:t>The typescript project file is an simple json text file (</w:t>
       </w:r>
-      <w:proofErr w:type="spellStart"/>
-      <w:proofErr w:type="gramStart"/>
       <w:r>
         <w:rPr>
           <w:rFonts w:ascii="Franklin Gothic Medium" w:hAnsi="Franklin Gothic Medium" w:cstheme="minorHAnsi"/>
@@ -160,8 +158,6 @@
         </w:rPr>
         <w:t>tsconfig.json</w:t>
       </w:r>
-      <w:proofErr w:type="spellEnd"/>
-      <w:proofErr w:type="gramEnd"/>
       <w:r>
         <w:rPr>
           <w:rFonts w:ascii="Franklin Gothic Medium" w:hAnsi="Franklin Gothic Medium" w:cstheme="minorHAnsi"/>
@@ -264,25 +260,7 @@
           <w:sz w:val="28"/>
           <w:szCs w:val="28"/>
         </w:rPr>
-        <w:t xml:space="preserve">We can also create sub project files inside </w:t>
-      </w:r>
-      <w:proofErr w:type="gramStart"/>
-      <w:r>
-        <w:rPr>
-          <w:rFonts w:ascii="Franklin Gothic Medium" w:hAnsi="Franklin Gothic Medium" w:cstheme="minorHAnsi"/>
-          <w:sz w:val="28"/>
-          <w:szCs w:val="28"/>
-        </w:rPr>
-        <w:t>an</w:t>
-      </w:r>
-      <w:proofErr w:type="gramEnd"/>
-      <w:r>
-        <w:rPr>
-          <w:rFonts w:ascii="Franklin Gothic Medium" w:hAnsi="Franklin Gothic Medium" w:cstheme="minorHAnsi"/>
-          <w:sz w:val="28"/>
-          <w:szCs w:val="28"/>
-        </w:rPr>
-        <w:t xml:space="preserve"> project. (</w:t>
+        <w:t>We can also create sub project files inside an project. (</w:t>
       </w:r>
       <w:r>
         <w:rPr>
@@ -343,41 +321,13 @@
           <w:szCs w:val="28"/>
         </w:rPr>
       </w:pPr>
-      <w:proofErr w:type="spellStart"/>
-      <w:r>
-        <w:rPr>
-          <w:rFonts w:ascii="Franklin Gothic Medium" w:hAnsi="Franklin Gothic Medium" w:cstheme="minorHAnsi"/>
-          <w:sz w:val="28"/>
-          <w:szCs w:val="28"/>
-        </w:rPr>
-        <w:t>compilerOptions</w:t>
-      </w:r>
-      <w:proofErr w:type="spellEnd"/>
-      <w:r>
-        <w:rPr>
-          <w:rFonts w:ascii="Franklin Gothic Medium" w:hAnsi="Franklin Gothic Medium" w:cstheme="minorHAnsi"/>
-          <w:sz w:val="28"/>
-          <w:szCs w:val="28"/>
-        </w:rPr>
-        <w:t xml:space="preserve"> is </w:t>
-      </w:r>
-      <w:proofErr w:type="gramStart"/>
-      <w:r>
-        <w:rPr>
-          <w:rFonts w:ascii="Franklin Gothic Medium" w:hAnsi="Franklin Gothic Medium" w:cstheme="minorHAnsi"/>
-          <w:sz w:val="28"/>
-          <w:szCs w:val="28"/>
-        </w:rPr>
-        <w:t>an</w:t>
-      </w:r>
-      <w:proofErr w:type="gramEnd"/>
-      <w:r>
-        <w:rPr>
-          <w:rFonts w:ascii="Franklin Gothic Medium" w:hAnsi="Franklin Gothic Medium" w:cstheme="minorHAnsi"/>
-          <w:sz w:val="28"/>
-          <w:szCs w:val="28"/>
-        </w:rPr>
-        <w:t xml:space="preserve"> key for the typescript project.</w:t>
+      <w:r>
+        <w:rPr>
+          <w:rFonts w:ascii="Franklin Gothic Medium" w:hAnsi="Franklin Gothic Medium" w:cstheme="minorHAnsi"/>
+          <w:sz w:val="28"/>
+          <w:szCs w:val="28"/>
+        </w:rPr>
+        <w:t>compilerOptions is an key for the typescript project.</w:t>
       </w:r>
     </w:p>
     <w:p>
@@ -399,36 +349,8 @@
           <w:sz w:val="28"/>
           <w:szCs w:val="28"/>
         </w:rPr>
-        <w:t xml:space="preserve">Target is </w:t>
-      </w:r>
-      <w:proofErr w:type="spellStart"/>
-      <w:r>
-        <w:rPr>
-          <w:rFonts w:ascii="Franklin Gothic Medium" w:hAnsi="Franklin Gothic Medium" w:cstheme="minorHAnsi"/>
-          <w:sz w:val="28"/>
-          <w:szCs w:val="28"/>
-        </w:rPr>
-        <w:t>theversion</w:t>
-      </w:r>
-      <w:proofErr w:type="spellEnd"/>
-      <w:r>
-        <w:rPr>
-          <w:rFonts w:ascii="Franklin Gothic Medium" w:hAnsi="Franklin Gothic Medium" w:cstheme="minorHAnsi"/>
-          <w:sz w:val="28"/>
-          <w:szCs w:val="28"/>
-        </w:rPr>
-        <w:t xml:space="preserve"> for the </w:t>
-      </w:r>
-      <w:proofErr w:type="spellStart"/>
-      <w:r>
-        <w:rPr>
-          <w:rFonts w:ascii="Franklin Gothic Medium" w:hAnsi="Franklin Gothic Medium" w:cstheme="minorHAnsi"/>
-          <w:sz w:val="28"/>
-          <w:szCs w:val="28"/>
-        </w:rPr>
-        <w:t>javascript</w:t>
-      </w:r>
-      <w:proofErr w:type="spellEnd"/>
+        <w:t>Target is theversion for the javascript</w:t>
+      </w:r>
     </w:p>
     <w:p>
       <w:pPr>
@@ -443,23 +365,13 @@
           <w:szCs w:val="28"/>
         </w:rPr>
       </w:pPr>
-      <w:proofErr w:type="spellStart"/>
-      <w:r>
-        <w:rPr>
-          <w:rFonts w:ascii="Franklin Gothic Medium" w:hAnsi="Franklin Gothic Medium" w:cstheme="minorHAnsi"/>
-          <w:sz w:val="28"/>
-          <w:szCs w:val="28"/>
-        </w:rPr>
-        <w:t>Nounusedlocals</w:t>
-      </w:r>
-      <w:proofErr w:type="spellEnd"/>
-      <w:r>
-        <w:rPr>
-          <w:rFonts w:ascii="Franklin Gothic Medium" w:hAnsi="Franklin Gothic Medium" w:cstheme="minorHAnsi"/>
-          <w:sz w:val="28"/>
-          <w:szCs w:val="28"/>
-        </w:rPr>
-        <w:t xml:space="preserve"> will generate Error, if the variables present in the code are not used</w:t>
+      <w:r>
+        <w:rPr>
+          <w:rFonts w:ascii="Franklin Gothic Medium" w:hAnsi="Franklin Gothic Medium" w:cstheme="minorHAnsi"/>
+          <w:sz w:val="28"/>
+          <w:szCs w:val="28"/>
+        </w:rPr>
+        <w:t>Nounusedlocals will generate Error, if the variables present in the code are not used</w:t>
       </w:r>
     </w:p>
     <w:p>
@@ -475,41 +387,13 @@
           <w:szCs w:val="28"/>
         </w:rPr>
       </w:pPr>
-      <w:proofErr w:type="spellStart"/>
-      <w:r>
-        <w:rPr>
-          <w:rFonts w:ascii="Franklin Gothic Medium" w:hAnsi="Franklin Gothic Medium" w:cstheme="minorHAnsi"/>
-          <w:sz w:val="28"/>
-          <w:szCs w:val="28"/>
-        </w:rPr>
-        <w:t>outFile</w:t>
-      </w:r>
-      <w:proofErr w:type="spellEnd"/>
-      <w:r>
-        <w:rPr>
-          <w:rFonts w:ascii="Franklin Gothic Medium" w:hAnsi="Franklin Gothic Medium" w:cstheme="minorHAnsi"/>
-          <w:sz w:val="28"/>
-          <w:szCs w:val="28"/>
-        </w:rPr>
-        <w:t xml:space="preserve"> is name of the </w:t>
-      </w:r>
-      <w:proofErr w:type="spellStart"/>
-      <w:r>
-        <w:rPr>
-          <w:rFonts w:ascii="Franklin Gothic Medium" w:hAnsi="Franklin Gothic Medium" w:cstheme="minorHAnsi"/>
-          <w:sz w:val="28"/>
-          <w:szCs w:val="28"/>
-        </w:rPr>
-        <w:t>javascript</w:t>
-      </w:r>
-      <w:proofErr w:type="spellEnd"/>
-      <w:r>
-        <w:rPr>
-          <w:rFonts w:ascii="Franklin Gothic Medium" w:hAnsi="Franklin Gothic Medium" w:cstheme="minorHAnsi"/>
-          <w:sz w:val="28"/>
-          <w:szCs w:val="28"/>
-        </w:rPr>
-        <w:t xml:space="preserve"> file the program will output</w:t>
+      <w:r>
+        <w:rPr>
+          <w:rFonts w:ascii="Franklin Gothic Medium" w:hAnsi="Franklin Gothic Medium" w:cstheme="minorHAnsi"/>
+          <w:sz w:val="28"/>
+          <w:szCs w:val="28"/>
+        </w:rPr>
+        <w:t>outFile is name of the javascript file the program will output</w:t>
       </w:r>
     </w:p>
     <w:p>
@@ -553,45 +437,8 @@
           <w:sz w:val="28"/>
           <w:szCs w:val="28"/>
         </w:rPr>
-        <w:t xml:space="preserve">If there is no </w:t>
-      </w:r>
-      <w:proofErr w:type="spellStart"/>
-      <w:r>
-        <w:rPr>
-          <w:rFonts w:ascii="Franklin Gothic Medium" w:hAnsi="Franklin Gothic Medium" w:cstheme="minorHAnsi"/>
-          <w:sz w:val="28"/>
-          <w:szCs w:val="28"/>
-        </w:rPr>
-        <w:t>tsconfig</w:t>
-      </w:r>
-      <w:proofErr w:type="spellEnd"/>
-      <w:r>
-        <w:rPr>
-          <w:rFonts w:ascii="Franklin Gothic Medium" w:hAnsi="Franklin Gothic Medium" w:cstheme="minorHAnsi"/>
-          <w:sz w:val="28"/>
-          <w:szCs w:val="28"/>
-        </w:rPr>
-        <w:t xml:space="preserve"> in the </w:t>
-      </w:r>
-      <w:proofErr w:type="gramStart"/>
-      <w:r>
-        <w:rPr>
-          <w:rFonts w:ascii="Franklin Gothic Medium" w:hAnsi="Franklin Gothic Medium" w:cstheme="minorHAnsi"/>
-          <w:sz w:val="28"/>
-          <w:szCs w:val="28"/>
-        </w:rPr>
-        <w:t>directory</w:t>
-      </w:r>
-      <w:proofErr w:type="gramEnd"/>
-      <w:r>
-        <w:rPr>
-          <w:rFonts w:ascii="Franklin Gothic Medium" w:hAnsi="Franklin Gothic Medium" w:cstheme="minorHAnsi"/>
-          <w:sz w:val="28"/>
-          <w:szCs w:val="28"/>
-        </w:rPr>
-        <w:t xml:space="preserve"> then it will go up the directory to find the </w:t>
-      </w:r>
-      <w:proofErr w:type="spellStart"/>
+        <w:t xml:space="preserve">If there is no tsconfig in the directory then it will go up the directory to find the </w:t>
+      </w:r>
       <w:r>
         <w:rPr>
           <w:rFonts w:ascii="Franklin Gothic Medium" w:hAnsi="Franklin Gothic Medium" w:cstheme="minorHAnsi"/>
@@ -602,7 +449,6 @@
         </w:rPr>
         <w:t>tsconfig.json</w:t>
       </w:r>
-      <w:proofErr w:type="spellEnd"/>
       <w:r>
         <w:rPr>
           <w:rFonts w:ascii="Franklin Gothic Medium" w:hAnsi="Franklin Gothic Medium" w:cstheme="minorHAnsi"/>
@@ -648,25 +494,7 @@
           <w:sz w:val="28"/>
           <w:szCs w:val="28"/>
         </w:rPr>
-        <w:t xml:space="preserve">Source </w:t>
-      </w:r>
-      <w:proofErr w:type="gramStart"/>
-      <w:r>
-        <w:rPr>
-          <w:rFonts w:ascii="Franklin Gothic Medium" w:hAnsi="Franklin Gothic Medium" w:cstheme="minorHAnsi"/>
-          <w:sz w:val="28"/>
-          <w:szCs w:val="28"/>
-        </w:rPr>
-        <w:t>Map :</w:t>
-      </w:r>
-      <w:proofErr w:type="gramEnd"/>
-      <w:r>
-        <w:rPr>
-          <w:rFonts w:ascii="Franklin Gothic Medium" w:hAnsi="Franklin Gothic Medium" w:cstheme="minorHAnsi"/>
-          <w:sz w:val="28"/>
-          <w:szCs w:val="28"/>
-        </w:rPr>
-        <w:t xml:space="preserve"> </w:t>
+        <w:t xml:space="preserve">Source Map : </w:t>
       </w:r>
     </w:p>
     <w:p>
@@ -688,18 +516,8 @@
           <w:sz w:val="28"/>
           <w:szCs w:val="28"/>
         </w:rPr>
-        <w:t xml:space="preserve">The source map is used to debug the </w:t>
-      </w:r>
-      <w:proofErr w:type="spellStart"/>
-      <w:r>
-        <w:rPr>
-          <w:rFonts w:ascii="Franklin Gothic Medium" w:hAnsi="Franklin Gothic Medium" w:cstheme="minorHAnsi"/>
-          <w:sz w:val="28"/>
-          <w:szCs w:val="28"/>
-        </w:rPr>
-        <w:t>javascript</w:t>
-      </w:r>
-      <w:proofErr w:type="spellEnd"/>
+        <w:t>The source map is used to debug the javascript</w:t>
+      </w:r>
     </w:p>
     <w:p>
       <w:pPr>
@@ -742,25 +560,7 @@
           <w:sz w:val="28"/>
           <w:szCs w:val="28"/>
         </w:rPr>
-        <w:t xml:space="preserve">The output directory is where the </w:t>
-      </w:r>
-      <w:proofErr w:type="spellStart"/>
-      <w:r>
-        <w:rPr>
-          <w:rFonts w:ascii="Franklin Gothic Medium" w:hAnsi="Franklin Gothic Medium" w:cstheme="minorHAnsi"/>
-          <w:sz w:val="28"/>
-          <w:szCs w:val="28"/>
-        </w:rPr>
-        <w:t>javascript</w:t>
-      </w:r>
-      <w:proofErr w:type="spellEnd"/>
-      <w:r>
-        <w:rPr>
-          <w:rFonts w:ascii="Franklin Gothic Medium" w:hAnsi="Franklin Gothic Medium" w:cstheme="minorHAnsi"/>
-          <w:sz w:val="28"/>
-          <w:szCs w:val="28"/>
-        </w:rPr>
-        <w:t xml:space="preserve"> files will be stored</w:t>
+        <w:t>The output directory is where the javascript files will be stored</w:t>
       </w:r>
     </w:p>
     <w:p>
@@ -866,27 +666,7 @@
           <w:sz w:val="28"/>
           <w:szCs w:val="28"/>
         </w:rPr>
-        <w:t xml:space="preserve">The watch option is used to check all the different changes that have occurred </w:t>
-      </w:r>
-      <w:proofErr w:type="spellStart"/>
-      <w:proofErr w:type="gramStart"/>
-      <w:r>
-        <w:rPr>
-          <w:rFonts w:ascii="Franklin Gothic Medium" w:hAnsi="Franklin Gothic Medium" w:cstheme="minorHAnsi"/>
-          <w:sz w:val="28"/>
-          <w:szCs w:val="28"/>
-        </w:rPr>
-        <w:t>an</w:t>
-      </w:r>
-      <w:proofErr w:type="spellEnd"/>
-      <w:proofErr w:type="gramEnd"/>
-      <w:r>
-        <w:rPr>
-          <w:rFonts w:ascii="Franklin Gothic Medium" w:hAnsi="Franklin Gothic Medium" w:cstheme="minorHAnsi"/>
-          <w:sz w:val="28"/>
-          <w:szCs w:val="28"/>
-        </w:rPr>
-        <w:t xml:space="preserve"> it will take place</w:t>
+        <w:t>The watch option is used to check all the different changes that have occurred an it will take place</w:t>
       </w:r>
     </w:p>
     <w:p>
@@ -943,25 +723,7 @@
           <w:sz w:val="28"/>
           <w:szCs w:val="28"/>
         </w:rPr>
-        <w:t xml:space="preserve"> We can have inherited config files which can inherit the compiler options from the parent file and then we can just have </w:t>
-      </w:r>
-      <w:proofErr w:type="gramStart"/>
-      <w:r>
-        <w:rPr>
-          <w:rFonts w:ascii="Franklin Gothic Medium" w:hAnsi="Franklin Gothic Medium" w:cstheme="minorHAnsi"/>
-          <w:sz w:val="28"/>
-          <w:szCs w:val="28"/>
-        </w:rPr>
-        <w:t>the  files</w:t>
-      </w:r>
-      <w:proofErr w:type="gramEnd"/>
-      <w:r>
-        <w:rPr>
-          <w:rFonts w:ascii="Franklin Gothic Medium" w:hAnsi="Franklin Gothic Medium" w:cstheme="minorHAnsi"/>
-          <w:sz w:val="28"/>
-          <w:szCs w:val="28"/>
-        </w:rPr>
-        <w:t xml:space="preserve"> present inside the config files.</w:t>
+        <w:t xml:space="preserve"> We can have inherited config files which can inherit the compiler options from the parent file and then we can just have the  files present inside the config files.</w:t>
       </w:r>
     </w:p>
     <w:p>
@@ -992,25 +754,7 @@
           <w:sz w:val="28"/>
           <w:szCs w:val="28"/>
         </w:rPr>
-        <w:t xml:space="preserve">In the inherited config, we </w:t>
-      </w:r>
-      <w:proofErr w:type="gramStart"/>
-      <w:r>
-        <w:rPr>
-          <w:rFonts w:ascii="Franklin Gothic Medium" w:hAnsi="Franklin Gothic Medium" w:cstheme="minorHAnsi"/>
-          <w:sz w:val="28"/>
-          <w:szCs w:val="28"/>
-        </w:rPr>
-        <w:t>have to</w:t>
-      </w:r>
-      <w:proofErr w:type="gramEnd"/>
-      <w:r>
-        <w:rPr>
-          <w:rFonts w:ascii="Franklin Gothic Medium" w:hAnsi="Franklin Gothic Medium" w:cstheme="minorHAnsi"/>
-          <w:sz w:val="28"/>
-          <w:szCs w:val="28"/>
-        </w:rPr>
-        <w:t xml:space="preserve"> use the </w:t>
+        <w:t xml:space="preserve">In the inherited config, we have to use the </w:t>
       </w:r>
       <w:r>
         <w:rPr>
@@ -1055,25 +799,7 @@
           <w:sz w:val="28"/>
           <w:szCs w:val="28"/>
         </w:rPr>
-        <w:t xml:space="preserve">Webpack </w:t>
-      </w:r>
-      <w:proofErr w:type="gramStart"/>
-      <w:r>
-        <w:rPr>
-          <w:rFonts w:ascii="Franklin Gothic Medium" w:hAnsi="Franklin Gothic Medium" w:cstheme="minorHAnsi"/>
-          <w:sz w:val="28"/>
-          <w:szCs w:val="28"/>
-        </w:rPr>
-        <w:t>Config :</w:t>
-      </w:r>
-      <w:proofErr w:type="gramEnd"/>
-      <w:r>
-        <w:rPr>
-          <w:rFonts w:ascii="Franklin Gothic Medium" w:hAnsi="Franklin Gothic Medium" w:cstheme="minorHAnsi"/>
-          <w:sz w:val="28"/>
-          <w:szCs w:val="28"/>
-        </w:rPr>
-        <w:t xml:space="preserve"> </w:t>
+        <w:t xml:space="preserve">Webpack Config : </w:t>
       </w:r>
     </w:p>
     <w:p>
@@ -1155,23 +881,13 @@
           <w:szCs w:val="28"/>
         </w:rPr>
       </w:pPr>
-      <w:proofErr w:type="spellStart"/>
-      <w:r>
-        <w:rPr>
-          <w:rFonts w:ascii="Franklin Gothic Medium" w:hAnsi="Franklin Gothic Medium" w:cstheme="minorHAnsi"/>
-          <w:sz w:val="28"/>
-          <w:szCs w:val="28"/>
-        </w:rPr>
-        <w:t>entry:’source</w:t>
-      </w:r>
-      <w:proofErr w:type="spellEnd"/>
-      <w:r>
-        <w:rPr>
-          <w:rFonts w:ascii="Franklin Gothic Medium" w:hAnsi="Franklin Gothic Medium" w:cstheme="minorHAnsi"/>
-          <w:sz w:val="28"/>
-          <w:szCs w:val="28"/>
-        </w:rPr>
-        <w:t xml:space="preserve"> file’</w:t>
+      <w:r>
+        <w:rPr>
+          <w:rFonts w:ascii="Franklin Gothic Medium" w:hAnsi="Franklin Gothic Medium" w:cstheme="minorHAnsi"/>
+          <w:sz w:val="28"/>
+          <w:szCs w:val="28"/>
+        </w:rPr>
+        <w:t>entry:’source file’</w:t>
       </w:r>
     </w:p>
     <w:p>
@@ -1193,25 +909,7 @@
           <w:sz w:val="28"/>
           <w:szCs w:val="28"/>
         </w:rPr>
-        <w:t xml:space="preserve"> </w:t>
-      </w:r>
-      <w:proofErr w:type="spellStart"/>
-      <w:r>
-        <w:rPr>
-          <w:rFonts w:ascii="Franklin Gothic Medium" w:hAnsi="Franklin Gothic Medium" w:cstheme="minorHAnsi"/>
-          <w:sz w:val="28"/>
-          <w:szCs w:val="28"/>
-        </w:rPr>
-        <w:t>devtool</w:t>
-      </w:r>
-      <w:proofErr w:type="spellEnd"/>
-      <w:r>
-        <w:rPr>
-          <w:rFonts w:ascii="Franklin Gothic Medium" w:hAnsi="Franklin Gothic Medium" w:cstheme="minorHAnsi"/>
-          <w:sz w:val="28"/>
-          <w:szCs w:val="28"/>
-        </w:rPr>
-        <w:t>:</w:t>
+        <w:t xml:space="preserve"> devtool:</w:t>
       </w:r>
     </w:p>
     <w:p>
@@ -1233,25 +931,7 @@
           <w:sz w:val="28"/>
           <w:szCs w:val="28"/>
         </w:rPr>
-        <w:t xml:space="preserve">The </w:t>
-      </w:r>
-      <w:proofErr w:type="spellStart"/>
-      <w:r>
-        <w:rPr>
-          <w:rFonts w:ascii="Franklin Gothic Medium" w:hAnsi="Franklin Gothic Medium" w:cstheme="minorHAnsi"/>
-          <w:sz w:val="28"/>
-          <w:szCs w:val="28"/>
-        </w:rPr>
-        <w:t>devtool</w:t>
-      </w:r>
-      <w:proofErr w:type="spellEnd"/>
-      <w:r>
-        <w:rPr>
-          <w:rFonts w:ascii="Franklin Gothic Medium" w:hAnsi="Franklin Gothic Medium" w:cstheme="minorHAnsi"/>
-          <w:sz w:val="28"/>
-          <w:szCs w:val="28"/>
-        </w:rPr>
-        <w:t xml:space="preserve"> is handling the source map files</w:t>
+        <w:t>The devtool is handling the source map files</w:t>
       </w:r>
     </w:p>
     <w:p>
@@ -1267,23 +947,13 @@
           <w:szCs w:val="28"/>
         </w:rPr>
       </w:pPr>
-      <w:proofErr w:type="spellStart"/>
-      <w:r>
-        <w:rPr>
-          <w:rFonts w:ascii="Franklin Gothic Medium" w:hAnsi="Franklin Gothic Medium" w:cstheme="minorHAnsi"/>
-          <w:sz w:val="28"/>
-          <w:szCs w:val="28"/>
-        </w:rPr>
-        <w:t>devtool</w:t>
-      </w:r>
-      <w:proofErr w:type="spellEnd"/>
-      <w:r>
-        <w:rPr>
-          <w:rFonts w:ascii="Franklin Gothic Medium" w:hAnsi="Franklin Gothic Medium" w:cstheme="minorHAnsi"/>
-          <w:sz w:val="28"/>
-          <w:szCs w:val="28"/>
-        </w:rPr>
-        <w:t>:’inline-source-map’. This makes the source map files inline within the bundle.</w:t>
+      <w:r>
+        <w:rPr>
+          <w:rFonts w:ascii="Franklin Gothic Medium" w:hAnsi="Franklin Gothic Medium" w:cstheme="minorHAnsi"/>
+          <w:sz w:val="28"/>
+          <w:szCs w:val="28"/>
+        </w:rPr>
+        <w:t>devtool:’inline-source-map’. This makes the source map files inline within the bundle.</w:t>
       </w:r>
     </w:p>
     <w:p>
@@ -1387,23 +1057,13 @@
           <w:szCs w:val="28"/>
         </w:rPr>
       </w:pPr>
-      <w:proofErr w:type="spellStart"/>
-      <w:r>
-        <w:rPr>
-          <w:rFonts w:ascii="Franklin Gothic Medium" w:hAnsi="Franklin Gothic Medium" w:cstheme="minorHAnsi"/>
-          <w:sz w:val="28"/>
-          <w:szCs w:val="28"/>
-        </w:rPr>
-        <w:t>devServer</w:t>
-      </w:r>
-      <w:proofErr w:type="spellEnd"/>
-      <w:r>
-        <w:rPr>
-          <w:rFonts w:ascii="Franklin Gothic Medium" w:hAnsi="Franklin Gothic Medium" w:cstheme="minorHAnsi"/>
-          <w:sz w:val="28"/>
-          <w:szCs w:val="28"/>
-        </w:rPr>
-        <w:t xml:space="preserve">: </w:t>
+      <w:r>
+        <w:rPr>
+          <w:rFonts w:ascii="Franklin Gothic Medium" w:hAnsi="Franklin Gothic Medium" w:cstheme="minorHAnsi"/>
+          <w:sz w:val="28"/>
+          <w:szCs w:val="28"/>
+        </w:rPr>
+        <w:t xml:space="preserve">devServer: </w:t>
       </w:r>
     </w:p>
     <w:p>
@@ -1473,25 +1133,7 @@
           <w:sz w:val="28"/>
           <w:szCs w:val="28"/>
         </w:rPr>
-        <w:t xml:space="preserve">stop the browser from refreshing whenever there is </w:t>
-      </w:r>
-      <w:proofErr w:type="gramStart"/>
-      <w:r>
-        <w:rPr>
-          <w:rFonts w:ascii="Franklin Gothic Medium" w:hAnsi="Franklin Gothic Medium" w:cstheme="minorHAnsi"/>
-          <w:sz w:val="28"/>
-          <w:szCs w:val="28"/>
-        </w:rPr>
-        <w:t>an</w:t>
-      </w:r>
-      <w:proofErr w:type="gramEnd"/>
-      <w:r>
-        <w:rPr>
-          <w:rFonts w:ascii="Franklin Gothic Medium" w:hAnsi="Franklin Gothic Medium" w:cstheme="minorHAnsi"/>
-          <w:sz w:val="28"/>
-          <w:szCs w:val="28"/>
-        </w:rPr>
-        <w:t xml:space="preserve"> new bundle</w:t>
+        <w:t>stop the browser from refreshing whenever there is an new bundle</w:t>
       </w:r>
     </w:p>
     <w:p>
@@ -1518,105 +1160,33 @@
           <w:szCs w:val="28"/>
         </w:rPr>
         <w:lastRenderedPageBreak/>
-        <w:t xml:space="preserve">Within the webpack, we have many plugins and one of the most used </w:t>
-      </w:r>
-      <w:proofErr w:type="gramStart"/>
-      <w:r>
-        <w:rPr>
-          <w:rFonts w:ascii="Franklin Gothic Medium" w:hAnsi="Franklin Gothic Medium" w:cstheme="minorHAnsi"/>
-          <w:sz w:val="28"/>
-          <w:szCs w:val="28"/>
-        </w:rPr>
-        <w:t>plugin</w:t>
-      </w:r>
-      <w:proofErr w:type="gramEnd"/>
-      <w:r>
-        <w:rPr>
-          <w:rFonts w:ascii="Franklin Gothic Medium" w:hAnsi="Franklin Gothic Medium" w:cstheme="minorHAnsi"/>
-          <w:sz w:val="28"/>
-          <w:szCs w:val="28"/>
-        </w:rPr>
-        <w:t xml:space="preserve"> is </w:t>
-      </w:r>
-      <w:proofErr w:type="spellStart"/>
-      <w:r>
-        <w:rPr>
-          <w:rFonts w:ascii="Franklin Gothic Medium" w:hAnsi="Franklin Gothic Medium" w:cstheme="minorHAnsi"/>
-          <w:sz w:val="28"/>
-          <w:szCs w:val="28"/>
-        </w:rPr>
-        <w:t>ts</w:t>
-      </w:r>
-      <w:proofErr w:type="spellEnd"/>
-      <w:r>
-        <w:rPr>
-          <w:rFonts w:ascii="Franklin Gothic Medium" w:hAnsi="Franklin Gothic Medium" w:cstheme="minorHAnsi"/>
-          <w:sz w:val="28"/>
-          <w:szCs w:val="28"/>
-        </w:rPr>
-        <w:t>-loader</w:t>
-      </w:r>
-    </w:p>
-    <w:p>
-      <w:pPr>
-        <w:rPr>
-          <w:rFonts w:ascii="Franklin Gothic Medium" w:hAnsi="Franklin Gothic Medium" w:cstheme="minorHAnsi"/>
-          <w:sz w:val="28"/>
-          <w:szCs w:val="28"/>
-        </w:rPr>
-      </w:pPr>
-    </w:p>
-    <w:p>
-      <w:pPr>
-        <w:rPr>
-          <w:rFonts w:ascii="Franklin Gothic Medium" w:hAnsi="Franklin Gothic Medium" w:cstheme="minorHAnsi"/>
-          <w:sz w:val="28"/>
-          <w:szCs w:val="28"/>
-        </w:rPr>
-      </w:pPr>
-      <w:r>
-        <w:rPr>
-          <w:rFonts w:ascii="Franklin Gothic Medium" w:hAnsi="Franklin Gothic Medium" w:cstheme="minorHAnsi"/>
-          <w:sz w:val="28"/>
-          <w:szCs w:val="28"/>
-        </w:rPr>
-        <w:t xml:space="preserve">We can add the </w:t>
-      </w:r>
-      <w:proofErr w:type="spellStart"/>
-      <w:r>
-        <w:rPr>
-          <w:rFonts w:ascii="Franklin Gothic Medium" w:hAnsi="Franklin Gothic Medium" w:cstheme="minorHAnsi"/>
-          <w:sz w:val="28"/>
-          <w:szCs w:val="28"/>
-        </w:rPr>
-        <w:t>ts</w:t>
-      </w:r>
-      <w:proofErr w:type="spellEnd"/>
-      <w:r>
-        <w:rPr>
-          <w:rFonts w:ascii="Franklin Gothic Medium" w:hAnsi="Franklin Gothic Medium" w:cstheme="minorHAnsi"/>
-          <w:sz w:val="28"/>
-          <w:szCs w:val="28"/>
-        </w:rPr>
-        <w:t xml:space="preserve">-loader as </w:t>
-      </w:r>
-      <w:proofErr w:type="gramStart"/>
-      <w:r>
-        <w:rPr>
-          <w:rFonts w:ascii="Franklin Gothic Medium" w:hAnsi="Franklin Gothic Medium" w:cstheme="minorHAnsi"/>
-          <w:sz w:val="28"/>
-          <w:szCs w:val="28"/>
-        </w:rPr>
-        <w:t>an</w:t>
-      </w:r>
-      <w:proofErr w:type="gramEnd"/>
-      <w:r>
-        <w:rPr>
-          <w:rFonts w:ascii="Franklin Gothic Medium" w:hAnsi="Franklin Gothic Medium" w:cstheme="minorHAnsi"/>
-          <w:sz w:val="28"/>
-          <w:szCs w:val="28"/>
-        </w:rPr>
-        <w:t xml:space="preserve"> dependency to the project.</w:t>
+        <w:t>Within the webpack, we have many plugins and one of the most used plugin is ts-loader</w:t>
+      </w:r>
+    </w:p>
+    <w:p>
+      <w:pPr>
+        <w:rPr>
+          <w:rFonts w:ascii="Franklin Gothic Medium" w:hAnsi="Franklin Gothic Medium" w:cstheme="minorHAnsi"/>
+          <w:sz w:val="28"/>
+          <w:szCs w:val="28"/>
+        </w:rPr>
+      </w:pPr>
+    </w:p>
+    <w:p>
+      <w:pPr>
+        <w:rPr>
+          <w:rFonts w:ascii="Franklin Gothic Medium" w:hAnsi="Franklin Gothic Medium" w:cstheme="minorHAnsi"/>
+          <w:sz w:val="28"/>
+          <w:szCs w:val="28"/>
+        </w:rPr>
+      </w:pPr>
+      <w:r>
+        <w:rPr>
+          <w:rFonts w:ascii="Franklin Gothic Medium" w:hAnsi="Franklin Gothic Medium" w:cstheme="minorHAnsi"/>
+          <w:sz w:val="28"/>
+          <w:szCs w:val="28"/>
+        </w:rPr>
+        <w:t>We can add the ts-loader as an dependency to the project.</w:t>
       </w:r>
     </w:p>
     <w:p>
@@ -1701,25 +1271,7 @@
           <w:sz w:val="28"/>
           <w:szCs w:val="28"/>
         </w:rPr>
-        <w:t xml:space="preserve">Second, configure webpack config file to handle the loader added as </w:t>
-      </w:r>
-      <w:proofErr w:type="gramStart"/>
-      <w:r>
-        <w:rPr>
-          <w:rFonts w:ascii="Franklin Gothic Medium" w:hAnsi="Franklin Gothic Medium" w:cstheme="minorHAnsi"/>
-          <w:sz w:val="28"/>
-          <w:szCs w:val="28"/>
-        </w:rPr>
-        <w:t>an</w:t>
-      </w:r>
-      <w:proofErr w:type="gramEnd"/>
-      <w:r>
-        <w:rPr>
-          <w:rFonts w:ascii="Franklin Gothic Medium" w:hAnsi="Franklin Gothic Medium" w:cstheme="minorHAnsi"/>
-          <w:sz w:val="28"/>
-          <w:szCs w:val="28"/>
-        </w:rPr>
-        <w:t xml:space="preserve"> dependency.</w:t>
+        <w:t>Second, configure webpack config file to handle the loader added as an dependency.</w:t>
       </w:r>
     </w:p>
     <w:p>
@@ -1895,29 +1447,7 @@
           <w:szCs w:val="24"/>
           <w:lang w:eastAsia="en-IN"/>
         </w:rPr>
-        <w:t>/\.</w:t>
-      </w:r>
-      <w:proofErr w:type="spellStart"/>
-      <w:r>
-        <w:rPr>
-          <w:rFonts w:ascii="Droid Sans Mono" w:eastAsia="Times New Roman" w:hAnsi="Droid Sans Mono" w:cs="Courier New"/>
-          <w:color w:val="6897BB"/>
-          <w:sz w:val="24"/>
-          <w:szCs w:val="24"/>
-          <w:lang w:eastAsia="en-IN"/>
-        </w:rPr>
-        <w:t>tsx</w:t>
-      </w:r>
-      <w:proofErr w:type="spellEnd"/>
-      <w:r>
-        <w:rPr>
-          <w:rFonts w:ascii="Droid Sans Mono" w:eastAsia="Times New Roman" w:hAnsi="Droid Sans Mono" w:cs="Courier New"/>
-          <w:color w:val="6897BB"/>
-          <w:sz w:val="24"/>
-          <w:szCs w:val="24"/>
-          <w:lang w:eastAsia="en-IN"/>
-        </w:rPr>
-        <w:t>?$/</w:t>
+        <w:t>/\.tsx?$/</w:t>
       </w:r>
       <w:r>
         <w:rPr>
@@ -1937,9 +1467,8 @@
           <w:szCs w:val="24"/>
           <w:lang w:eastAsia="en-IN"/>
         </w:rPr>
-        <w:t xml:space="preserve"> //This is reg exp for all .</w:t>
-      </w:r>
-      <w:proofErr w:type="spellStart"/>
+        <w:t xml:space="preserve"> //This is reg exp for all .ts and .tsx files in the folder</w:t>
+      </w:r>
       <w:r>
         <w:rPr>
           <w:rFonts w:ascii="Droid Sans Mono" w:eastAsia="Times New Roman" w:hAnsi="Droid Sans Mono" w:cs="Courier New"/>
@@ -1948,9 +1477,29 @@
           <w:szCs w:val="24"/>
           <w:lang w:eastAsia="en-IN"/>
         </w:rPr>
-        <w:t>ts</w:t>
-      </w:r>
-      <w:proofErr w:type="spellEnd"/>
+        <w:br/>
+        <w:t xml:space="preserve">      use</w:t>
+      </w:r>
+      <w:r>
+        <w:rPr>
+          <w:rFonts w:ascii="Droid Sans Mono" w:eastAsia="Times New Roman" w:hAnsi="Droid Sans Mono" w:cs="Courier New"/>
+          <w:color w:val="FF79C6"/>
+          <w:sz w:val="24"/>
+          <w:szCs w:val="24"/>
+          <w:lang w:eastAsia="en-IN"/>
+        </w:rPr>
+        <w:t xml:space="preserve">: </w:t>
+      </w:r>
+      <w:r>
+        <w:rPr>
+          <w:rFonts w:ascii="Droid Sans Mono" w:eastAsia="Times New Roman" w:hAnsi="Droid Sans Mono" w:cs="Courier New"/>
+          <w:color w:val="F1FA8C"/>
+          <w:sz w:val="24"/>
+          <w:szCs w:val="24"/>
+          <w:lang w:eastAsia="en-IN"/>
+        </w:rPr>
+        <w:t>'ts-loader'</w:t>
+      </w:r>
       <w:r>
         <w:rPr>
           <w:rFonts w:ascii="Droid Sans Mono" w:eastAsia="Times New Roman" w:hAnsi="Droid Sans Mono" w:cs="Courier New"/>
@@ -1959,9 +1508,8 @@
           <w:szCs w:val="24"/>
           <w:lang w:eastAsia="en-IN"/>
         </w:rPr>
-        <w:t xml:space="preserve"> and .</w:t>
-      </w:r>
-      <w:proofErr w:type="spellStart"/>
+        <w:t>,</w:t>
+      </w:r>
       <w:r>
         <w:rPr>
           <w:rFonts w:ascii="Droid Sans Mono" w:eastAsia="Times New Roman" w:hAnsi="Droid Sans Mono" w:cs="Courier New"/>
@@ -1970,9 +1518,8 @@
           <w:szCs w:val="24"/>
           <w:lang w:eastAsia="en-IN"/>
         </w:rPr>
-        <w:t>tsx</w:t>
-      </w:r>
-      <w:proofErr w:type="spellEnd"/>
+        <w:t xml:space="preserve"> // Use the loader which was added as an dependency </w:t>
+      </w:r>
       <w:r>
         <w:rPr>
           <w:rFonts w:ascii="Droid Sans Mono" w:eastAsia="Times New Roman" w:hAnsi="Droid Sans Mono" w:cs="Courier New"/>
@@ -1981,18 +1528,8 @@
           <w:szCs w:val="24"/>
           <w:lang w:eastAsia="en-IN"/>
         </w:rPr>
-        <w:t xml:space="preserve"> files in the folder</w:t>
-      </w:r>
-      <w:r>
-        <w:rPr>
-          <w:rFonts w:ascii="Droid Sans Mono" w:eastAsia="Times New Roman" w:hAnsi="Droid Sans Mono" w:cs="Courier New"/>
-          <w:color w:val="F8F8F2"/>
-          <w:sz w:val="24"/>
-          <w:szCs w:val="24"/>
-          <w:lang w:eastAsia="en-IN"/>
-        </w:rPr>
         <w:br/>
-        <w:t xml:space="preserve">      use</w:t>
+        <w:t xml:space="preserve">      exclude</w:t>
       </w:r>
       <w:r>
         <w:rPr>
@@ -2012,9 +1549,8 @@
           <w:szCs w:val="24"/>
           <w:lang w:eastAsia="en-IN"/>
         </w:rPr>
-        <w:t>'</w:t>
-      </w:r>
-      <w:proofErr w:type="spellStart"/>
+        <w:t>'node_modules'</w:t>
+      </w:r>
       <w:r>
         <w:rPr>
           <w:rFonts w:ascii="Droid Sans Mono" w:eastAsia="Times New Roman" w:hAnsi="Droid Sans Mono" w:cs="Courier New"/>
@@ -2023,167 +1559,7 @@
           <w:szCs w:val="24"/>
           <w:lang w:eastAsia="en-IN"/>
         </w:rPr>
-        <w:t>ts</w:t>
-      </w:r>
-      <w:proofErr w:type="spellEnd"/>
-      <w:r>
-        <w:rPr>
-          <w:rFonts w:ascii="Droid Sans Mono" w:eastAsia="Times New Roman" w:hAnsi="Droid Sans Mono" w:cs="Courier New"/>
-          <w:color w:val="F1FA8C"/>
-          <w:sz w:val="24"/>
-          <w:szCs w:val="24"/>
-          <w:lang w:eastAsia="en-IN"/>
-        </w:rPr>
-        <w:t>-loader'</w:t>
-      </w:r>
-      <w:r>
-        <w:rPr>
-          <w:rFonts w:ascii="Droid Sans Mono" w:eastAsia="Times New Roman" w:hAnsi="Droid Sans Mono" w:cs="Courier New"/>
-          <w:color w:val="F8F8F2"/>
-          <w:sz w:val="24"/>
-          <w:szCs w:val="24"/>
-          <w:lang w:eastAsia="en-IN"/>
-        </w:rPr>
-        <w:t>,</w:t>
-      </w:r>
-      <w:r>
-        <w:rPr>
-          <w:rFonts w:ascii="Droid Sans Mono" w:eastAsia="Times New Roman" w:hAnsi="Droid Sans Mono" w:cs="Courier New"/>
-          <w:color w:val="F8F8F2"/>
-          <w:sz w:val="24"/>
-          <w:szCs w:val="24"/>
-          <w:lang w:eastAsia="en-IN"/>
-        </w:rPr>
-        <w:t xml:space="preserve"> // Use the loader which was added as an dependency </w:t>
-      </w:r>
-      <w:r>
-        <w:rPr>
-          <w:rFonts w:ascii="Droid Sans Mono" w:eastAsia="Times New Roman" w:hAnsi="Droid Sans Mono" w:cs="Courier New"/>
-          <w:color w:val="F8F8F2"/>
-          <w:sz w:val="24"/>
-          <w:szCs w:val="24"/>
-          <w:lang w:eastAsia="en-IN"/>
-        </w:rPr>
-        <w:br/>
-        <w:t xml:space="preserve">      exclude</w:t>
-      </w:r>
-      <w:r>
-        <w:rPr>
-          <w:rFonts w:ascii="Droid Sans Mono" w:eastAsia="Times New Roman" w:hAnsi="Droid Sans Mono" w:cs="Courier New"/>
-          <w:color w:val="FF79C6"/>
-          <w:sz w:val="24"/>
-          <w:szCs w:val="24"/>
-          <w:lang w:eastAsia="en-IN"/>
-        </w:rPr>
-        <w:t xml:space="preserve">: </w:t>
-      </w:r>
-      <w:r>
-        <w:rPr>
-          <w:rFonts w:ascii="Droid Sans Mono" w:eastAsia="Times New Roman" w:hAnsi="Droid Sans Mono" w:cs="Courier New"/>
-          <w:color w:val="F1FA8C"/>
-          <w:sz w:val="24"/>
-          <w:szCs w:val="24"/>
-          <w:lang w:eastAsia="en-IN"/>
-        </w:rPr>
-        <w:t>'</w:t>
-      </w:r>
-      <w:proofErr w:type="spellStart"/>
-      <w:r>
-        <w:rPr>
-          <w:rFonts w:ascii="Droid Sans Mono" w:eastAsia="Times New Roman" w:hAnsi="Droid Sans Mono" w:cs="Courier New"/>
-          <w:color w:val="F1FA8C"/>
-          <w:sz w:val="24"/>
-          <w:szCs w:val="24"/>
-          <w:lang w:eastAsia="en-IN"/>
-        </w:rPr>
-        <w:t>node_modules</w:t>
-      </w:r>
-      <w:proofErr w:type="spellEnd"/>
-      <w:r>
-        <w:rPr>
-          <w:rFonts w:ascii="Droid Sans Mono" w:eastAsia="Times New Roman" w:hAnsi="Droid Sans Mono" w:cs="Courier New"/>
-          <w:color w:val="F1FA8C"/>
-          <w:sz w:val="24"/>
-          <w:szCs w:val="24"/>
-          <w:lang w:eastAsia="en-IN"/>
-        </w:rPr>
-        <w:t>'</w:t>
-      </w:r>
-      <w:r>
-        <w:rPr>
-          <w:rFonts w:ascii="Droid Sans Mono" w:eastAsia="Times New Roman" w:hAnsi="Droid Sans Mono" w:cs="Courier New"/>
-          <w:color w:val="F1FA8C"/>
-          <w:sz w:val="24"/>
-          <w:szCs w:val="24"/>
-          <w:lang w:eastAsia="en-IN"/>
-        </w:rPr>
-        <w:t xml:space="preserve"> //Exclude the </w:t>
-      </w:r>
-      <w:proofErr w:type="spellStart"/>
-      <w:r>
-        <w:rPr>
-          <w:rFonts w:ascii="Droid Sans Mono" w:eastAsia="Times New Roman" w:hAnsi="Droid Sans Mono" w:cs="Courier New"/>
-          <w:color w:val="F1FA8C"/>
-          <w:sz w:val="24"/>
-          <w:szCs w:val="24"/>
-          <w:lang w:eastAsia="en-IN"/>
-        </w:rPr>
-        <w:t>ts</w:t>
-      </w:r>
-      <w:proofErr w:type="spellEnd"/>
-      <w:r>
-        <w:rPr>
-          <w:rFonts w:ascii="Droid Sans Mono" w:eastAsia="Times New Roman" w:hAnsi="Droid Sans Mono" w:cs="Courier New"/>
-          <w:color w:val="F1FA8C"/>
-          <w:sz w:val="24"/>
-          <w:szCs w:val="24"/>
-          <w:lang w:eastAsia="en-IN"/>
-        </w:rPr>
-        <w:t xml:space="preserve"> &amp; </w:t>
-      </w:r>
-      <w:proofErr w:type="spellStart"/>
-      <w:r>
-        <w:rPr>
-          <w:rFonts w:ascii="Droid Sans Mono" w:eastAsia="Times New Roman" w:hAnsi="Droid Sans Mono" w:cs="Courier New"/>
-          <w:color w:val="F1FA8C"/>
-          <w:sz w:val="24"/>
-          <w:szCs w:val="24"/>
-          <w:lang w:eastAsia="en-IN"/>
-        </w:rPr>
-        <w:t>tsx</w:t>
-      </w:r>
-      <w:proofErr w:type="spellEnd"/>
-      <w:r>
-        <w:rPr>
-          <w:rFonts w:ascii="Droid Sans Mono" w:eastAsia="Times New Roman" w:hAnsi="Droid Sans Mono" w:cs="Courier New"/>
-          <w:color w:val="F1FA8C"/>
-          <w:sz w:val="24"/>
-          <w:szCs w:val="24"/>
-          <w:lang w:eastAsia="en-IN"/>
-        </w:rPr>
-        <w:t xml:space="preserve"> files in the </w:t>
-      </w:r>
-      <w:proofErr w:type="spellStart"/>
-      <w:r>
-        <w:rPr>
-          <w:rFonts w:ascii="Droid Sans Mono" w:eastAsia="Times New Roman" w:hAnsi="Droid Sans Mono" w:cs="Courier New"/>
-          <w:color w:val="F1FA8C"/>
-          <w:sz w:val="24"/>
-          <w:szCs w:val="24"/>
-          <w:lang w:eastAsia="en-IN"/>
-        </w:rPr>
-        <w:t>node_modules</w:t>
-      </w:r>
-      <w:proofErr w:type="spellEnd"/>
-      <w:r>
-        <w:rPr>
-          <w:rFonts w:ascii="Droid Sans Mono" w:eastAsia="Times New Roman" w:hAnsi="Droid Sans Mono" w:cs="Courier New"/>
-          <w:color w:val="F1FA8C"/>
-          <w:sz w:val="24"/>
-          <w:szCs w:val="24"/>
-          <w:lang w:eastAsia="en-IN"/>
-        </w:rPr>
-        <w:t xml:space="preserve"> folder</w:t>
+        <w:t xml:space="preserve"> //Exclude the ts &amp; tsx files in the node_modules folder</w:t>
       </w:r>
       <w:r>
         <w:rPr>
@@ -2318,78 +1694,24 @@
           <w:sz w:val="28"/>
           <w:szCs w:val="28"/>
         </w:rPr>
-        <w:t xml:space="preserve">As, we will be using the bundle file, instead of the normal </w:t>
-      </w:r>
-      <w:proofErr w:type="spellStart"/>
-      <w:r>
-        <w:rPr>
-          <w:rFonts w:ascii="Franklin Gothic Medium" w:hAnsi="Franklin Gothic Medium" w:cstheme="minorHAnsi"/>
-          <w:sz w:val="28"/>
-          <w:szCs w:val="28"/>
-        </w:rPr>
-        <w:t>js</w:t>
-      </w:r>
-      <w:proofErr w:type="spellEnd"/>
-      <w:r>
-        <w:rPr>
-          <w:rFonts w:ascii="Franklin Gothic Medium" w:hAnsi="Franklin Gothic Medium" w:cstheme="minorHAnsi"/>
-          <w:sz w:val="28"/>
-          <w:szCs w:val="28"/>
-        </w:rPr>
-        <w:t xml:space="preserve"> file. We can delete the JS files present in the JS folder.</w:t>
-      </w:r>
-    </w:p>
-    <w:p>
-      <w:pPr>
-        <w:rPr>
-          <w:rFonts w:ascii="Franklin Gothic Medium" w:hAnsi="Franklin Gothic Medium" w:cstheme="minorHAnsi"/>
-          <w:sz w:val="28"/>
-          <w:szCs w:val="28"/>
-        </w:rPr>
-      </w:pPr>
-      <w:r>
-        <w:rPr>
-          <w:rFonts w:ascii="Franklin Gothic Medium" w:hAnsi="Franklin Gothic Medium" w:cstheme="minorHAnsi"/>
-          <w:sz w:val="28"/>
-          <w:szCs w:val="28"/>
-        </w:rPr>
-        <w:t xml:space="preserve">We also </w:t>
-      </w:r>
-      <w:proofErr w:type="gramStart"/>
-      <w:r>
-        <w:rPr>
-          <w:rFonts w:ascii="Franklin Gothic Medium" w:hAnsi="Franklin Gothic Medium" w:cstheme="minorHAnsi"/>
-          <w:sz w:val="28"/>
-          <w:szCs w:val="28"/>
-        </w:rPr>
-        <w:t>have to</w:t>
-      </w:r>
-      <w:proofErr w:type="gramEnd"/>
-      <w:r>
-        <w:rPr>
-          <w:rFonts w:ascii="Franklin Gothic Medium" w:hAnsi="Franklin Gothic Medium" w:cstheme="minorHAnsi"/>
-          <w:sz w:val="28"/>
-          <w:szCs w:val="28"/>
-        </w:rPr>
-        <w:t xml:space="preserve"> update the script file in the html file to map it to the bundle file instead of the </w:t>
-      </w:r>
-      <w:proofErr w:type="spellStart"/>
-      <w:r>
-        <w:rPr>
-          <w:rFonts w:ascii="Franklin Gothic Medium" w:hAnsi="Franklin Gothic Medium" w:cstheme="minorHAnsi"/>
-          <w:sz w:val="28"/>
-          <w:szCs w:val="28"/>
-        </w:rPr>
-        <w:t>js</w:t>
-      </w:r>
-      <w:proofErr w:type="spellEnd"/>
-      <w:r>
-        <w:rPr>
-          <w:rFonts w:ascii="Franklin Gothic Medium" w:hAnsi="Franklin Gothic Medium" w:cstheme="minorHAnsi"/>
-          <w:sz w:val="28"/>
-          <w:szCs w:val="28"/>
-        </w:rPr>
-        <w:t xml:space="preserve"> file.</w:t>
+        <w:t>As, we will be using the bundle file, instead of the normal js file. We can delete the JS files present in the JS folder.</w:t>
+      </w:r>
+    </w:p>
+    <w:p>
+      <w:pPr>
+        <w:rPr>
+          <w:rFonts w:ascii="Franklin Gothic Medium" w:hAnsi="Franklin Gothic Medium" w:cstheme="minorHAnsi"/>
+          <w:sz w:val="28"/>
+          <w:szCs w:val="28"/>
+        </w:rPr>
+      </w:pPr>
+      <w:r>
+        <w:rPr>
+          <w:rFonts w:ascii="Franklin Gothic Medium" w:hAnsi="Franklin Gothic Medium" w:cstheme="minorHAnsi"/>
+          <w:sz w:val="28"/>
+          <w:szCs w:val="28"/>
+        </w:rPr>
+        <w:t>We also have to update the script file in the html file to map it to the bundle file instead of the js file.</w:t>
       </w:r>
     </w:p>
     <w:p>
@@ -2408,7 +1730,6 @@
         </w:rPr>
         <w:t xml:space="preserve">The </w:t>
       </w:r>
-      <w:proofErr w:type="gramStart"/>
       <w:r>
         <w:rPr>
           <w:rFonts w:ascii="Franklin Gothic Medium" w:hAnsi="Franklin Gothic Medium" w:cstheme="minorHAnsi"/>
@@ -2425,16 +1746,7 @@
           <w:sz w:val="28"/>
           <w:szCs w:val="28"/>
         </w:rPr>
-        <w:t xml:space="preserve"> file</w:t>
-      </w:r>
-      <w:proofErr w:type="gramEnd"/>
-      <w:r>
-        <w:rPr>
-          <w:rFonts w:ascii="Franklin Gothic Medium" w:hAnsi="Franklin Gothic Medium" w:cstheme="minorHAnsi"/>
-          <w:sz w:val="28"/>
-          <w:szCs w:val="28"/>
-        </w:rPr>
-        <w:t xml:space="preserve"> will not be created locally but it will be created inside the memory </w:t>
+        <w:t xml:space="preserve"> file will not be created locally but it will be created inside the memory </w:t>
       </w:r>
     </w:p>
     <w:p>
@@ -2562,43 +1874,15 @@
           <w:szCs w:val="28"/>
         </w:rPr>
         <w:lastRenderedPageBreak/>
-        <w:t xml:space="preserve">In </w:t>
-      </w:r>
-      <w:proofErr w:type="spellStart"/>
-      <w:r>
-        <w:rPr>
-          <w:rFonts w:ascii="Franklin Gothic Medium" w:hAnsi="Franklin Gothic Medium" w:cstheme="minorHAnsi"/>
-          <w:sz w:val="28"/>
-          <w:szCs w:val="28"/>
-        </w:rPr>
-        <w:t>javascript</w:t>
-      </w:r>
-      <w:proofErr w:type="spellEnd"/>
-      <w:r>
-        <w:rPr>
-          <w:rFonts w:ascii="Franklin Gothic Medium" w:hAnsi="Franklin Gothic Medium" w:cstheme="minorHAnsi"/>
-          <w:sz w:val="28"/>
-          <w:szCs w:val="28"/>
-        </w:rPr>
-        <w:t xml:space="preserve">, </w:t>
-      </w:r>
-      <w:proofErr w:type="gramStart"/>
-      <w:r>
-        <w:rPr>
-          <w:rFonts w:ascii="Franklin Gothic Medium" w:hAnsi="Franklin Gothic Medium" w:cstheme="minorHAnsi"/>
-          <w:sz w:val="28"/>
-          <w:szCs w:val="28"/>
-        </w:rPr>
-        <w:t>all of</w:t>
-      </w:r>
-      <w:proofErr w:type="gramEnd"/>
-      <w:r>
-        <w:rPr>
-          <w:rFonts w:ascii="Franklin Gothic Medium" w:hAnsi="Franklin Gothic Medium" w:cstheme="minorHAnsi"/>
-          <w:sz w:val="28"/>
-          <w:szCs w:val="28"/>
-        </w:rPr>
-        <w:t xml:space="preserve"> the variable declarations will be moved to the top of the block code during the execution. So, we can assign the variables anywhere in the code.</w:t>
+        <w:t>In javascript</w:t>
+      </w:r>
+      <w:r>
+        <w:rPr>
+          <w:rFonts w:ascii="Franklin Gothic Medium" w:hAnsi="Franklin Gothic Medium" w:cstheme="minorHAnsi"/>
+          <w:sz w:val="28"/>
+          <w:szCs w:val="28"/>
+        </w:rPr>
+        <w:t>, all of the variable declarations will be moved to the top of the block code during the execution. So, we can assign the variables anywhere in the code.</w:t>
       </w:r>
     </w:p>
     <w:p>
@@ -2706,23 +1990,13 @@
           <w:szCs w:val="28"/>
         </w:rPr>
       </w:pPr>
-      <w:proofErr w:type="spellStart"/>
-      <w:r>
-        <w:rPr>
-          <w:rFonts w:ascii="Franklin Gothic Medium" w:hAnsi="Franklin Gothic Medium" w:cstheme="minorHAnsi"/>
-          <w:sz w:val="28"/>
-          <w:szCs w:val="28"/>
-        </w:rPr>
-        <w:t>const</w:t>
-      </w:r>
-      <w:proofErr w:type="spellEnd"/>
-      <w:r>
-        <w:rPr>
-          <w:rFonts w:ascii="Franklin Gothic Medium" w:hAnsi="Franklin Gothic Medium" w:cstheme="minorHAnsi"/>
-          <w:sz w:val="28"/>
-          <w:szCs w:val="28"/>
-        </w:rPr>
-        <w:t>:</w:t>
+      <w:r>
+        <w:rPr>
+          <w:rFonts w:ascii="Franklin Gothic Medium" w:hAnsi="Franklin Gothic Medium" w:cstheme="minorHAnsi"/>
+          <w:sz w:val="28"/>
+          <w:szCs w:val="28"/>
+        </w:rPr>
+        <w:t>const:</w:t>
       </w:r>
     </w:p>
     <w:p>
@@ -2744,25 +2018,7 @@
           <w:sz w:val="28"/>
           <w:szCs w:val="28"/>
         </w:rPr>
-        <w:t xml:space="preserve">The </w:t>
-      </w:r>
-      <w:proofErr w:type="spellStart"/>
-      <w:r>
-        <w:rPr>
-          <w:rFonts w:ascii="Franklin Gothic Medium" w:hAnsi="Franklin Gothic Medium" w:cstheme="minorHAnsi"/>
-          <w:sz w:val="28"/>
-          <w:szCs w:val="28"/>
-        </w:rPr>
-        <w:t>const</w:t>
-      </w:r>
-      <w:proofErr w:type="spellEnd"/>
-      <w:r>
-        <w:rPr>
-          <w:rFonts w:ascii="Franklin Gothic Medium" w:hAnsi="Franklin Gothic Medium" w:cstheme="minorHAnsi"/>
-          <w:sz w:val="28"/>
-          <w:szCs w:val="28"/>
-        </w:rPr>
-        <w:t xml:space="preserve"> will be used when the variable is constant throughout the whole process.</w:t>
+        <w:t>The const will be used when the variable is constant throughout the whole process.</w:t>
       </w:r>
     </w:p>
     <w:p>
@@ -3025,7 +2281,6 @@
           <w:szCs w:val="28"/>
         </w:rPr>
       </w:pPr>
-      <w:proofErr w:type="spellStart"/>
       <w:r>
         <w:rPr>
           <w:rFonts w:ascii="Franklin Gothic Medium" w:hAnsi="Franklin Gothic Medium" w:cstheme="minorHAnsi"/>
@@ -3034,18 +2289,7 @@
           <w:sz w:val="28"/>
           <w:szCs w:val="28"/>
         </w:rPr>
-        <w:t>StrictNullChecks</w:t>
-      </w:r>
-      <w:proofErr w:type="spellEnd"/>
-      <w:r>
-        <w:rPr>
-          <w:rFonts w:ascii="Franklin Gothic Medium" w:hAnsi="Franklin Gothic Medium" w:cstheme="minorHAnsi"/>
-          <w:b/>
-          <w:bCs/>
-          <w:sz w:val="28"/>
-          <w:szCs w:val="28"/>
-        </w:rPr>
-        <w:t>:</w:t>
+        <w:t>StrictNullChecks:</w:t>
       </w:r>
     </w:p>
     <w:p>
@@ -3071,29 +2315,7 @@
           <w:sz w:val="28"/>
           <w:szCs w:val="28"/>
         </w:rPr>
-        <w:t xml:space="preserve">If we want to assign null to a data type then we </w:t>
-      </w:r>
-      <w:proofErr w:type="gramStart"/>
-      <w:r>
-        <w:rPr>
-          <w:rFonts w:ascii="Franklin Gothic Medium" w:hAnsi="Franklin Gothic Medium" w:cstheme="minorHAnsi"/>
-          <w:b/>
-          <w:bCs/>
-          <w:sz w:val="28"/>
-          <w:szCs w:val="28"/>
-        </w:rPr>
-        <w:t>have to</w:t>
-      </w:r>
-      <w:proofErr w:type="gramEnd"/>
-      <w:r>
-        <w:rPr>
-          <w:rFonts w:ascii="Franklin Gothic Medium" w:hAnsi="Franklin Gothic Medium" w:cstheme="minorHAnsi"/>
-          <w:b/>
-          <w:bCs/>
-          <w:sz w:val="28"/>
-          <w:szCs w:val="28"/>
-        </w:rPr>
-        <w:t xml:space="preserve"> add as an annotation to the union type, then only then we can assign null to it.</w:t>
+        <w:t>If we want to assign null to a data type then we have to add as an annotation to the union type, then only then we can assign null to it.</w:t>
       </w:r>
     </w:p>
     <w:p>
@@ -3132,10 +2354,11 @@
           <w:szCs w:val="28"/>
         </w:rPr>
         <w:lastRenderedPageBreak/>
-        <w:t xml:space="preserve">If we want to assign undefined to the variable, we </w:t>
-      </w:r>
-      <w:proofErr w:type="gramStart"/>
-      <w:r>
+        <w:t>If we want to assign undefined to the variable, we have to add it as annotation to the union type.</w:t>
+      </w:r>
+    </w:p>
+    <w:p>
+      <w:pPr>
         <w:rPr>
           <w:rFonts w:ascii="Franklin Gothic Medium" w:hAnsi="Franklin Gothic Medium" w:cstheme="minorHAnsi"/>
           <w:b/>
@@ -3143,9 +2366,7 @@
           <w:sz w:val="28"/>
           <w:szCs w:val="28"/>
         </w:rPr>
-        <w:t>have to</w:t>
-      </w:r>
-      <w:proofErr w:type="gramEnd"/>
+      </w:pPr>
       <w:r>
         <w:rPr>
           <w:rFonts w:ascii="Franklin Gothic Medium" w:hAnsi="Franklin Gothic Medium" w:cstheme="minorHAnsi"/>
@@ -3154,11 +2375,43 @@
           <w:sz w:val="28"/>
           <w:szCs w:val="28"/>
         </w:rPr>
-        <w:t xml:space="preserve"> add it as annotation to the union type.</w:t>
-      </w:r>
-    </w:p>
-    <w:p>
-      <w:pPr>
+        <w:t xml:space="preserve">Type Assertions: </w:t>
+      </w:r>
+    </w:p>
+    <w:p>
+      <w:pPr>
+        <w:rPr>
+          <w:rFonts w:ascii="Franklin Gothic Medium" w:hAnsi="Franklin Gothic Medium" w:cstheme="minorHAnsi"/>
+          <w:sz w:val="28"/>
+          <w:szCs w:val="28"/>
+        </w:rPr>
+      </w:pPr>
+      <w:r>
+        <w:rPr>
+          <w:rFonts w:ascii="Franklin Gothic Medium" w:hAnsi="Franklin Gothic Medium" w:cstheme="minorHAnsi"/>
+          <w:sz w:val="28"/>
+          <w:szCs w:val="28"/>
+        </w:rPr>
+        <w:t xml:space="preserve">There are two ways in which we can assert the variables and they are the following: </w:t>
+      </w:r>
+    </w:p>
+    <w:p>
+      <w:pPr>
+        <w:rPr>
+          <w:rFonts w:ascii="Franklin Gothic Medium" w:hAnsi="Franklin Gothic Medium" w:cstheme="minorHAnsi"/>
+          <w:sz w:val="28"/>
+          <w:szCs w:val="28"/>
+        </w:rPr>
+      </w:pPr>
+      <w:r>
+        <w:rPr>
+          <w:rFonts w:ascii="Franklin Gothic Medium" w:hAnsi="Franklin Gothic Medium" w:cstheme="minorHAnsi"/>
+          <w:sz w:val="28"/>
+          <w:szCs w:val="28"/>
+        </w:rPr>
+        <w:t xml:space="preserve">Suppose, we have value but we do not know the datatype of the variable then we can use the </w:t>
+      </w:r>
+      <w:r>
         <w:rPr>
           <w:rFonts w:ascii="Franklin Gothic Medium" w:hAnsi="Franklin Gothic Medium" w:cstheme="minorHAnsi"/>
           <w:b/>
@@ -3166,77 +2419,6 @@
           <w:sz w:val="28"/>
           <w:szCs w:val="28"/>
         </w:rPr>
-      </w:pPr>
-      <w:r>
-        <w:rPr>
-          <w:rFonts w:ascii="Franklin Gothic Medium" w:hAnsi="Franklin Gothic Medium" w:cstheme="minorHAnsi"/>
-          <w:b/>
-          <w:bCs/>
-          <w:sz w:val="28"/>
-          <w:szCs w:val="28"/>
-        </w:rPr>
-        <w:t xml:space="preserve">Type Assertions: </w:t>
-      </w:r>
-    </w:p>
-    <w:p>
-      <w:pPr>
-        <w:rPr>
-          <w:rFonts w:ascii="Franklin Gothic Medium" w:hAnsi="Franklin Gothic Medium" w:cstheme="minorHAnsi"/>
-          <w:sz w:val="28"/>
-          <w:szCs w:val="28"/>
-        </w:rPr>
-      </w:pPr>
-      <w:r>
-        <w:rPr>
-          <w:rFonts w:ascii="Franklin Gothic Medium" w:hAnsi="Franklin Gothic Medium" w:cstheme="minorHAnsi"/>
-          <w:sz w:val="28"/>
-          <w:szCs w:val="28"/>
-        </w:rPr>
-        <w:t xml:space="preserve">There are two ways in which we can assert the variables and they are the following: </w:t>
-      </w:r>
-    </w:p>
-    <w:p>
-      <w:pPr>
-        <w:rPr>
-          <w:rFonts w:ascii="Franklin Gothic Medium" w:hAnsi="Franklin Gothic Medium" w:cstheme="minorHAnsi"/>
-          <w:sz w:val="28"/>
-          <w:szCs w:val="28"/>
-        </w:rPr>
-      </w:pPr>
-      <w:r>
-        <w:rPr>
-          <w:rFonts w:ascii="Franklin Gothic Medium" w:hAnsi="Franklin Gothic Medium" w:cstheme="minorHAnsi"/>
-          <w:sz w:val="28"/>
-          <w:szCs w:val="28"/>
-        </w:rPr>
-        <w:t xml:space="preserve">Suppose, we have </w:t>
-      </w:r>
-      <w:proofErr w:type="gramStart"/>
-      <w:r>
-        <w:rPr>
-          <w:rFonts w:ascii="Franklin Gothic Medium" w:hAnsi="Franklin Gothic Medium" w:cstheme="minorHAnsi"/>
-          <w:sz w:val="28"/>
-          <w:szCs w:val="28"/>
-        </w:rPr>
-        <w:t>value</w:t>
-      </w:r>
-      <w:proofErr w:type="gramEnd"/>
-      <w:r>
-        <w:rPr>
-          <w:rFonts w:ascii="Franklin Gothic Medium" w:hAnsi="Franklin Gothic Medium" w:cstheme="minorHAnsi"/>
-          <w:sz w:val="28"/>
-          <w:szCs w:val="28"/>
-        </w:rPr>
-        <w:t xml:space="preserve"> but we do not know the datatype of the variable then we can use the </w:t>
-      </w:r>
-      <w:r>
-        <w:rPr>
-          <w:rFonts w:ascii="Franklin Gothic Medium" w:hAnsi="Franklin Gothic Medium" w:cstheme="minorHAnsi"/>
-          <w:b/>
-          <w:bCs/>
-          <w:sz w:val="28"/>
-          <w:szCs w:val="28"/>
-        </w:rPr>
         <w:t xml:space="preserve">any </w:t>
       </w:r>
       <w:r>
@@ -3262,27 +2444,7 @@
           <w:sz w:val="28"/>
           <w:szCs w:val="28"/>
         </w:rPr>
-        <w:t xml:space="preserve">Ex: let </w:t>
-      </w:r>
-      <w:proofErr w:type="spellStart"/>
-      <w:proofErr w:type="gramStart"/>
-      <w:r>
-        <w:rPr>
-          <w:rFonts w:ascii="Franklin Gothic Medium" w:hAnsi="Franklin Gothic Medium" w:cstheme="minorHAnsi"/>
-          <w:sz w:val="28"/>
-          <w:szCs w:val="28"/>
-        </w:rPr>
-        <w:t>value:any</w:t>
-      </w:r>
-      <w:proofErr w:type="spellEnd"/>
-      <w:proofErr w:type="gramEnd"/>
-      <w:r>
-        <w:rPr>
-          <w:rFonts w:ascii="Franklin Gothic Medium" w:hAnsi="Franklin Gothic Medium" w:cstheme="minorHAnsi"/>
-          <w:sz w:val="28"/>
-          <w:szCs w:val="28"/>
-        </w:rPr>
-        <w:t xml:space="preserve">  = 5;</w:t>
+        <w:t>Ex: let value:any  = 5;</w:t>
       </w:r>
     </w:p>
     <w:p>
@@ -3334,25 +2496,7 @@
           <w:sz w:val="28"/>
           <w:szCs w:val="28"/>
         </w:rPr>
-        <w:t xml:space="preserve">let </w:t>
-      </w:r>
-      <w:proofErr w:type="spellStart"/>
-      <w:r>
-        <w:rPr>
-          <w:rFonts w:ascii="Franklin Gothic Medium" w:hAnsi="Franklin Gothic Medium" w:cstheme="minorHAnsi"/>
-          <w:sz w:val="28"/>
-          <w:szCs w:val="28"/>
-        </w:rPr>
-        <w:t>fixedString</w:t>
-      </w:r>
-      <w:proofErr w:type="spellEnd"/>
-      <w:r>
-        <w:rPr>
-          <w:rFonts w:ascii="Franklin Gothic Medium" w:hAnsi="Franklin Gothic Medium" w:cstheme="minorHAnsi"/>
-          <w:sz w:val="28"/>
-          <w:szCs w:val="28"/>
-        </w:rPr>
-        <w:t xml:space="preserve">: string = </w:t>
+        <w:t xml:space="preserve">let fixedString: string = </w:t>
       </w:r>
       <w:r>
         <w:rPr>
@@ -3361,38 +2505,7 @@
           <w:szCs w:val="28"/>
           <w:lang w:val="en-US"/>
         </w:rPr>
-        <w:t>(&lt;number&gt;value</w:t>
-      </w:r>
-      <w:proofErr w:type="gramStart"/>
-      <w:r>
-        <w:rPr>
-          <w:rFonts w:ascii="Franklin Gothic Medium" w:hAnsi="Franklin Gothic Medium" w:cstheme="minorHAnsi"/>
-          <w:sz w:val="28"/>
-          <w:szCs w:val="28"/>
-          <w:lang w:val="en-US"/>
-        </w:rPr>
-        <w:t>).</w:t>
-      </w:r>
-      <w:proofErr w:type="spellStart"/>
-      <w:r>
-        <w:rPr>
-          <w:rFonts w:ascii="Franklin Gothic Medium" w:hAnsi="Franklin Gothic Medium" w:cstheme="minorHAnsi"/>
-          <w:sz w:val="28"/>
-          <w:szCs w:val="28"/>
-          <w:lang w:val="en-US"/>
-        </w:rPr>
-        <w:t>toFixed</w:t>
-      </w:r>
-      <w:proofErr w:type="spellEnd"/>
-      <w:proofErr w:type="gramEnd"/>
-      <w:r>
-        <w:rPr>
-          <w:rFonts w:ascii="Franklin Gothic Medium" w:hAnsi="Franklin Gothic Medium" w:cstheme="minorHAnsi"/>
-          <w:sz w:val="28"/>
-          <w:szCs w:val="28"/>
-          <w:lang w:val="en-US"/>
-        </w:rPr>
-        <w:t>(4);</w:t>
+        <w:t>(&lt;number&gt;value).toFixed(4);</w:t>
       </w:r>
     </w:p>
     <w:p>
@@ -3415,27 +2528,7 @@
           <w:szCs w:val="28"/>
           <w:lang w:val="en-US"/>
         </w:rPr>
-        <w:t>console.log(</w:t>
-      </w:r>
-      <w:proofErr w:type="spellStart"/>
-      <w:r>
-        <w:rPr>
-          <w:rFonts w:ascii="Franklin Gothic Medium" w:hAnsi="Franklin Gothic Medium" w:cstheme="minorHAnsi"/>
-          <w:sz w:val="28"/>
-          <w:szCs w:val="28"/>
-          <w:lang w:val="en-US"/>
-        </w:rPr>
-        <w:t>fixedString</w:t>
-      </w:r>
-      <w:proofErr w:type="spellEnd"/>
-      <w:r>
-        <w:rPr>
-          <w:rFonts w:ascii="Franklin Gothic Medium" w:hAnsi="Franklin Gothic Medium" w:cstheme="minorHAnsi"/>
-          <w:sz w:val="28"/>
-          <w:szCs w:val="28"/>
-          <w:lang w:val="en-US"/>
-        </w:rPr>
-        <w:t>) //5.0000</w:t>
+        <w:t>console.log(fixedString) //5.0000</w:t>
       </w:r>
     </w:p>
     <w:p>
@@ -3466,25 +2559,7 @@
           <w:sz w:val="28"/>
           <w:szCs w:val="28"/>
         </w:rPr>
-        <w:t xml:space="preserve">let </w:t>
-      </w:r>
-      <w:proofErr w:type="spellStart"/>
-      <w:r>
-        <w:rPr>
-          <w:rFonts w:ascii="Franklin Gothic Medium" w:hAnsi="Franklin Gothic Medium" w:cstheme="minorHAnsi"/>
-          <w:sz w:val="28"/>
-          <w:szCs w:val="28"/>
-        </w:rPr>
-        <w:t>fixedString</w:t>
-      </w:r>
-      <w:proofErr w:type="spellEnd"/>
-      <w:r>
-        <w:rPr>
-          <w:rFonts w:ascii="Franklin Gothic Medium" w:hAnsi="Franklin Gothic Medium" w:cstheme="minorHAnsi"/>
-          <w:sz w:val="28"/>
-          <w:szCs w:val="28"/>
-        </w:rPr>
-        <w:t xml:space="preserve">: string = </w:t>
+        <w:t xml:space="preserve">let fixedString: string = </w:t>
       </w:r>
       <w:r>
         <w:rPr>
@@ -3513,7 +2588,6 @@
         </w:rPr>
         <w:tab/>
       </w:r>
-      <w:proofErr w:type="gramStart"/>
       <w:r>
         <w:rPr>
           <w:rFonts w:ascii="Franklin Gothic Medium" w:hAnsi="Franklin Gothic Medium" w:cstheme="minorHAnsi"/>
@@ -3521,28 +2595,7 @@
           <w:szCs w:val="28"/>
           <w:lang w:val="en-US"/>
         </w:rPr>
-        <w:t>).</w:t>
-      </w:r>
-      <w:proofErr w:type="spellStart"/>
-      <w:r>
-        <w:rPr>
-          <w:rFonts w:ascii="Franklin Gothic Medium" w:hAnsi="Franklin Gothic Medium" w:cstheme="minorHAnsi"/>
-          <w:sz w:val="28"/>
-          <w:szCs w:val="28"/>
-          <w:lang w:val="en-US"/>
-        </w:rPr>
-        <w:t>toFixed</w:t>
-      </w:r>
-      <w:proofErr w:type="spellEnd"/>
-      <w:proofErr w:type="gramEnd"/>
-      <w:r>
-        <w:rPr>
-          <w:rFonts w:ascii="Franklin Gothic Medium" w:hAnsi="Franklin Gothic Medium" w:cstheme="minorHAnsi"/>
-          <w:sz w:val="28"/>
-          <w:szCs w:val="28"/>
-          <w:lang w:val="en-US"/>
-        </w:rPr>
-        <w:t>(4);</w:t>
+        <w:t>).toFixed(4);</w:t>
       </w:r>
     </w:p>
     <w:p>
@@ -3580,25 +2633,7 @@
           <w:sz w:val="28"/>
           <w:szCs w:val="28"/>
         </w:rPr>
-        <w:t xml:space="preserve">The control </w:t>
-      </w:r>
-      <w:proofErr w:type="gramStart"/>
-      <w:r>
-        <w:rPr>
-          <w:rFonts w:ascii="Franklin Gothic Medium" w:hAnsi="Franklin Gothic Medium" w:cstheme="minorHAnsi"/>
-          <w:sz w:val="28"/>
-          <w:szCs w:val="28"/>
-        </w:rPr>
-        <w:t>flow based</w:t>
-      </w:r>
-      <w:proofErr w:type="gramEnd"/>
-      <w:r>
-        <w:rPr>
-          <w:rFonts w:ascii="Franklin Gothic Medium" w:hAnsi="Franklin Gothic Medium" w:cstheme="minorHAnsi"/>
-          <w:sz w:val="28"/>
-          <w:szCs w:val="28"/>
-        </w:rPr>
-        <w:t xml:space="preserve"> type analysis helps us to handle the annotations very easily in the project. </w:t>
+        <w:t xml:space="preserve">The control flow based type analysis helps us to handle the annotations very easily in the project. </w:t>
       </w:r>
     </w:p>
     <w:p>
@@ -3684,16 +2719,7 @@
           <w:sz w:val="28"/>
           <w:szCs w:val="28"/>
         </w:rPr>
-        <w:t xml:space="preserve">In the JavaScript, every function parameter is optional inside the function but in the typescript, if an parameter is optional then we have to use </w:t>
-      </w:r>
-      <w:proofErr w:type="gramStart"/>
-      <w:r>
-        <w:rPr>
-          <w:rFonts w:ascii="Franklin Gothic Medium" w:hAnsi="Franklin Gothic Medium" w:cstheme="minorHAnsi"/>
-          <w:sz w:val="28"/>
-          <w:szCs w:val="28"/>
-        </w:rPr>
-        <w:t xml:space="preserve">the </w:t>
+        <w:t xml:space="preserve">In the JavaScript, every function parameter is optional inside the function but in the typescript, if an parameter is optional then we have to use the </w:t>
       </w:r>
       <w:r>
         <w:rPr>
@@ -3705,7 +2731,6 @@
         </w:rPr>
         <w:t>?</w:t>
       </w:r>
-      <w:proofErr w:type="gramEnd"/>
       <w:r>
         <w:rPr>
           <w:rFonts w:ascii="Franklin Gothic Medium" w:hAnsi="Franklin Gothic Medium" w:cstheme="minorHAnsi"/>
@@ -3749,33 +2774,15 @@
           <w:sz w:val="28"/>
           <w:szCs w:val="28"/>
         </w:rPr>
-        <w:t>Function(</w:t>
-      </w:r>
-      <w:proofErr w:type="gramStart"/>
-      <w:r>
-        <w:rPr>
-          <w:rFonts w:ascii="Franklin Gothic Medium" w:hAnsi="Franklin Gothic Medium" w:cstheme="minorHAnsi"/>
-          <w:sz w:val="28"/>
-          <w:szCs w:val="28"/>
-        </w:rPr>
-        <w:t>):</w:t>
-      </w:r>
-      <w:r>
-        <w:rPr>
-          <w:rFonts w:ascii="Franklin Gothic Medium" w:hAnsi="Franklin Gothic Medium" w:cstheme="minorHAnsi"/>
-          <w:sz w:val="28"/>
-          <w:szCs w:val="28"/>
-        </w:rPr>
-        <w:t>string</w:t>
-      </w:r>
-      <w:proofErr w:type="gramEnd"/>
-      <w:r>
-        <w:rPr>
-          <w:rFonts w:ascii="Franklin Gothic Medium" w:hAnsi="Franklin Gothic Medium" w:cstheme="minorHAnsi"/>
-          <w:sz w:val="28"/>
-          <w:szCs w:val="28"/>
-        </w:rPr>
-        <w:t>{}</w:t>
+        <w:t>Function():</w:t>
+      </w:r>
+      <w:r>
+        <w:rPr>
+          <w:rFonts w:ascii="Franklin Gothic Medium" w:hAnsi="Franklin Gothic Medium" w:cstheme="minorHAnsi"/>
+          <w:sz w:val="28"/>
+          <w:szCs w:val="28"/>
+        </w:rPr>
+        <w:t>string{}</w:t>
       </w:r>
     </w:p>
     <w:p>
@@ -3797,43 +2804,7 @@
           <w:sz w:val="28"/>
           <w:szCs w:val="28"/>
         </w:rPr>
-        <w:t xml:space="preserve">We can also use the </w:t>
-      </w:r>
-      <w:proofErr w:type="spellStart"/>
-      <w:r>
-        <w:rPr>
-          <w:rFonts w:ascii="Franklin Gothic Medium" w:hAnsi="Franklin Gothic Medium" w:cstheme="minorHAnsi"/>
-          <w:sz w:val="28"/>
-          <w:szCs w:val="28"/>
-        </w:rPr>
-        <w:t>noImplcitAny</w:t>
-      </w:r>
-      <w:proofErr w:type="spellEnd"/>
-      <w:r>
-        <w:rPr>
-          <w:rFonts w:ascii="Franklin Gothic Medium" w:hAnsi="Franklin Gothic Medium" w:cstheme="minorHAnsi"/>
-          <w:sz w:val="28"/>
-          <w:szCs w:val="28"/>
-        </w:rPr>
-        <w:t xml:space="preserve"> compiler </w:t>
-      </w:r>
-      <w:proofErr w:type="gramStart"/>
-      <w:r>
-        <w:rPr>
-          <w:rFonts w:ascii="Franklin Gothic Medium" w:hAnsi="Franklin Gothic Medium" w:cstheme="minorHAnsi"/>
-          <w:sz w:val="28"/>
-          <w:szCs w:val="28"/>
-        </w:rPr>
-        <w:t>option,  which</w:t>
-      </w:r>
-      <w:proofErr w:type="gramEnd"/>
-      <w:r>
-        <w:rPr>
-          <w:rFonts w:ascii="Franklin Gothic Medium" w:hAnsi="Franklin Gothic Medium" w:cstheme="minorHAnsi"/>
-          <w:sz w:val="28"/>
-          <w:szCs w:val="28"/>
-        </w:rPr>
-        <w:t xml:space="preserve"> will generate errors in the code.</w:t>
+        <w:t>We can also use the noImplcitAny compiler option,  which will generate errors in the code.</w:t>
       </w:r>
     </w:p>
     <w:p>
@@ -3925,185 +2896,67 @@
           <w:sz w:val="28"/>
           <w:szCs w:val="28"/>
         </w:rPr>
-        <w:t xml:space="preserve">The arrow functions are very similar to the normal </w:t>
-      </w:r>
-      <w:proofErr w:type="gramStart"/>
-      <w:r>
-        <w:rPr>
-          <w:rFonts w:ascii="Franklin Gothic Medium" w:hAnsi="Franklin Gothic Medium" w:cstheme="minorHAnsi"/>
-          <w:sz w:val="28"/>
-          <w:szCs w:val="28"/>
-        </w:rPr>
-        <w:t>functions</w:t>
-      </w:r>
-      <w:proofErr w:type="gramEnd"/>
-      <w:r>
-        <w:rPr>
-          <w:rFonts w:ascii="Franklin Gothic Medium" w:hAnsi="Franklin Gothic Medium" w:cstheme="minorHAnsi"/>
-          <w:sz w:val="28"/>
-          <w:szCs w:val="28"/>
-        </w:rPr>
-        <w:t xml:space="preserve"> but they use arrow instead of the normal functions</w:t>
-      </w:r>
-    </w:p>
-    <w:p>
-      <w:pPr>
-        <w:rPr>
-          <w:rFonts w:ascii="Franklin Gothic Medium" w:hAnsi="Franklin Gothic Medium" w:cstheme="minorHAnsi"/>
-          <w:sz w:val="28"/>
-          <w:szCs w:val="28"/>
-        </w:rPr>
-      </w:pPr>
-    </w:p>
-    <w:p>
-      <w:pPr>
-        <w:rPr>
-          <w:rFonts w:ascii="Franklin Gothic Medium" w:hAnsi="Franklin Gothic Medium" w:cstheme="minorHAnsi"/>
-          <w:sz w:val="28"/>
-          <w:szCs w:val="28"/>
-        </w:rPr>
-      </w:pPr>
-      <w:r>
-        <w:rPr>
-          <w:rFonts w:ascii="Franklin Gothic Medium" w:hAnsi="Franklin Gothic Medium" w:cstheme="minorHAnsi"/>
-          <w:sz w:val="28"/>
-          <w:szCs w:val="28"/>
-        </w:rPr>
-        <w:t xml:space="preserve">let scores: </w:t>
-      </w:r>
-      <w:proofErr w:type="gramStart"/>
-      <w:r>
-        <w:rPr>
-          <w:rFonts w:ascii="Franklin Gothic Medium" w:hAnsi="Franklin Gothic Medium" w:cstheme="minorHAnsi"/>
-          <w:sz w:val="28"/>
-          <w:szCs w:val="28"/>
-        </w:rPr>
-        <w:t>number[</w:t>
-      </w:r>
-      <w:proofErr w:type="gramEnd"/>
-      <w:r>
-        <w:rPr>
-          <w:rFonts w:ascii="Franklin Gothic Medium" w:hAnsi="Franklin Gothic Medium" w:cstheme="minorHAnsi"/>
-          <w:sz w:val="28"/>
-          <w:szCs w:val="28"/>
-        </w:rPr>
-        <w:t>]= [70,125,85,110]</w:t>
-      </w:r>
-    </w:p>
-    <w:p>
-      <w:pPr>
-        <w:rPr>
-          <w:rFonts w:ascii="Franklin Gothic Medium" w:hAnsi="Franklin Gothic Medium" w:cstheme="minorHAnsi"/>
-          <w:sz w:val="28"/>
-          <w:szCs w:val="28"/>
-        </w:rPr>
-      </w:pPr>
-      <w:r>
-        <w:rPr>
-          <w:rFonts w:ascii="Franklin Gothic Medium" w:hAnsi="Franklin Gothic Medium" w:cstheme="minorHAnsi"/>
-          <w:sz w:val="28"/>
-          <w:szCs w:val="28"/>
-        </w:rPr>
-        <w:t xml:space="preserve">let </w:t>
-      </w:r>
-      <w:proofErr w:type="spellStart"/>
-      <w:r>
-        <w:rPr>
-          <w:rFonts w:ascii="Franklin Gothic Medium" w:hAnsi="Franklin Gothic Medium" w:cstheme="minorHAnsi"/>
-          <w:sz w:val="28"/>
-          <w:szCs w:val="28"/>
-        </w:rPr>
-        <w:t>highScores</w:t>
-      </w:r>
-      <w:proofErr w:type="spellEnd"/>
-      <w:r>
-        <w:rPr>
-          <w:rFonts w:ascii="Franklin Gothic Medium" w:hAnsi="Franklin Gothic Medium" w:cstheme="minorHAnsi"/>
-          <w:sz w:val="28"/>
-          <w:szCs w:val="28"/>
-        </w:rPr>
-        <w:t xml:space="preserve">: </w:t>
-      </w:r>
-      <w:proofErr w:type="gramStart"/>
-      <w:r>
-        <w:rPr>
-          <w:rFonts w:ascii="Franklin Gothic Medium" w:hAnsi="Franklin Gothic Medium" w:cstheme="minorHAnsi"/>
-          <w:sz w:val="28"/>
-          <w:szCs w:val="28"/>
-        </w:rPr>
-        <w:t>number[</w:t>
-      </w:r>
-      <w:proofErr w:type="gramEnd"/>
-      <w:r>
-        <w:rPr>
-          <w:rFonts w:ascii="Franklin Gothic Medium" w:hAnsi="Franklin Gothic Medium" w:cstheme="minorHAnsi"/>
-          <w:sz w:val="28"/>
-          <w:szCs w:val="28"/>
-        </w:rPr>
-        <w:t>];</w:t>
-      </w:r>
-    </w:p>
-    <w:p>
-      <w:pPr>
-        <w:rPr>
-          <w:rFonts w:ascii="Franklin Gothic Medium" w:hAnsi="Franklin Gothic Medium" w:cstheme="minorHAnsi"/>
-          <w:sz w:val="28"/>
-          <w:szCs w:val="28"/>
-        </w:rPr>
-      </w:pPr>
-      <w:proofErr w:type="spellStart"/>
-      <w:r>
-        <w:rPr>
-          <w:rFonts w:ascii="Franklin Gothic Medium" w:hAnsi="Franklin Gothic Medium" w:cstheme="minorHAnsi"/>
-          <w:sz w:val="28"/>
-          <w:szCs w:val="28"/>
-        </w:rPr>
-        <w:t>highScores</w:t>
-      </w:r>
-      <w:proofErr w:type="spellEnd"/>
-      <w:r>
-        <w:rPr>
-          <w:rFonts w:ascii="Franklin Gothic Medium" w:hAnsi="Franklin Gothic Medium" w:cstheme="minorHAnsi"/>
-          <w:sz w:val="28"/>
-          <w:szCs w:val="28"/>
-        </w:rPr>
-        <w:t xml:space="preserve"> </w:t>
-      </w:r>
-      <w:proofErr w:type="gramStart"/>
-      <w:r>
-        <w:rPr>
-          <w:rFonts w:ascii="Franklin Gothic Medium" w:hAnsi="Franklin Gothic Medium" w:cstheme="minorHAnsi"/>
-          <w:sz w:val="28"/>
-          <w:szCs w:val="28"/>
-        </w:rPr>
-        <w:t xml:space="preserve">=  </w:t>
-      </w:r>
-      <w:proofErr w:type="spellStart"/>
-      <w:r>
-        <w:rPr>
-          <w:rFonts w:ascii="Franklin Gothic Medium" w:hAnsi="Franklin Gothic Medium" w:cstheme="minorHAnsi"/>
-          <w:sz w:val="28"/>
-          <w:szCs w:val="28"/>
-        </w:rPr>
-        <w:t>scores</w:t>
-      </w:r>
-      <w:proofErr w:type="gramEnd"/>
-      <w:r>
-        <w:rPr>
-          <w:rFonts w:ascii="Franklin Gothic Medium" w:hAnsi="Franklin Gothic Medium" w:cstheme="minorHAnsi"/>
-          <w:sz w:val="28"/>
-          <w:szCs w:val="28"/>
-        </w:rPr>
-        <w:t>.filter</w:t>
-      </w:r>
-      <w:proofErr w:type="spellEnd"/>
-      <w:r>
-        <w:rPr>
-          <w:rFonts w:ascii="Franklin Gothic Medium" w:hAnsi="Franklin Gothic Medium" w:cstheme="minorHAnsi"/>
-          <w:sz w:val="28"/>
-          <w:szCs w:val="28"/>
-        </w:rPr>
-        <w:t>((</w:t>
+        <w:t>The arrow functions are very similar to the normal functions but they use arrow instead of the normal functions</w:t>
+      </w:r>
+    </w:p>
+    <w:p>
+      <w:pPr>
+        <w:rPr>
+          <w:rFonts w:ascii="Franklin Gothic Medium" w:hAnsi="Franklin Gothic Medium" w:cstheme="minorHAnsi"/>
+          <w:sz w:val="28"/>
+          <w:szCs w:val="28"/>
+        </w:rPr>
+      </w:pPr>
+    </w:p>
+    <w:p>
+      <w:pPr>
+        <w:rPr>
+          <w:rFonts w:ascii="Franklin Gothic Medium" w:hAnsi="Franklin Gothic Medium" w:cstheme="minorHAnsi"/>
+          <w:sz w:val="28"/>
+          <w:szCs w:val="28"/>
+        </w:rPr>
+      </w:pPr>
+      <w:r>
+        <w:rPr>
+          <w:rFonts w:ascii="Franklin Gothic Medium" w:hAnsi="Franklin Gothic Medium" w:cstheme="minorHAnsi"/>
+          <w:sz w:val="28"/>
+          <w:szCs w:val="28"/>
+        </w:rPr>
+        <w:t>let scores: number[]= [70,125,85,110]</w:t>
+      </w:r>
+    </w:p>
+    <w:p>
+      <w:pPr>
+        <w:rPr>
+          <w:rFonts w:ascii="Franklin Gothic Medium" w:hAnsi="Franklin Gothic Medium" w:cstheme="minorHAnsi"/>
+          <w:sz w:val="28"/>
+          <w:szCs w:val="28"/>
+        </w:rPr>
+      </w:pPr>
+      <w:r>
+        <w:rPr>
+          <w:rFonts w:ascii="Franklin Gothic Medium" w:hAnsi="Franklin Gothic Medium" w:cstheme="minorHAnsi"/>
+          <w:sz w:val="28"/>
+          <w:szCs w:val="28"/>
+        </w:rPr>
+        <w:t>let highScores: number[];</w:t>
+      </w:r>
+    </w:p>
+    <w:p>
+      <w:pPr>
+        <w:rPr>
+          <w:rFonts w:ascii="Franklin Gothic Medium" w:hAnsi="Franklin Gothic Medium" w:cstheme="minorHAnsi"/>
+          <w:sz w:val="28"/>
+          <w:szCs w:val="28"/>
+        </w:rPr>
+      </w:pPr>
+      <w:r>
+        <w:rPr>
+          <w:rFonts w:ascii="Franklin Gothic Medium" w:hAnsi="Franklin Gothic Medium" w:cstheme="minorHAnsi"/>
+          <w:sz w:val="28"/>
+          <w:szCs w:val="28"/>
+        </w:rPr>
+        <w:t>highScores =  scores.filter((</w:t>
       </w:r>
       <w:r>
         <w:rPr>
@@ -4145,18 +2998,8 @@
           <w:szCs w:val="28"/>
         </w:rPr>
         <w:tab/>
-        <w:t>if(element&gt;</w:t>
-      </w:r>
-      <w:proofErr w:type="gramStart"/>
-      <w:r>
-        <w:rPr>
-          <w:rFonts w:ascii="Franklin Gothic Medium" w:hAnsi="Franklin Gothic Medium" w:cstheme="minorHAnsi"/>
-          <w:sz w:val="28"/>
-          <w:szCs w:val="28"/>
-        </w:rPr>
-        <w:t>100){</w:t>
-      </w:r>
-      <w:proofErr w:type="gramEnd"/>
+        <w:t>if(element&gt;100){</w:t>
+      </w:r>
     </w:p>
     <w:p>
       <w:pPr>
@@ -4229,6 +3072,782 @@
           <w:szCs w:val="28"/>
         </w:rPr>
       </w:pPr>
+      <w:r>
+        <w:rPr>
+          <w:rFonts w:ascii="Franklin Gothic Medium" w:hAnsi="Franklin Gothic Medium" w:cstheme="minorHAnsi"/>
+          <w:sz w:val="28"/>
+          <w:szCs w:val="28"/>
+        </w:rPr>
+        <w:t>Creating custom datatypes in the typescript:</w:t>
+      </w:r>
+    </w:p>
+    <w:p>
+      <w:pPr>
+        <w:rPr>
+          <w:rFonts w:ascii="Franklin Gothic Medium" w:hAnsi="Franklin Gothic Medium" w:cstheme="minorHAnsi"/>
+          <w:b/>
+          <w:bCs/>
+          <w:sz w:val="28"/>
+          <w:szCs w:val="28"/>
+        </w:rPr>
+      </w:pPr>
+      <w:r>
+        <w:rPr>
+          <w:rFonts w:ascii="Franklin Gothic Medium" w:hAnsi="Franklin Gothic Medium" w:cstheme="minorHAnsi"/>
+          <w:sz w:val="28"/>
+          <w:szCs w:val="28"/>
+        </w:rPr>
+        <w:t>To create custom datatypes, we have to use the following things and they are:</w:t>
+      </w:r>
+    </w:p>
+    <w:p>
+      <w:pPr>
+        <w:pStyle w:val="ListParagraph"/>
+        <w:numPr>
+          <w:ilvl w:val="0"/>
+          <w:numId w:val="2"/>
+        </w:numPr>
+        <w:rPr>
+          <w:rFonts w:ascii="Franklin Gothic Medium" w:hAnsi="Franklin Gothic Medium" w:cstheme="minorHAnsi"/>
+          <w:b/>
+          <w:bCs/>
+          <w:sz w:val="28"/>
+          <w:szCs w:val="28"/>
+        </w:rPr>
+      </w:pPr>
+      <w:r>
+        <w:rPr>
+          <w:rFonts w:ascii="Franklin Gothic Medium" w:hAnsi="Franklin Gothic Medium" w:cstheme="minorHAnsi"/>
+          <w:b/>
+          <w:bCs/>
+          <w:sz w:val="28"/>
+          <w:szCs w:val="28"/>
+        </w:rPr>
+        <w:t>Interfaces</w:t>
+      </w:r>
+    </w:p>
+    <w:p>
+      <w:pPr>
+        <w:pStyle w:val="ListParagraph"/>
+        <w:numPr>
+          <w:ilvl w:val="0"/>
+          <w:numId w:val="2"/>
+        </w:numPr>
+        <w:rPr>
+          <w:rFonts w:ascii="Franklin Gothic Medium" w:hAnsi="Franklin Gothic Medium" w:cstheme="minorHAnsi"/>
+          <w:b/>
+          <w:bCs/>
+          <w:sz w:val="28"/>
+          <w:szCs w:val="28"/>
+        </w:rPr>
+      </w:pPr>
+      <w:r>
+        <w:rPr>
+          <w:rFonts w:ascii="Franklin Gothic Medium" w:hAnsi="Franklin Gothic Medium" w:cstheme="minorHAnsi"/>
+          <w:b/>
+          <w:bCs/>
+          <w:sz w:val="28"/>
+          <w:szCs w:val="28"/>
+        </w:rPr>
+        <w:t>Classes</w:t>
+      </w:r>
+    </w:p>
+    <w:p>
+      <w:pPr>
+        <w:rPr>
+          <w:rFonts w:ascii="Franklin Gothic Medium" w:hAnsi="Franklin Gothic Medium" w:cstheme="minorHAnsi"/>
+          <w:sz w:val="28"/>
+          <w:szCs w:val="28"/>
+        </w:rPr>
+      </w:pPr>
+      <w:r>
+        <w:rPr>
+          <w:rFonts w:ascii="Franklin Gothic Medium" w:hAnsi="Franklin Gothic Medium" w:cstheme="minorHAnsi"/>
+          <w:sz w:val="28"/>
+          <w:szCs w:val="28"/>
+        </w:rPr>
+        <w:t xml:space="preserve">Examples: </w:t>
+      </w:r>
+    </w:p>
+    <w:p>
+      <w:pPr>
+        <w:rPr>
+          <w:rFonts w:ascii="Franklin Gothic Medium" w:hAnsi="Franklin Gothic Medium" w:cstheme="minorHAnsi"/>
+          <w:sz w:val="28"/>
+          <w:szCs w:val="28"/>
+        </w:rPr>
+      </w:pPr>
+      <w:r>
+        <w:rPr>
+          <w:rFonts w:ascii="Franklin Gothic Medium" w:hAnsi="Franklin Gothic Medium" w:cstheme="minorHAnsi"/>
+          <w:sz w:val="28"/>
+          <w:szCs w:val="28"/>
+        </w:rPr>
+        <w:t>Interface Employee{</w:t>
+      </w:r>
+    </w:p>
+    <w:p>
+      <w:pPr>
+        <w:rPr>
+          <w:rFonts w:ascii="Franklin Gothic Medium" w:hAnsi="Franklin Gothic Medium" w:cstheme="minorHAnsi"/>
+          <w:sz w:val="28"/>
+          <w:szCs w:val="28"/>
+        </w:rPr>
+      </w:pPr>
+      <w:r>
+        <w:rPr>
+          <w:rFonts w:ascii="Franklin Gothic Medium" w:hAnsi="Franklin Gothic Medium" w:cstheme="minorHAnsi"/>
+          <w:sz w:val="28"/>
+          <w:szCs w:val="28"/>
+        </w:rPr>
+        <w:tab/>
+        <w:t>Name:string;</w:t>
+      </w:r>
+    </w:p>
+    <w:p>
+      <w:pPr>
+        <w:rPr>
+          <w:rFonts w:ascii="Franklin Gothic Medium" w:hAnsi="Franklin Gothic Medium" w:cstheme="minorHAnsi"/>
+          <w:sz w:val="28"/>
+          <w:szCs w:val="28"/>
+        </w:rPr>
+      </w:pPr>
+      <w:r>
+        <w:rPr>
+          <w:rFonts w:ascii="Franklin Gothic Medium" w:hAnsi="Franklin Gothic Medium" w:cstheme="minorHAnsi"/>
+          <w:sz w:val="28"/>
+          <w:szCs w:val="28"/>
+        </w:rPr>
+        <w:tab/>
+        <w:t>Title:string;</w:t>
+      </w:r>
+    </w:p>
+    <w:p>
+      <w:pPr>
+        <w:rPr>
+          <w:rFonts w:ascii="Franklin Gothic Medium" w:hAnsi="Franklin Gothic Medium" w:cstheme="minorHAnsi"/>
+          <w:sz w:val="28"/>
+          <w:szCs w:val="28"/>
+        </w:rPr>
+      </w:pPr>
+      <w:r>
+        <w:rPr>
+          <w:rFonts w:ascii="Franklin Gothic Medium" w:hAnsi="Franklin Gothic Medium" w:cstheme="minorHAnsi"/>
+          <w:sz w:val="28"/>
+          <w:szCs w:val="28"/>
+        </w:rPr>
+        <w:t>}</w:t>
+      </w:r>
+    </w:p>
+    <w:p>
+      <w:pPr>
+        <w:rPr>
+          <w:rFonts w:ascii="Franklin Gothic Medium" w:hAnsi="Franklin Gothic Medium" w:cstheme="minorHAnsi"/>
+          <w:sz w:val="28"/>
+          <w:szCs w:val="28"/>
+        </w:rPr>
+      </w:pPr>
+      <w:r>
+        <w:rPr>
+          <w:rFonts w:ascii="Franklin Gothic Medium" w:hAnsi="Franklin Gothic Medium" w:cstheme="minorHAnsi"/>
+          <w:sz w:val="28"/>
+          <w:szCs w:val="28"/>
+        </w:rPr>
+        <w:t>Interface manager extends employee{</w:t>
+      </w:r>
+    </w:p>
+    <w:p>
+      <w:pPr>
+        <w:rPr>
+          <w:rFonts w:ascii="Franklin Gothic Medium" w:hAnsi="Franklin Gothic Medium" w:cstheme="minorHAnsi"/>
+          <w:sz w:val="28"/>
+          <w:szCs w:val="28"/>
+        </w:rPr>
+      </w:pPr>
+      <w:r>
+        <w:rPr>
+          <w:rFonts w:ascii="Franklin Gothic Medium" w:hAnsi="Franklin Gothic Medium" w:cstheme="minorHAnsi"/>
+          <w:sz w:val="28"/>
+          <w:szCs w:val="28"/>
+        </w:rPr>
+        <w:tab/>
+        <w:t>Department:string</w:t>
+      </w:r>
+    </w:p>
+    <w:p>
+      <w:pPr>
+        <w:rPr>
+          <w:rFonts w:ascii="Franklin Gothic Medium" w:hAnsi="Franklin Gothic Medium" w:cstheme="minorHAnsi"/>
+          <w:sz w:val="28"/>
+          <w:szCs w:val="28"/>
+        </w:rPr>
+      </w:pPr>
+      <w:r>
+        <w:rPr>
+          <w:rFonts w:ascii="Franklin Gothic Medium" w:hAnsi="Franklin Gothic Medium" w:cstheme="minorHAnsi"/>
+          <w:sz w:val="28"/>
+          <w:szCs w:val="28"/>
+        </w:rPr>
+        <w:tab/>
+        <w:t>NumofEmployees: number;</w:t>
+      </w:r>
+    </w:p>
+    <w:p>
+      <w:pPr>
+        <w:rPr>
+          <w:rFonts w:ascii="Franklin Gothic Medium" w:hAnsi="Franklin Gothic Medium" w:cstheme="minorHAnsi"/>
+          <w:sz w:val="28"/>
+          <w:szCs w:val="28"/>
+        </w:rPr>
+      </w:pPr>
+      <w:r>
+        <w:rPr>
+          <w:rFonts w:ascii="Franklin Gothic Medium" w:hAnsi="Franklin Gothic Medium" w:cstheme="minorHAnsi"/>
+          <w:sz w:val="28"/>
+          <w:szCs w:val="28"/>
+        </w:rPr>
+        <w:tab/>
+        <w:t>ScheduleMeeting: (topic:string)=&gt;void;</w:t>
+      </w:r>
+    </w:p>
+    <w:p>
+      <w:pPr>
+        <w:rPr>
+          <w:rFonts w:ascii="Franklin Gothic Medium" w:hAnsi="Franklin Gothic Medium" w:cstheme="minorHAnsi"/>
+          <w:sz w:val="28"/>
+          <w:szCs w:val="28"/>
+        </w:rPr>
+      </w:pPr>
+      <w:r>
+        <w:rPr>
+          <w:rFonts w:ascii="Franklin Gothic Medium" w:hAnsi="Franklin Gothic Medium" w:cstheme="minorHAnsi"/>
+          <w:sz w:val="28"/>
+          <w:szCs w:val="28"/>
+        </w:rPr>
+        <w:t>}</w:t>
+      </w:r>
+    </w:p>
+    <w:p>
+      <w:pPr>
+        <w:rPr>
+          <w:rFonts w:ascii="Franklin Gothic Medium" w:hAnsi="Franklin Gothic Medium" w:cstheme="minorHAnsi"/>
+          <w:sz w:val="28"/>
+          <w:szCs w:val="28"/>
+        </w:rPr>
+      </w:pPr>
+    </w:p>
+    <w:p>
+      <w:pPr>
+        <w:rPr>
+          <w:rFonts w:ascii="Franklin Gothic Medium" w:hAnsi="Franklin Gothic Medium" w:cstheme="minorHAnsi"/>
+          <w:sz w:val="28"/>
+          <w:szCs w:val="28"/>
+        </w:rPr>
+      </w:pPr>
+    </w:p>
+    <w:p>
+      <w:pPr>
+        <w:rPr>
+          <w:rFonts w:ascii="Franklin Gothic Medium" w:hAnsi="Franklin Gothic Medium" w:cstheme="minorHAnsi"/>
+          <w:sz w:val="28"/>
+          <w:szCs w:val="28"/>
+        </w:rPr>
+      </w:pPr>
+      <w:r>
+        <w:rPr>
+          <w:rFonts w:ascii="Franklin Gothic Medium" w:hAnsi="Franklin Gothic Medium" w:cstheme="minorHAnsi"/>
+          <w:sz w:val="28"/>
+          <w:szCs w:val="28"/>
+        </w:rPr>
+        <w:lastRenderedPageBreak/>
+        <w:t>Typescript Structural Type System:</w:t>
+      </w:r>
+    </w:p>
+    <w:p>
+      <w:pPr>
+        <w:rPr>
+          <w:rFonts w:ascii="Franklin Gothic Medium" w:hAnsi="Franklin Gothic Medium" w:cstheme="minorHAnsi"/>
+          <w:sz w:val="28"/>
+          <w:szCs w:val="28"/>
+        </w:rPr>
+      </w:pPr>
+      <w:r>
+        <w:rPr>
+          <w:rFonts w:ascii="Franklin Gothic Medium" w:hAnsi="Franklin Gothic Medium" w:cstheme="minorHAnsi"/>
+          <w:sz w:val="28"/>
+          <w:szCs w:val="28"/>
+        </w:rPr>
+        <w:t>Interface employee {</w:t>
+      </w:r>
+    </w:p>
+    <w:p>
+      <w:pPr>
+        <w:rPr>
+          <w:rFonts w:ascii="Franklin Gothic Medium" w:hAnsi="Franklin Gothic Medium" w:cstheme="minorHAnsi"/>
+          <w:sz w:val="28"/>
+          <w:szCs w:val="28"/>
+        </w:rPr>
+      </w:pPr>
+      <w:r>
+        <w:rPr>
+          <w:rFonts w:ascii="Franklin Gothic Medium" w:hAnsi="Franklin Gothic Medium" w:cstheme="minorHAnsi"/>
+          <w:sz w:val="28"/>
+          <w:szCs w:val="28"/>
+        </w:rPr>
+        <w:tab/>
+        <w:t>Name:string;</w:t>
+      </w:r>
+    </w:p>
+    <w:p>
+      <w:pPr>
+        <w:rPr>
+          <w:rFonts w:ascii="Franklin Gothic Medium" w:hAnsi="Franklin Gothic Medium" w:cstheme="minorHAnsi"/>
+          <w:sz w:val="28"/>
+          <w:szCs w:val="28"/>
+        </w:rPr>
+      </w:pPr>
+      <w:r>
+        <w:rPr>
+          <w:rFonts w:ascii="Franklin Gothic Medium" w:hAnsi="Franklin Gothic Medium" w:cstheme="minorHAnsi"/>
+          <w:sz w:val="28"/>
+          <w:szCs w:val="28"/>
+        </w:rPr>
+        <w:tab/>
+        <w:t>Title:string;</w:t>
+      </w:r>
+    </w:p>
+    <w:p>
+      <w:pPr>
+        <w:rPr>
+          <w:rFonts w:ascii="Franklin Gothic Medium" w:hAnsi="Franklin Gothic Medium" w:cstheme="minorHAnsi"/>
+          <w:sz w:val="28"/>
+          <w:szCs w:val="28"/>
+        </w:rPr>
+      </w:pPr>
+      <w:r>
+        <w:rPr>
+          <w:rFonts w:ascii="Franklin Gothic Medium" w:hAnsi="Franklin Gothic Medium" w:cstheme="minorHAnsi"/>
+          <w:sz w:val="28"/>
+          <w:szCs w:val="28"/>
+        </w:rPr>
+        <w:t>}</w:t>
+      </w:r>
+    </w:p>
+    <w:p>
+      <w:pPr>
+        <w:rPr>
+          <w:rFonts w:ascii="Franklin Gothic Medium" w:hAnsi="Franklin Gothic Medium" w:cstheme="minorHAnsi"/>
+          <w:sz w:val="28"/>
+          <w:szCs w:val="28"/>
+        </w:rPr>
+      </w:pPr>
+      <w:r>
+        <w:rPr>
+          <w:rFonts w:ascii="Franklin Gothic Medium" w:hAnsi="Franklin Gothic Medium" w:cstheme="minorHAnsi"/>
+          <w:sz w:val="28"/>
+          <w:szCs w:val="28"/>
+        </w:rPr>
+        <w:t>Let developer = {</w:t>
+      </w:r>
+    </w:p>
+    <w:p>
+      <w:pPr>
+        <w:rPr>
+          <w:rFonts w:ascii="Franklin Gothic Medium" w:hAnsi="Franklin Gothic Medium" w:cstheme="minorHAnsi"/>
+          <w:sz w:val="28"/>
+          <w:szCs w:val="28"/>
+        </w:rPr>
+      </w:pPr>
+      <w:r>
+        <w:rPr>
+          <w:rFonts w:ascii="Franklin Gothic Medium" w:hAnsi="Franklin Gothic Medium" w:cstheme="minorHAnsi"/>
+          <w:sz w:val="28"/>
+          <w:szCs w:val="28"/>
+        </w:rPr>
+        <w:tab/>
+        <w:t>Name =”Ashfaq”,</w:t>
+      </w:r>
+    </w:p>
+    <w:p>
+      <w:pPr>
+        <w:rPr>
+          <w:rFonts w:ascii="Franklin Gothic Medium" w:hAnsi="Franklin Gothic Medium" w:cstheme="minorHAnsi"/>
+          <w:sz w:val="28"/>
+          <w:szCs w:val="28"/>
+        </w:rPr>
+      </w:pPr>
+      <w:r>
+        <w:rPr>
+          <w:rFonts w:ascii="Franklin Gothic Medium" w:hAnsi="Franklin Gothic Medium" w:cstheme="minorHAnsi"/>
+          <w:sz w:val="28"/>
+          <w:szCs w:val="28"/>
+        </w:rPr>
+        <w:tab/>
+        <w:t>Title = “Manager”,</w:t>
+      </w:r>
+    </w:p>
+    <w:p>
+      <w:pPr>
+        <w:rPr>
+          <w:rFonts w:ascii="Franklin Gothic Medium" w:hAnsi="Franklin Gothic Medium" w:cstheme="minorHAnsi"/>
+          <w:sz w:val="28"/>
+          <w:szCs w:val="28"/>
+        </w:rPr>
+      </w:pPr>
+      <w:r>
+        <w:rPr>
+          <w:rFonts w:ascii="Franklin Gothic Medium" w:hAnsi="Franklin Gothic Medium" w:cstheme="minorHAnsi"/>
+          <w:sz w:val="28"/>
+          <w:szCs w:val="28"/>
+        </w:rPr>
+        <w:tab/>
+        <w:t>Editor = “Code”</w:t>
+      </w:r>
+    </w:p>
+    <w:p>
+      <w:pPr>
+        <w:rPr>
+          <w:rFonts w:ascii="Franklin Gothic Medium" w:hAnsi="Franklin Gothic Medium" w:cstheme="minorHAnsi"/>
+          <w:sz w:val="28"/>
+          <w:szCs w:val="28"/>
+        </w:rPr>
+      </w:pPr>
+      <w:r>
+        <w:rPr>
+          <w:rFonts w:ascii="Franklin Gothic Medium" w:hAnsi="Franklin Gothic Medium" w:cstheme="minorHAnsi"/>
+          <w:sz w:val="28"/>
+          <w:szCs w:val="28"/>
+        </w:rPr>
+        <w:t>}</w:t>
+      </w:r>
+    </w:p>
+    <w:p>
+      <w:pPr>
+        <w:rPr>
+          <w:rFonts w:ascii="Franklin Gothic Medium" w:hAnsi="Franklin Gothic Medium" w:cstheme="minorHAnsi"/>
+          <w:sz w:val="28"/>
+          <w:szCs w:val="28"/>
+        </w:rPr>
+      </w:pPr>
+    </w:p>
+    <w:p>
+      <w:pPr>
+        <w:rPr>
+          <w:rFonts w:ascii="Franklin Gothic Medium" w:hAnsi="Franklin Gothic Medium" w:cstheme="minorHAnsi"/>
+          <w:sz w:val="28"/>
+          <w:szCs w:val="28"/>
+        </w:rPr>
+      </w:pPr>
+      <w:r>
+        <w:rPr>
+          <w:rFonts w:ascii="Franklin Gothic Medium" w:hAnsi="Franklin Gothic Medium" w:cstheme="minorHAnsi"/>
+          <w:sz w:val="28"/>
+          <w:szCs w:val="28"/>
+        </w:rPr>
+        <w:t>Let newEmployee: Employee = developer</w:t>
+      </w:r>
+    </w:p>
+    <w:p>
+      <w:pPr>
+        <w:rPr>
+          <w:rFonts w:ascii="Franklin Gothic Medium" w:hAnsi="Franklin Gothic Medium" w:cstheme="minorHAnsi"/>
+          <w:sz w:val="28"/>
+          <w:szCs w:val="28"/>
+        </w:rPr>
+      </w:pPr>
+    </w:p>
+    <w:p>
+      <w:pPr>
+        <w:rPr>
+          <w:rFonts w:ascii="Franklin Gothic Medium" w:hAnsi="Franklin Gothic Medium" w:cstheme="minorHAnsi"/>
+          <w:sz w:val="28"/>
+          <w:szCs w:val="28"/>
+        </w:rPr>
+      </w:pPr>
+      <w:r>
+        <w:rPr>
+          <w:rFonts w:ascii="Franklin Gothic Medium" w:hAnsi="Franklin Gothic Medium" w:cstheme="minorHAnsi"/>
+          <w:sz w:val="28"/>
+          <w:szCs w:val="28"/>
+        </w:rPr>
+        <w:t xml:space="preserve">Class: </w:t>
+      </w:r>
+    </w:p>
+    <w:p>
+      <w:pPr>
+        <w:rPr>
+          <w:rFonts w:ascii="Franklin Gothic Medium" w:hAnsi="Franklin Gothic Medium" w:cstheme="minorHAnsi"/>
+          <w:sz w:val="28"/>
+          <w:szCs w:val="28"/>
+        </w:rPr>
+      </w:pPr>
+      <w:r>
+        <w:rPr>
+          <w:rFonts w:ascii="Franklin Gothic Medium" w:hAnsi="Franklin Gothic Medium" w:cstheme="minorHAnsi"/>
+          <w:sz w:val="28"/>
+          <w:szCs w:val="28"/>
+        </w:rPr>
+        <w:t>class Developer{</w:t>
+      </w:r>
+    </w:p>
+    <w:p>
+      <w:pPr>
+        <w:rPr>
+          <w:rFonts w:ascii="Franklin Gothic Medium" w:hAnsi="Franklin Gothic Medium" w:cstheme="minorHAnsi"/>
+          <w:sz w:val="28"/>
+          <w:szCs w:val="28"/>
+        </w:rPr>
+      </w:pPr>
+      <w:r>
+        <w:rPr>
+          <w:rFonts w:ascii="Franklin Gothic Medium" w:hAnsi="Franklin Gothic Medium" w:cstheme="minorHAnsi"/>
+          <w:sz w:val="28"/>
+          <w:szCs w:val="28"/>
+        </w:rPr>
+        <w:tab/>
+        <w:t>dept:string;</w:t>
+      </w:r>
+    </w:p>
+    <w:p>
+      <w:pPr>
+        <w:rPr>
+          <w:rFonts w:ascii="Franklin Gothic Medium" w:hAnsi="Franklin Gothic Medium" w:cstheme="minorHAnsi"/>
+          <w:sz w:val="28"/>
+          <w:szCs w:val="28"/>
+        </w:rPr>
+      </w:pPr>
+      <w:r>
+        <w:rPr>
+          <w:rFonts w:ascii="Franklin Gothic Medium" w:hAnsi="Franklin Gothic Medium" w:cstheme="minorHAnsi"/>
+          <w:sz w:val="28"/>
+          <w:szCs w:val="28"/>
+        </w:rPr>
+        <w:tab/>
+        <w:t>private _title:string</w:t>
+      </w:r>
+    </w:p>
+    <w:p>
+      <w:pPr>
+        <w:rPr>
+          <w:rFonts w:ascii="Franklin Gothic Medium" w:hAnsi="Franklin Gothic Medium" w:cstheme="minorHAnsi"/>
+          <w:sz w:val="28"/>
+          <w:szCs w:val="28"/>
+        </w:rPr>
+      </w:pPr>
+      <w:r>
+        <w:rPr>
+          <w:rFonts w:ascii="Franklin Gothic Medium" w:hAnsi="Franklin Gothic Medium" w:cstheme="minorHAnsi"/>
+          <w:sz w:val="28"/>
+          <w:szCs w:val="28"/>
+        </w:rPr>
+        <w:tab/>
+        <w:t>get Title():string{</w:t>
+      </w:r>
+    </w:p>
+    <w:p>
+      <w:pPr>
+        <w:rPr>
+          <w:rFonts w:ascii="Franklin Gothic Medium" w:hAnsi="Franklin Gothic Medium" w:cstheme="minorHAnsi"/>
+          <w:sz w:val="28"/>
+          <w:szCs w:val="28"/>
+        </w:rPr>
+      </w:pPr>
+      <w:r>
+        <w:rPr>
+          <w:rFonts w:ascii="Franklin Gothic Medium" w:hAnsi="Franklin Gothic Medium" w:cstheme="minorHAnsi"/>
+          <w:sz w:val="28"/>
+          <w:szCs w:val="28"/>
+        </w:rPr>
+        <w:tab/>
+      </w:r>
+      <w:r>
+        <w:rPr>
+          <w:rFonts w:ascii="Franklin Gothic Medium" w:hAnsi="Franklin Gothic Medium" w:cstheme="minorHAnsi"/>
+          <w:sz w:val="28"/>
+          <w:szCs w:val="28"/>
+        </w:rPr>
+        <w:tab/>
+        <w:t>return this._title;</w:t>
+      </w:r>
+    </w:p>
+    <w:p>
+      <w:pPr>
+        <w:ind w:firstLine="720"/>
+        <w:rPr>
+          <w:rFonts w:ascii="Franklin Gothic Medium" w:hAnsi="Franklin Gothic Medium" w:cstheme="minorHAnsi"/>
+          <w:sz w:val="28"/>
+          <w:szCs w:val="28"/>
+        </w:rPr>
+      </w:pPr>
+      <w:r>
+        <w:rPr>
+          <w:rFonts w:ascii="Franklin Gothic Medium" w:hAnsi="Franklin Gothic Medium" w:cstheme="minorHAnsi"/>
+          <w:sz w:val="28"/>
+          <w:szCs w:val="28"/>
+        </w:rPr>
+        <w:t>}</w:t>
+      </w:r>
+    </w:p>
+    <w:p>
+      <w:pPr>
+        <w:ind w:firstLine="720"/>
+        <w:rPr>
+          <w:rFonts w:ascii="Franklin Gothic Medium" w:hAnsi="Franklin Gothic Medium" w:cstheme="minorHAnsi"/>
+          <w:sz w:val="28"/>
+          <w:szCs w:val="28"/>
+        </w:rPr>
+      </w:pPr>
+      <w:r>
+        <w:rPr>
+          <w:rFonts w:ascii="Franklin Gothic Medium" w:hAnsi="Franklin Gothic Medium" w:cstheme="minorHAnsi"/>
+          <w:sz w:val="28"/>
+          <w:szCs w:val="28"/>
+        </w:rPr>
+        <w:t>Set Title(title:string){</w:t>
+      </w:r>
+    </w:p>
+    <w:p>
+      <w:pPr>
+        <w:ind w:firstLine="720"/>
+        <w:rPr>
+          <w:rFonts w:ascii="Franklin Gothic Medium" w:hAnsi="Franklin Gothic Medium" w:cstheme="minorHAnsi"/>
+          <w:sz w:val="28"/>
+          <w:szCs w:val="28"/>
+        </w:rPr>
+      </w:pPr>
+      <w:r>
+        <w:rPr>
+          <w:rFonts w:ascii="Franklin Gothic Medium" w:hAnsi="Franklin Gothic Medium" w:cstheme="minorHAnsi"/>
+          <w:sz w:val="28"/>
+          <w:szCs w:val="28"/>
+        </w:rPr>
+        <w:tab/>
+        <w:t>this._title=newTitle.toUpperCase();</w:t>
+      </w:r>
+    </w:p>
+    <w:p>
+      <w:pPr>
+        <w:ind w:firstLine="720"/>
+        <w:rPr>
+          <w:rFonts w:ascii="Franklin Gothic Medium" w:hAnsi="Franklin Gothic Medium" w:cstheme="minorHAnsi"/>
+          <w:sz w:val="28"/>
+          <w:szCs w:val="28"/>
+        </w:rPr>
+      </w:pPr>
+      <w:r>
+        <w:rPr>
+          <w:rFonts w:ascii="Franklin Gothic Medium" w:hAnsi="Franklin Gothic Medium" w:cstheme="minorHAnsi"/>
+          <w:sz w:val="28"/>
+          <w:szCs w:val="28"/>
+        </w:rPr>
+        <w:t>}</w:t>
+      </w:r>
+    </w:p>
+    <w:p>
+      <w:pPr>
+        <w:ind w:firstLine="720"/>
+        <w:rPr>
+          <w:rFonts w:ascii="Franklin Gothic Medium" w:hAnsi="Franklin Gothic Medium" w:cstheme="minorHAnsi"/>
+          <w:sz w:val="28"/>
+          <w:szCs w:val="28"/>
+        </w:rPr>
+      </w:pPr>
+      <w:r>
+        <w:rPr>
+          <w:rFonts w:ascii="Franklin Gothic Medium" w:hAnsi="Franklin Gothic Medium" w:cstheme="minorHAnsi"/>
+          <w:sz w:val="28"/>
+          <w:szCs w:val="28"/>
+        </w:rPr>
+        <w:t>DocumentRequirements(requirements:string):void{//We should not include function keyword before the document requirements.</w:t>
+      </w:r>
+      <w:r>
+        <w:rPr>
+          <w:rFonts w:ascii="Franklin Gothic Medium" w:hAnsi="Franklin Gothic Medium" w:cstheme="minorHAnsi"/>
+          <w:sz w:val="28"/>
+          <w:szCs w:val="28"/>
+        </w:rPr>
+        <w:tab/>
+      </w:r>
+    </w:p>
+    <w:p>
+      <w:pPr>
+        <w:ind w:firstLine="720"/>
+        <w:rPr>
+          <w:rFonts w:ascii="Franklin Gothic Medium" w:hAnsi="Franklin Gothic Medium" w:cstheme="minorHAnsi"/>
+          <w:sz w:val="28"/>
+          <w:szCs w:val="28"/>
+        </w:rPr>
+      </w:pPr>
+      <w:r>
+        <w:rPr>
+          <w:rFonts w:ascii="Franklin Gothic Medium" w:hAnsi="Franklin Gothic Medium" w:cstheme="minorHAnsi"/>
+          <w:sz w:val="28"/>
+          <w:szCs w:val="28"/>
+        </w:rPr>
+        <w:tab/>
+        <w:t>Consle.log(requirements)</w:t>
+      </w:r>
+    </w:p>
+    <w:p>
+      <w:pPr>
+        <w:ind w:firstLine="720"/>
+        <w:rPr>
+          <w:rFonts w:ascii="Franklin Gothic Medium" w:hAnsi="Franklin Gothic Medium" w:cstheme="minorHAnsi"/>
+          <w:sz w:val="28"/>
+          <w:szCs w:val="28"/>
+        </w:rPr>
+      </w:pPr>
+      <w:r>
+        <w:rPr>
+          <w:rFonts w:ascii="Franklin Gothic Medium" w:hAnsi="Franklin Gothic Medium" w:cstheme="minorHAnsi"/>
+          <w:sz w:val="28"/>
+          <w:szCs w:val="28"/>
+        </w:rPr>
+        <w:t>}</w:t>
+      </w:r>
+    </w:p>
+    <w:p>
+      <w:pPr>
+        <w:rPr>
+          <w:rFonts w:ascii="Franklin Gothic Medium" w:hAnsi="Franklin Gothic Medium" w:cstheme="minorHAnsi"/>
+          <w:sz w:val="28"/>
+          <w:szCs w:val="28"/>
+        </w:rPr>
+      </w:pPr>
+      <w:r>
+        <w:rPr>
+          <w:rFonts w:ascii="Franklin Gothic Medium" w:hAnsi="Franklin Gothic Medium" w:cstheme="minorHAnsi"/>
+          <w:sz w:val="28"/>
+          <w:szCs w:val="28"/>
+        </w:rPr>
+        <w:t>}</w:t>
+      </w:r>
+    </w:p>
+    <w:p>
+      <w:pPr>
+        <w:rPr>
+          <w:rFonts w:ascii="Franklin Gothic Medium" w:hAnsi="Franklin Gothic Medium" w:cstheme="minorHAnsi"/>
+          <w:sz w:val="28"/>
+          <w:szCs w:val="28"/>
+        </w:rPr>
+      </w:pPr>
+      <w:r>
+        <w:rPr>
+          <w:rFonts w:ascii="Franklin Gothic Medium" w:hAnsi="Franklin Gothic Medium" w:cstheme="minorHAnsi"/>
+          <w:sz w:val="28"/>
+          <w:szCs w:val="28"/>
+        </w:rPr>
+        <w:lastRenderedPageBreak/>
+        <w:t xml:space="preserve">We can extend both the </w:t>
+      </w:r>
+      <w:r>
+        <w:rPr>
+          <w:rFonts w:ascii="Franklin Gothic Medium" w:hAnsi="Franklin Gothic Medium" w:cstheme="minorHAnsi"/>
+          <w:sz w:val="28"/>
+          <w:szCs w:val="28"/>
+        </w:rPr>
+        <w:t>interface and</w:t>
+      </w:r>
       <w:bookmarkStart w:id="0" w:name="_GoBack"/>
       <w:bookmarkEnd w:id="0"/>
     </w:p>
@@ -4399,25 +4018,7 @@
           <w:sz w:val="28"/>
           <w:szCs w:val="28"/>
         </w:rPr>
-        <w:t xml:space="preserve">Typescript Article Part </w:t>
-      </w:r>
-      <w:proofErr w:type="gramStart"/>
-      <w:r>
-        <w:rPr>
-          <w:rFonts w:ascii="Franklin Gothic Medium" w:hAnsi="Franklin Gothic Medium" w:cstheme="minorHAnsi"/>
-          <w:sz w:val="28"/>
-          <w:szCs w:val="28"/>
-        </w:rPr>
-        <w:t>1 :</w:t>
-      </w:r>
-      <w:proofErr w:type="gramEnd"/>
-      <w:r>
-        <w:rPr>
-          <w:rFonts w:ascii="Franklin Gothic Medium" w:hAnsi="Franklin Gothic Medium" w:cstheme="minorHAnsi"/>
-          <w:sz w:val="28"/>
-          <w:szCs w:val="28"/>
-        </w:rPr>
-        <w:t xml:space="preserve"> </w:t>
+        <w:t xml:space="preserve">Typescript Article Part 1 : </w:t>
       </w:r>
     </w:p>
     <w:p>
@@ -4537,6 +4138,7 @@
           <w:szCs w:val="24"/>
           <w:lang w:eastAsia="en-IN"/>
         </w:rPr>
+        <w:lastRenderedPageBreak/>
         <w:t>When we discuss what TypeScript is and how it works, I will approach this from a beginner’s perspective on a need-to-know basis. In other words, I’m not going to overload you with information.</w:t>
       </w:r>
     </w:p>
@@ -4748,7 +4350,6 @@
           <w:szCs w:val="24"/>
           <w:lang w:eastAsia="en-IN"/>
         </w:rPr>
-        <w:lastRenderedPageBreak/>
         <w:t xml:space="preserve">I’ll cover the key concepts in TypeScript and how they apply specifically to someone </w:t>
       </w:r>
       <w:r>
@@ -4872,21 +4473,8 @@
             <w:u w:val="single"/>
             <w:lang w:eastAsia="en-IN"/>
           </w:rPr>
-          <w:t xml:space="preserve">this answer from </w:t>
+          <w:t>this answer from StackOverflow</w:t>
         </w:r>
-        <w:proofErr w:type="spellStart"/>
-        <w:r>
-          <w:rPr>
-            <w:rFonts w:ascii="Franklin Gothic Medium" w:eastAsia="Times New Roman" w:hAnsi="Franklin Gothic Medium" w:cstheme="minorHAnsi"/>
-            <w:color w:val="0000FF"/>
-            <w:sz w:val="24"/>
-            <w:szCs w:val="24"/>
-            <w:u w:val="single"/>
-            <w:lang w:eastAsia="en-IN"/>
-          </w:rPr>
-          <w:t>StackOverflow</w:t>
-        </w:r>
-        <w:proofErr w:type="spellEnd"/>
       </w:hyperlink>
       <w:r>
         <w:rPr>
@@ -4960,7 +4548,6 @@
         </w:rPr>
         <w:t xml:space="preserve">“Why should I care?” </w:t>
       </w:r>
-      <w:proofErr w:type="gramStart"/>
       <w:r>
         <w:rPr>
           <w:rFonts w:ascii="Franklin Gothic Medium" w:eastAsia="Times New Roman" w:hAnsi="Franklin Gothic Medium" w:cstheme="minorHAnsi"/>
@@ -4970,7 +4557,6 @@
         </w:rPr>
         <w:t>Also</w:t>
       </w:r>
-      <w:proofErr w:type="gramEnd"/>
       <w:r>
         <w:rPr>
           <w:rFonts w:ascii="Franklin Gothic Medium" w:eastAsia="Times New Roman" w:hAnsi="Franklin Gothic Medium" w:cstheme="minorHAnsi"/>
@@ -5049,6 +4635,7 @@
           <w:szCs w:val="24"/>
           <w:lang w:eastAsia="en-IN"/>
         </w:rPr>
+        <w:lastRenderedPageBreak/>
         <w:t>I personally found a lot of the answers I ran into when I first began learning TypeScript to be more confusing and off-putting. They seemed like they were meant to make the user answering sound like they knew more than they really did. That isn’t helpful to a beginner in any subject, much less a programming language.</w:t>
       </w:r>
     </w:p>
@@ -5363,18 +4950,7 @@
           <w:highlight w:val="yellow"/>
           <w:lang w:eastAsia="en-IN"/>
         </w:rPr>
-        <w:t xml:space="preserve">— A primitive data descriptor representing the kind of a piece of data. This refers to when we describe what a piece of data </w:t>
-      </w:r>
-      <w:proofErr w:type="gramStart"/>
-      <w:r>
-        <w:rPr>
-          <w:rFonts w:ascii="Franklin Gothic Medium" w:eastAsia="Times New Roman" w:hAnsi="Franklin Gothic Medium" w:cstheme="minorHAnsi"/>
-          <w:sz w:val="24"/>
-          <w:szCs w:val="24"/>
-          <w:highlight w:val="yellow"/>
-          <w:lang w:eastAsia="en-IN"/>
-        </w:rPr>
-        <w:t xml:space="preserve">actually </w:t>
+        <w:t xml:space="preserve">— A primitive data descriptor representing the kind of a piece of data. This refers to when we describe what a piece of data actually </w:t>
       </w:r>
       <w:r>
         <w:rPr>
@@ -5386,20 +4962,7 @@
           <w:highlight w:val="yellow"/>
           <w:lang w:eastAsia="en-IN"/>
         </w:rPr>
-        <w:t>is</w:t>
-      </w:r>
-      <w:proofErr w:type="gramEnd"/>
-      <w:r>
-        <w:rPr>
-          <w:rFonts w:ascii="Franklin Gothic Medium" w:eastAsia="Times New Roman" w:hAnsi="Franklin Gothic Medium" w:cstheme="minorHAnsi"/>
-          <w:i/>
-          <w:iCs/>
-          <w:sz w:val="24"/>
-          <w:szCs w:val="24"/>
-          <w:highlight w:val="yellow"/>
-          <w:lang w:eastAsia="en-IN"/>
-        </w:rPr>
-        <w:t xml:space="preserve"> </w:t>
+        <w:t xml:space="preserve">is </w:t>
       </w:r>
       <w:r>
         <w:rPr>
@@ -5469,30 +5032,8 @@
           <w:szCs w:val="24"/>
           <w:lang w:eastAsia="en-IN"/>
         </w:rPr>
-        <w:lastRenderedPageBreak/>
-        <w:t xml:space="preserve">Types exist within JavaScript, but it’s </w:t>
-      </w:r>
-      <w:proofErr w:type="gramStart"/>
-      <w:r>
-        <w:rPr>
-          <w:rFonts w:ascii="Franklin Gothic Medium" w:eastAsia="Times New Roman" w:hAnsi="Franklin Gothic Medium" w:cstheme="minorHAnsi"/>
-          <w:sz w:val="24"/>
-          <w:szCs w:val="24"/>
-          <w:lang w:eastAsia="en-IN"/>
-        </w:rPr>
-        <w:t>fairly rare</w:t>
-      </w:r>
-      <w:proofErr w:type="gramEnd"/>
-      <w:r>
-        <w:rPr>
-          <w:rFonts w:ascii="Franklin Gothic Medium" w:eastAsia="Times New Roman" w:hAnsi="Franklin Gothic Medium" w:cstheme="minorHAnsi"/>
-          <w:sz w:val="24"/>
-          <w:szCs w:val="24"/>
-          <w:lang w:eastAsia="en-IN"/>
-        </w:rPr>
-        <w:t xml:space="preserve"> that you might actually feel like you’re interacting with them, unless you’re checking the </w:t>
-      </w:r>
-      <w:proofErr w:type="spellStart"/>
+        <w:t xml:space="preserve">Types exist within JavaScript, but it’s fairly rare that you might actually feel like you’re interacting with them, unless you’re checking the </w:t>
+      </w:r>
       <w:r>
         <w:rPr>
           <w:rFonts w:ascii="Franklin Gothic Medium" w:eastAsia="Times New Roman" w:hAnsi="Franklin Gothic Medium" w:cstheme="minorHAnsi"/>
@@ -5502,7 +5043,6 @@
         </w:rPr>
         <w:t>typeof</w:t>
       </w:r>
-      <w:proofErr w:type="spellEnd"/>
       <w:r>
         <w:rPr>
           <w:rFonts w:ascii="Franklin Gothic Medium" w:eastAsia="Times New Roman" w:hAnsi="Franklin Gothic Medium" w:cstheme="minorHAnsi"/>
@@ -5595,27 +5135,7 @@
                 <w:szCs w:val="24"/>
                 <w:lang w:eastAsia="en-IN"/>
               </w:rPr>
-              <w:t xml:space="preserve">let </w:t>
-            </w:r>
-            <w:proofErr w:type="spellStart"/>
-            <w:r>
-              <w:rPr>
-                <w:rFonts w:ascii="Franklin Gothic Medium" w:eastAsia="Times New Roman" w:hAnsi="Franklin Gothic Medium" w:cstheme="minorHAnsi"/>
-                <w:sz w:val="24"/>
-                <w:szCs w:val="24"/>
-                <w:lang w:eastAsia="en-IN"/>
-              </w:rPr>
-              <w:t>myNumber</w:t>
-            </w:r>
-            <w:proofErr w:type="spellEnd"/>
-            <w:r>
-              <w:rPr>
-                <w:rFonts w:ascii="Franklin Gothic Medium" w:eastAsia="Times New Roman" w:hAnsi="Franklin Gothic Medium" w:cstheme="minorHAnsi"/>
-                <w:sz w:val="24"/>
-                <w:szCs w:val="24"/>
-                <w:lang w:eastAsia="en-IN"/>
-              </w:rPr>
-              <w:t xml:space="preserve"> = 10;</w:t>
+              <w:t>let myNumber = 10;</w:t>
             </w:r>
           </w:p>
         </w:tc>
@@ -5698,27 +5218,7 @@
                 <w:szCs w:val="24"/>
                 <w:lang w:eastAsia="en-IN"/>
               </w:rPr>
-              <w:t xml:space="preserve">let </w:t>
-            </w:r>
-            <w:proofErr w:type="spellStart"/>
-            <w:r>
-              <w:rPr>
-                <w:rFonts w:ascii="Franklin Gothic Medium" w:eastAsia="Times New Roman" w:hAnsi="Franklin Gothic Medium" w:cstheme="minorHAnsi"/>
-                <w:sz w:val="24"/>
-                <w:szCs w:val="24"/>
-                <w:lang w:eastAsia="en-IN"/>
-              </w:rPr>
-              <w:t>myString</w:t>
-            </w:r>
-            <w:proofErr w:type="spellEnd"/>
-            <w:r>
-              <w:rPr>
-                <w:rFonts w:ascii="Franklin Gothic Medium" w:eastAsia="Times New Roman" w:hAnsi="Franklin Gothic Medium" w:cstheme="minorHAnsi"/>
-                <w:sz w:val="24"/>
-                <w:szCs w:val="24"/>
-                <w:lang w:eastAsia="en-IN"/>
-              </w:rPr>
-              <w:t xml:space="preserve"> = 'this is a string';</w:t>
+              <w:t>let myString = 'this is a string';</w:t>
             </w:r>
           </w:p>
         </w:tc>
@@ -5875,47 +5375,7 @@
                 <w:szCs w:val="24"/>
                 <w:lang w:eastAsia="en-IN"/>
               </w:rPr>
-              <w:t>if (</w:t>
-            </w:r>
-            <w:proofErr w:type="spellStart"/>
-            <w:r>
-              <w:rPr>
-                <w:rFonts w:ascii="Franklin Gothic Medium" w:eastAsia="Times New Roman" w:hAnsi="Franklin Gothic Medium" w:cstheme="minorHAnsi"/>
-                <w:sz w:val="24"/>
-                <w:szCs w:val="24"/>
-                <w:lang w:eastAsia="en-IN"/>
-              </w:rPr>
-              <w:t>typeof</w:t>
-            </w:r>
-            <w:proofErr w:type="spellEnd"/>
-            <w:r>
-              <w:rPr>
-                <w:rFonts w:ascii="Franklin Gothic Medium" w:eastAsia="Times New Roman" w:hAnsi="Franklin Gothic Medium" w:cstheme="minorHAnsi"/>
-                <w:sz w:val="24"/>
-                <w:szCs w:val="24"/>
-                <w:lang w:eastAsia="en-IN"/>
-              </w:rPr>
-              <w:t xml:space="preserve"> </w:t>
-            </w:r>
-            <w:proofErr w:type="spellStart"/>
-            <w:r>
-              <w:rPr>
-                <w:rFonts w:ascii="Franklin Gothic Medium" w:eastAsia="Times New Roman" w:hAnsi="Franklin Gothic Medium" w:cstheme="minorHAnsi"/>
-                <w:sz w:val="24"/>
-                <w:szCs w:val="24"/>
-                <w:lang w:eastAsia="en-IN"/>
-              </w:rPr>
-              <w:t>myNumber</w:t>
-            </w:r>
-            <w:proofErr w:type="spellEnd"/>
-            <w:r>
-              <w:rPr>
-                <w:rFonts w:ascii="Franklin Gothic Medium" w:eastAsia="Times New Roman" w:hAnsi="Franklin Gothic Medium" w:cstheme="minorHAnsi"/>
-                <w:sz w:val="24"/>
-                <w:szCs w:val="24"/>
-                <w:lang w:eastAsia="en-IN"/>
-              </w:rPr>
-              <w:t xml:space="preserve"> === 'string') {</w:t>
+              <w:t>if (typeof myNumber === 'string') {</w:t>
             </w:r>
           </w:p>
         </w:tc>
@@ -5991,7 +5451,6 @@
                 <w:lang w:eastAsia="en-IN"/>
               </w:rPr>
             </w:pPr>
-            <w:proofErr w:type="gramStart"/>
             <w:r>
               <w:rPr>
                 <w:rFonts w:ascii="Franklin Gothic Medium" w:eastAsia="Times New Roman" w:hAnsi="Franklin Gothic Medium" w:cstheme="minorHAnsi"/>
@@ -5999,17 +5458,7 @@
                 <w:szCs w:val="24"/>
                 <w:lang w:eastAsia="en-IN"/>
               </w:rPr>
-              <w:t>console.log(</w:t>
-            </w:r>
-            <w:proofErr w:type="gramEnd"/>
-            <w:r>
-              <w:rPr>
-                <w:rFonts w:ascii="Franklin Gothic Medium" w:eastAsia="Times New Roman" w:hAnsi="Franklin Gothic Medium" w:cstheme="minorHAnsi"/>
-                <w:sz w:val="24"/>
-                <w:szCs w:val="24"/>
-                <w:lang w:eastAsia="en-IN"/>
-              </w:rPr>
-              <w:t>'This is a string, not a number.')</w:t>
+              <w:t>console.log('This is a string, not a number.')</w:t>
             </w:r>
           </w:p>
         </w:tc>
@@ -6168,7 +5617,6 @@
                 <w:lang w:eastAsia="en-IN"/>
               </w:rPr>
             </w:pPr>
-            <w:proofErr w:type="gramStart"/>
             <w:r>
               <w:rPr>
                 <w:rFonts w:ascii="Franklin Gothic Medium" w:eastAsia="Times New Roman" w:hAnsi="Franklin Gothic Medium" w:cstheme="minorHAnsi"/>
@@ -6176,17 +5624,7 @@
                 <w:szCs w:val="24"/>
                 <w:lang w:eastAsia="en-IN"/>
               </w:rPr>
-              <w:t>console.log(</w:t>
-            </w:r>
-            <w:proofErr w:type="gramEnd"/>
-            <w:r>
-              <w:rPr>
-                <w:rFonts w:ascii="Franklin Gothic Medium" w:eastAsia="Times New Roman" w:hAnsi="Franklin Gothic Medium" w:cstheme="minorHAnsi"/>
-                <w:sz w:val="24"/>
-                <w:szCs w:val="24"/>
-                <w:lang w:eastAsia="en-IN"/>
-              </w:rPr>
-              <w:t>'This is a number');</w:t>
+              <w:t>console.log('This is a number');</w:t>
             </w:r>
           </w:p>
         </w:tc>
@@ -6419,7 +5857,6 @@
                 <w:lang w:eastAsia="en-IN"/>
               </w:rPr>
             </w:pPr>
-            <w:proofErr w:type="spellStart"/>
             <w:r>
               <w:rPr>
                 <w:rFonts w:ascii="Franklin Gothic Medium" w:eastAsia="Times New Roman" w:hAnsi="Franklin Gothic Medium" w:cstheme="minorHAnsi"/>
@@ -6427,37 +5864,7 @@
                 <w:szCs w:val="24"/>
                 <w:lang w:eastAsia="en-IN"/>
               </w:rPr>
-              <w:t>const</w:t>
-            </w:r>
-            <w:proofErr w:type="spellEnd"/>
-            <w:r>
-              <w:rPr>
-                <w:rFonts w:ascii="Franklin Gothic Medium" w:eastAsia="Times New Roman" w:hAnsi="Franklin Gothic Medium" w:cstheme="minorHAnsi"/>
-                <w:sz w:val="24"/>
-                <w:szCs w:val="24"/>
-                <w:lang w:eastAsia="en-IN"/>
-              </w:rPr>
-              <w:t xml:space="preserve"> </w:t>
-            </w:r>
-            <w:proofErr w:type="spellStart"/>
-            <w:r>
-              <w:rPr>
-                <w:rFonts w:ascii="Franklin Gothic Medium" w:eastAsia="Times New Roman" w:hAnsi="Franklin Gothic Medium" w:cstheme="minorHAnsi"/>
-                <w:sz w:val="24"/>
-                <w:szCs w:val="24"/>
-                <w:lang w:eastAsia="en-IN"/>
-              </w:rPr>
-              <w:t>badMath</w:t>
-            </w:r>
-            <w:proofErr w:type="spellEnd"/>
-            <w:r>
-              <w:rPr>
-                <w:rFonts w:ascii="Franklin Gothic Medium" w:eastAsia="Times New Roman" w:hAnsi="Franklin Gothic Medium" w:cstheme="minorHAnsi"/>
-                <w:sz w:val="24"/>
-                <w:szCs w:val="24"/>
-                <w:lang w:eastAsia="en-IN"/>
-              </w:rPr>
-              <w:t xml:space="preserve"> = (x, y) =&gt; {</w:t>
+              <w:t>const badMath = (x, y) =&gt; {</w:t>
             </w:r>
           </w:p>
         </w:tc>
@@ -6623,6 +6030,7 @@
                 <w:szCs w:val="24"/>
                 <w:lang w:eastAsia="en-IN"/>
               </w:rPr>
+              <w:lastRenderedPageBreak/>
               <w:t>}</w:t>
             </w:r>
           </w:p>
@@ -6736,107 +6144,14 @@
           <w:lang w:eastAsia="en-IN"/>
         </w:rPr>
       </w:pPr>
-      <w:proofErr w:type="spellStart"/>
-      <w:proofErr w:type="gramStart"/>
-      <w:r>
-        <w:rPr>
-          <w:rFonts w:ascii="Franklin Gothic Medium" w:eastAsia="Times New Roman" w:hAnsi="Franklin Gothic Medium" w:cstheme="minorHAnsi"/>
-          <w:sz w:val="24"/>
-          <w:szCs w:val="24"/>
-          <w:lang w:eastAsia="en-IN"/>
-        </w:rPr>
-        <w:t>badMath</w:t>
-      </w:r>
-      <w:proofErr w:type="spellEnd"/>
-      <w:r>
-        <w:rPr>
-          <w:rFonts w:ascii="Franklin Gothic Medium" w:eastAsia="Times New Roman" w:hAnsi="Franklin Gothic Medium" w:cstheme="minorHAnsi"/>
-          <w:sz w:val="24"/>
-          <w:szCs w:val="24"/>
-          <w:lang w:eastAsia="en-IN"/>
-        </w:rPr>
-        <w:t>(</w:t>
-      </w:r>
-      <w:proofErr w:type="spellStart"/>
-      <w:proofErr w:type="gramEnd"/>
-      <w:r>
-        <w:rPr>
-          <w:rFonts w:ascii="Franklin Gothic Medium" w:eastAsia="Times New Roman" w:hAnsi="Franklin Gothic Medium" w:cstheme="minorHAnsi"/>
-          <w:sz w:val="24"/>
-          <w:szCs w:val="24"/>
-          <w:lang w:eastAsia="en-IN"/>
-        </w:rPr>
-        <w:t>myNumber</w:t>
-      </w:r>
-      <w:proofErr w:type="spellEnd"/>
-      <w:r>
-        <w:rPr>
-          <w:rFonts w:ascii="Franklin Gothic Medium" w:eastAsia="Times New Roman" w:hAnsi="Franklin Gothic Medium" w:cstheme="minorHAnsi"/>
-          <w:sz w:val="24"/>
-          <w:szCs w:val="24"/>
-          <w:lang w:eastAsia="en-IN"/>
-        </w:rPr>
-        <w:t xml:space="preserve">, </w:t>
-      </w:r>
-      <w:proofErr w:type="spellStart"/>
-      <w:r>
-        <w:rPr>
-          <w:rFonts w:ascii="Franklin Gothic Medium" w:eastAsia="Times New Roman" w:hAnsi="Franklin Gothic Medium" w:cstheme="minorHAnsi"/>
-          <w:sz w:val="24"/>
-          <w:szCs w:val="24"/>
-          <w:lang w:eastAsia="en-IN"/>
-        </w:rPr>
-        <w:t>myString</w:t>
-      </w:r>
-      <w:proofErr w:type="spellEnd"/>
-      <w:r>
-        <w:rPr>
-          <w:rFonts w:ascii="Franklin Gothic Medium" w:eastAsia="Times New Roman" w:hAnsi="Franklin Gothic Medium" w:cstheme="minorHAnsi"/>
-          <w:sz w:val="24"/>
-          <w:szCs w:val="24"/>
-          <w:lang w:eastAsia="en-IN"/>
-        </w:rPr>
-        <w:t xml:space="preserve">) // Output is </w:t>
-      </w:r>
-      <w:proofErr w:type="spellStart"/>
-      <w:r>
-        <w:rPr>
-          <w:rFonts w:ascii="Franklin Gothic Medium" w:eastAsia="Times New Roman" w:hAnsi="Franklin Gothic Medium" w:cstheme="minorHAnsi"/>
-          <w:sz w:val="24"/>
-          <w:szCs w:val="24"/>
-          <w:lang w:eastAsia="en-IN"/>
-        </w:rPr>
-        <w:t>NaN</w:t>
-      </w:r>
-      <w:proofErr w:type="spellEnd"/>
-      <w:r>
-        <w:rPr>
-          <w:rFonts w:ascii="Franklin Gothic Medium" w:eastAsia="Times New Roman" w:hAnsi="Franklin Gothic Medium" w:cstheme="minorHAnsi"/>
-          <w:sz w:val="24"/>
-          <w:szCs w:val="24"/>
-          <w:lang w:eastAsia="en-IN"/>
-        </w:rPr>
-        <w:t xml:space="preserve"> because </w:t>
-      </w:r>
-      <w:proofErr w:type="spellStart"/>
-      <w:r>
-        <w:rPr>
-          <w:rFonts w:ascii="Franklin Gothic Medium" w:eastAsia="Times New Roman" w:hAnsi="Franklin Gothic Medium" w:cstheme="minorHAnsi"/>
-          <w:sz w:val="24"/>
-          <w:szCs w:val="24"/>
-          <w:lang w:eastAsia="en-IN"/>
-        </w:rPr>
-        <w:t>myString</w:t>
-      </w:r>
-      <w:proofErr w:type="spellEnd"/>
-      <w:r>
-        <w:rPr>
-          <w:rFonts w:ascii="Franklin Gothic Medium" w:eastAsia="Times New Roman" w:hAnsi="Franklin Gothic Medium" w:cstheme="minorHAnsi"/>
-          <w:sz w:val="24"/>
-          <w:szCs w:val="24"/>
-          <w:lang w:eastAsia="en-IN"/>
-        </w:rPr>
-        <w:t xml:space="preserve"> isn't a number.</w:t>
+      <w:r>
+        <w:rPr>
+          <w:rFonts w:ascii="Franklin Gothic Medium" w:eastAsia="Times New Roman" w:hAnsi="Franklin Gothic Medium" w:cstheme="minorHAnsi"/>
+          <w:sz w:val="24"/>
+          <w:szCs w:val="24"/>
+          <w:lang w:eastAsia="en-IN"/>
+        </w:rPr>
+        <w:t>badMath(myNumber, myString) // Output is NaN because myString isn't a number.</w:t>
       </w:r>
     </w:p>
     <w:p>
@@ -6858,7 +6173,6 @@
         </w:rPr>
         <w:t xml:space="preserve">As we can see in the code above, when we check the </w:t>
       </w:r>
-      <w:proofErr w:type="spellStart"/>
       <w:r>
         <w:rPr>
           <w:rFonts w:ascii="Franklin Gothic Medium" w:eastAsia="Times New Roman" w:hAnsi="Franklin Gothic Medium" w:cstheme="minorHAnsi"/>
@@ -6868,7 +6182,6 @@
         </w:rPr>
         <w:t>typeof</w:t>
       </w:r>
-      <w:proofErr w:type="spellEnd"/>
       <w:r>
         <w:rPr>
           <w:rFonts w:ascii="Franklin Gothic Medium" w:eastAsia="Times New Roman" w:hAnsi="Franklin Gothic Medium" w:cstheme="minorHAnsi"/>
@@ -6932,7 +6245,6 @@
         </w:rPr>
         <w:t xml:space="preserve"> statement will log “This is a number.” This is because the value of </w:t>
       </w:r>
-      <w:proofErr w:type="spellStart"/>
       <w:r>
         <w:rPr>
           <w:rFonts w:ascii="Franklin Gothic Medium" w:eastAsia="Times New Roman" w:hAnsi="Franklin Gothic Medium" w:cstheme="minorHAnsi"/>
@@ -6942,7 +6254,6 @@
         </w:rPr>
         <w:t>myNumber</w:t>
       </w:r>
-      <w:proofErr w:type="spellEnd"/>
       <w:r>
         <w:rPr>
           <w:rFonts w:ascii="Franklin Gothic Medium" w:eastAsia="Times New Roman" w:hAnsi="Franklin Gothic Medium" w:cstheme="minorHAnsi"/>
@@ -6992,7 +6303,6 @@
         </w:rPr>
         <w:t xml:space="preserve">We’ve introduced a possible bug that may have failed silently with JavaScript (our code would run, but it wouldn’t work as expected). In JavaScript, we may not have detected this error. </w:t>
       </w:r>
-      <w:proofErr w:type="spellStart"/>
       <w:r>
         <w:rPr>
           <w:rFonts w:ascii="Franklin Gothic Medium" w:eastAsia="Times New Roman" w:hAnsi="Franklin Gothic Medium" w:cstheme="minorHAnsi"/>
@@ -7002,7 +6312,6 @@
         </w:rPr>
         <w:t>NaN</w:t>
       </w:r>
-      <w:proofErr w:type="spellEnd"/>
       <w:r>
         <w:rPr>
           <w:rFonts w:ascii="Franklin Gothic Medium" w:eastAsia="Times New Roman" w:hAnsi="Franklin Gothic Medium" w:cstheme="minorHAnsi"/>
@@ -7112,8 +6421,6 @@
         </w:rPr>
         <w:t xml:space="preserve">Had we written </w:t>
       </w:r>
-      <w:proofErr w:type="spellStart"/>
-      <w:proofErr w:type="gramStart"/>
       <w:r>
         <w:rPr>
           <w:rFonts w:ascii="Franklin Gothic Medium" w:eastAsia="Times New Roman" w:hAnsi="Franklin Gothic Medium" w:cstheme="minorHAnsi"/>
@@ -7121,9 +6428,17 @@
           <w:szCs w:val="20"/>
           <w:lang w:eastAsia="en-IN"/>
         </w:rPr>
-        <w:t>badMath</w:t>
-      </w:r>
-      <w:proofErr w:type="spellEnd"/>
+        <w:t>badMath(myNumber, myString)</w:t>
+      </w:r>
+      <w:r>
+        <w:rPr>
+          <w:rFonts w:ascii="Franklin Gothic Medium" w:eastAsia="Times New Roman" w:hAnsi="Franklin Gothic Medium" w:cstheme="minorHAnsi"/>
+          <w:sz w:val="24"/>
+          <w:szCs w:val="24"/>
+          <w:lang w:eastAsia="en-IN"/>
+        </w:rPr>
+        <w:t xml:space="preserve"> when using TypeScript, our code editor would have told us it was going to be faulty and that </w:t>
+      </w:r>
       <w:r>
         <w:rPr>
           <w:rFonts w:ascii="Franklin Gothic Medium" w:eastAsia="Times New Roman" w:hAnsi="Franklin Gothic Medium" w:cstheme="minorHAnsi"/>
@@ -7131,69 +6446,8 @@
           <w:szCs w:val="20"/>
           <w:lang w:eastAsia="en-IN"/>
         </w:rPr>
-        <w:t>(</w:t>
-      </w:r>
-      <w:proofErr w:type="spellStart"/>
-      <w:proofErr w:type="gramEnd"/>
-      <w:r>
-        <w:rPr>
-          <w:rFonts w:ascii="Franklin Gothic Medium" w:eastAsia="Times New Roman" w:hAnsi="Franklin Gothic Medium" w:cstheme="minorHAnsi"/>
-          <w:sz w:val="20"/>
-          <w:szCs w:val="20"/>
-          <w:lang w:eastAsia="en-IN"/>
-        </w:rPr>
-        <w:t>myNumber</w:t>
-      </w:r>
-      <w:proofErr w:type="spellEnd"/>
-      <w:r>
-        <w:rPr>
-          <w:rFonts w:ascii="Franklin Gothic Medium" w:eastAsia="Times New Roman" w:hAnsi="Franklin Gothic Medium" w:cstheme="minorHAnsi"/>
-          <w:sz w:val="20"/>
-          <w:szCs w:val="20"/>
-          <w:lang w:eastAsia="en-IN"/>
-        </w:rPr>
-        <w:t xml:space="preserve">, </w:t>
-      </w:r>
-      <w:proofErr w:type="spellStart"/>
-      <w:r>
-        <w:rPr>
-          <w:rFonts w:ascii="Franklin Gothic Medium" w:eastAsia="Times New Roman" w:hAnsi="Franklin Gothic Medium" w:cstheme="minorHAnsi"/>
-          <w:sz w:val="20"/>
-          <w:szCs w:val="20"/>
-          <w:lang w:eastAsia="en-IN"/>
-        </w:rPr>
         <w:t>myString</w:t>
       </w:r>
-      <w:proofErr w:type="spellEnd"/>
-      <w:r>
-        <w:rPr>
-          <w:rFonts w:ascii="Franklin Gothic Medium" w:eastAsia="Times New Roman" w:hAnsi="Franklin Gothic Medium" w:cstheme="minorHAnsi"/>
-          <w:sz w:val="20"/>
-          <w:szCs w:val="20"/>
-          <w:lang w:eastAsia="en-IN"/>
-        </w:rPr>
-        <w:t>)</w:t>
-      </w:r>
-      <w:r>
-        <w:rPr>
-          <w:rFonts w:ascii="Franklin Gothic Medium" w:eastAsia="Times New Roman" w:hAnsi="Franklin Gothic Medium" w:cstheme="minorHAnsi"/>
-          <w:sz w:val="24"/>
-          <w:szCs w:val="24"/>
-          <w:lang w:eastAsia="en-IN"/>
-        </w:rPr>
-        <w:t xml:space="preserve"> when using TypeScript, our code editor would have told us it was going to be faulty and that </w:t>
-      </w:r>
-      <w:proofErr w:type="spellStart"/>
-      <w:r>
-        <w:rPr>
-          <w:rFonts w:ascii="Franklin Gothic Medium" w:eastAsia="Times New Roman" w:hAnsi="Franklin Gothic Medium" w:cstheme="minorHAnsi"/>
-          <w:sz w:val="20"/>
-          <w:szCs w:val="20"/>
-          <w:lang w:eastAsia="en-IN"/>
-        </w:rPr>
-        <w:t>myString</w:t>
-      </w:r>
-      <w:proofErr w:type="spellEnd"/>
       <w:r>
         <w:rPr>
           <w:rFonts w:ascii="Franklin Gothic Medium" w:eastAsia="Times New Roman" w:hAnsi="Franklin Gothic Medium" w:cstheme="minorHAnsi"/>
@@ -7221,17 +6475,7 @@
           <w:szCs w:val="24"/>
           <w:lang w:eastAsia="en-IN"/>
         </w:rPr>
-        <w:t xml:space="preserve">This is the first, and arguably the most important thing, you should understand about the value of TypeScript: with TypeScript, we can see these errors before we hit runtime. </w:t>
-      </w:r>
-      <w:r>
-        <w:rPr>
-          <w:rFonts w:ascii="Franklin Gothic Medium" w:eastAsia="Times New Roman" w:hAnsi="Franklin Gothic Medium" w:cstheme="minorHAnsi"/>
-          <w:sz w:val="24"/>
-          <w:szCs w:val="24"/>
-          <w:lang w:eastAsia="en-IN"/>
-        </w:rPr>
-        <w:lastRenderedPageBreak/>
-        <w:t>We can find errors in our code while we are writing it and prevent hours of troubleshooting and frustration.</w:t>
+        <w:t>This is the first, and arguably the most important thing, you should understand about the value of TypeScript: with TypeScript, we can see these errors before we hit runtime. We can find errors in our code while we are writing it and prevent hours of troubleshooting and frustration.</w:t>
       </w:r>
     </w:p>
     <w:p>
@@ -7449,19 +6693,8 @@
           <w:szCs w:val="24"/>
           <w:lang w:eastAsia="en-IN"/>
         </w:rPr>
-        <w:t xml:space="preserve"> — This is, well, a number. Any number that is valid in JavaScript is valid as this type, such as integers, floating points, </w:t>
-      </w:r>
-      <w:proofErr w:type="gramStart"/>
-      <w:r>
-        <w:rPr>
-          <w:rFonts w:ascii="Franklin Gothic Medium" w:eastAsia="Times New Roman" w:hAnsi="Franklin Gothic Medium" w:cstheme="minorHAnsi"/>
-          <w:sz w:val="24"/>
-          <w:szCs w:val="24"/>
-          <w:lang w:eastAsia="en-IN"/>
-        </w:rPr>
-        <w:t>and etc.</w:t>
-      </w:r>
-      <w:proofErr w:type="gramEnd"/>
+        <w:t xml:space="preserve"> — This is, well, a number. Any number that is valid in JavaScript is valid as this type, such as integers, floating points, and etc.</w:t>
+      </w:r>
     </w:p>
     <w:p>
       <w:pPr>
@@ -7477,7 +6710,6 @@
           <w:lang w:eastAsia="en-IN"/>
         </w:rPr>
       </w:pPr>
-      <w:proofErr w:type="spellStart"/>
       <w:r>
         <w:rPr>
           <w:rFonts w:ascii="Franklin Gothic Medium" w:eastAsia="Times New Roman" w:hAnsi="Franklin Gothic Medium" w:cstheme="minorHAnsi"/>
@@ -7488,7 +6720,6 @@
         </w:rPr>
         <w:t>boolean</w:t>
       </w:r>
-      <w:proofErr w:type="spellEnd"/>
       <w:r>
         <w:rPr>
           <w:rFonts w:ascii="Franklin Gothic Medium" w:eastAsia="Times New Roman" w:hAnsi="Franklin Gothic Medium" w:cstheme="minorHAnsi"/>
@@ -7498,7 +6729,6 @@
         </w:rPr>
         <w:t xml:space="preserve"> — A </w:t>
       </w:r>
-      <w:proofErr w:type="spellStart"/>
       <w:r>
         <w:rPr>
           <w:rFonts w:ascii="Franklin Gothic Medium" w:eastAsia="Times New Roman" w:hAnsi="Franklin Gothic Medium" w:cstheme="minorHAnsi"/>
@@ -7508,7 +6738,6 @@
         </w:rPr>
         <w:t>boolean</w:t>
       </w:r>
-      <w:proofErr w:type="spellEnd"/>
       <w:r>
         <w:rPr>
           <w:rFonts w:ascii="Franklin Gothic Medium" w:eastAsia="Times New Roman" w:hAnsi="Franklin Gothic Medium" w:cstheme="minorHAnsi"/>
@@ -7552,27 +6781,7 @@
           <w:szCs w:val="24"/>
           <w:lang w:eastAsia="en-IN"/>
         </w:rPr>
-        <w:t xml:space="preserve">. A valid </w:t>
-      </w:r>
-      <w:proofErr w:type="spellStart"/>
-      <w:r>
-        <w:rPr>
-          <w:rFonts w:ascii="Franklin Gothic Medium" w:eastAsia="Times New Roman" w:hAnsi="Franklin Gothic Medium" w:cstheme="minorHAnsi"/>
-          <w:sz w:val="24"/>
-          <w:szCs w:val="24"/>
-          <w:lang w:eastAsia="en-IN"/>
-        </w:rPr>
-        <w:t>boolean</w:t>
-      </w:r>
-      <w:proofErr w:type="spellEnd"/>
-      <w:r>
-        <w:rPr>
-          <w:rFonts w:ascii="Franklin Gothic Medium" w:eastAsia="Times New Roman" w:hAnsi="Franklin Gothic Medium" w:cstheme="minorHAnsi"/>
-          <w:sz w:val="24"/>
-          <w:szCs w:val="24"/>
-          <w:lang w:eastAsia="en-IN"/>
-        </w:rPr>
-        <w:t xml:space="preserve"> will always be the keyword </w:t>
+        <w:t xml:space="preserve">. A valid boolean will always be the keyword </w:t>
       </w:r>
       <w:r>
         <w:rPr>
@@ -7660,7 +6869,17 @@
           <w:szCs w:val="24"/>
           <w:lang w:eastAsia="en-IN"/>
         </w:rPr>
-        <w:t xml:space="preserve"> of values the array contains. For example, </w:t>
+        <w:t xml:space="preserve"> of </w:t>
+      </w:r>
+      <w:r>
+        <w:rPr>
+          <w:rFonts w:ascii="Franklin Gothic Medium" w:eastAsia="Times New Roman" w:hAnsi="Franklin Gothic Medium" w:cstheme="minorHAnsi"/>
+          <w:sz w:val="24"/>
+          <w:szCs w:val="24"/>
+          <w:lang w:eastAsia="en-IN"/>
+        </w:rPr>
+        <w:lastRenderedPageBreak/>
+        <w:t xml:space="preserve">values the array contains. For example, </w:t>
       </w:r>
       <w:r>
         <w:rPr>
@@ -7903,27 +7122,7 @@
           <w:szCs w:val="24"/>
           <w:lang w:eastAsia="en-IN"/>
         </w:rPr>
-        <w:t xml:space="preserve">Now that we know a few types, let’s discuss what we mean when we </w:t>
-      </w:r>
-      <w:proofErr w:type="gramStart"/>
-      <w:r>
-        <w:rPr>
-          <w:rFonts w:ascii="Franklin Gothic Medium" w:eastAsia="Times New Roman" w:hAnsi="Franklin Gothic Medium" w:cstheme="minorHAnsi"/>
-          <w:sz w:val="24"/>
-          <w:szCs w:val="24"/>
-          <w:lang w:eastAsia="en-IN"/>
-        </w:rPr>
-        <w:t>say</w:t>
-      </w:r>
-      <w:proofErr w:type="gramEnd"/>
-      <w:r>
-        <w:rPr>
-          <w:rFonts w:ascii="Franklin Gothic Medium" w:eastAsia="Times New Roman" w:hAnsi="Franklin Gothic Medium" w:cstheme="minorHAnsi"/>
-          <w:sz w:val="24"/>
-          <w:szCs w:val="24"/>
-          <w:lang w:eastAsia="en-IN"/>
-        </w:rPr>
-        <w:t xml:space="preserve"> “static types.”</w:t>
+        <w:t>Now that we know a few types, let’s discuss what we mean when we say “static types.”</w:t>
       </w:r>
     </w:p>
     <w:p>
@@ -8050,18 +7249,7 @@
           <w:szCs w:val="24"/>
           <w:lang w:eastAsia="en-IN"/>
         </w:rPr>
-        <w:lastRenderedPageBreak/>
-        <w:t xml:space="preserve">TypeScript, while extremely similar and clearly related to JavaScript, is effectively the </w:t>
-      </w:r>
-      <w:proofErr w:type="gramStart"/>
-      <w:r>
-        <w:rPr>
-          <w:rFonts w:ascii="Franklin Gothic Medium" w:eastAsia="Times New Roman" w:hAnsi="Franklin Gothic Medium" w:cstheme="minorHAnsi"/>
-          <w:sz w:val="24"/>
-          <w:szCs w:val="24"/>
-          <w:lang w:eastAsia="en-IN"/>
-        </w:rPr>
-        <w:t xml:space="preserve">polar </w:t>
+        <w:t xml:space="preserve">TypeScript, while extremely similar and clearly related to JavaScript, is effectively the polar </w:t>
       </w:r>
       <w:r>
         <w:rPr>
@@ -8071,18 +7259,7 @@
           <w:highlight w:val="yellow"/>
           <w:lang w:eastAsia="en-IN"/>
         </w:rPr>
-        <w:t>opposite</w:t>
-      </w:r>
-      <w:proofErr w:type="gramEnd"/>
-      <w:r>
-        <w:rPr>
-          <w:rFonts w:ascii="Franklin Gothic Medium" w:eastAsia="Times New Roman" w:hAnsi="Franklin Gothic Medium" w:cstheme="minorHAnsi"/>
-          <w:sz w:val="24"/>
-          <w:szCs w:val="24"/>
-          <w:highlight w:val="yellow"/>
-          <w:lang w:eastAsia="en-IN"/>
-        </w:rPr>
-        <w:t xml:space="preserve"> of dynamically typed</w:t>
+        <w:t>opposite of dynamically typed</w:t>
       </w:r>
       <w:r>
         <w:rPr>
@@ -8161,27 +7338,7 @@
           <w:szCs w:val="24"/>
           <w:lang w:eastAsia="en-IN"/>
         </w:rPr>
-        <w:t xml:space="preserve">As we’ll learn in the next lesson when we configure VS Code to use TypeScript, we can </w:t>
-      </w:r>
-      <w:proofErr w:type="gramStart"/>
-      <w:r>
-        <w:rPr>
-          <w:rFonts w:ascii="Franklin Gothic Medium" w:eastAsia="Times New Roman" w:hAnsi="Franklin Gothic Medium" w:cstheme="minorHAnsi"/>
-          <w:sz w:val="24"/>
-          <w:szCs w:val="24"/>
-          <w:lang w:eastAsia="en-IN"/>
-        </w:rPr>
-        <w:t>actually type</w:t>
-      </w:r>
-      <w:proofErr w:type="gramEnd"/>
-      <w:r>
-        <w:rPr>
-          <w:rFonts w:ascii="Franklin Gothic Medium" w:eastAsia="Times New Roman" w:hAnsi="Franklin Gothic Medium" w:cstheme="minorHAnsi"/>
-          <w:sz w:val="24"/>
-          <w:szCs w:val="24"/>
-          <w:lang w:eastAsia="en-IN"/>
-        </w:rPr>
-        <w:t xml:space="preserve"> check our code as </w:t>
+        <w:t xml:space="preserve">As we’ll learn in the next lesson when we configure VS Code to use TypeScript, we can actually type check our code as </w:t>
       </w:r>
       <w:r>
         <w:rPr>
@@ -8221,6 +7378,7 @@
           <w:szCs w:val="24"/>
           <w:lang w:eastAsia="en-IN"/>
         </w:rPr>
+        <w:lastRenderedPageBreak/>
         <w:drawing>
           <wp:inline distT="0" distB="0" distL="0" distR="0" wp14:anchorId="60E0E033" wp14:editId="12DC0D1B">
             <wp:extent cx="5731510" cy="2639060"/>
@@ -8356,27 +7514,7 @@
           <w:szCs w:val="24"/>
           <w:lang w:eastAsia="en-IN"/>
         </w:rPr>
-        <w:t xml:space="preserve">Mo’ code, </w:t>
-      </w:r>
-      <w:proofErr w:type="spellStart"/>
-      <w:r>
-        <w:rPr>
-          <w:rFonts w:ascii="Franklin Gothic Medium" w:eastAsia="Times New Roman" w:hAnsi="Franklin Gothic Medium" w:cstheme="minorHAnsi"/>
-          <w:sz w:val="24"/>
-          <w:szCs w:val="24"/>
-          <w:lang w:eastAsia="en-IN"/>
-        </w:rPr>
-        <w:t>mo</w:t>
-      </w:r>
-      <w:proofErr w:type="spellEnd"/>
-      <w:r>
-        <w:rPr>
-          <w:rFonts w:ascii="Franklin Gothic Medium" w:eastAsia="Times New Roman" w:hAnsi="Franklin Gothic Medium" w:cstheme="minorHAnsi"/>
-          <w:sz w:val="24"/>
-          <w:szCs w:val="24"/>
-          <w:lang w:eastAsia="en-IN"/>
-        </w:rPr>
-        <w:t>’ problems.</w:t>
+        <w:t>Mo’ code, mo’ problems.</w:t>
       </w:r>
     </w:p>
     <w:p>
@@ -8396,27 +7534,7 @@
           <w:szCs w:val="24"/>
           <w:lang w:eastAsia="en-IN"/>
         </w:rPr>
-        <w:t xml:space="preserve">If you’ve ever used the Chrome JavaScript console (a.k.a. the “web dev” console) to quickly test some JavaScript, you’ve seen this kind of </w:t>
-      </w:r>
-      <w:proofErr w:type="spellStart"/>
-      <w:r>
-        <w:rPr>
-          <w:rFonts w:ascii="Franklin Gothic Medium" w:eastAsia="Times New Roman" w:hAnsi="Franklin Gothic Medium" w:cstheme="minorHAnsi"/>
-          <w:sz w:val="24"/>
-          <w:szCs w:val="24"/>
-          <w:lang w:eastAsia="en-IN"/>
-        </w:rPr>
-        <w:t>behavior</w:t>
-      </w:r>
-      <w:proofErr w:type="spellEnd"/>
-      <w:r>
-        <w:rPr>
-          <w:rFonts w:ascii="Franklin Gothic Medium" w:eastAsia="Times New Roman" w:hAnsi="Franklin Gothic Medium" w:cstheme="minorHAnsi"/>
-          <w:sz w:val="24"/>
-          <w:szCs w:val="24"/>
-          <w:lang w:eastAsia="en-IN"/>
-        </w:rPr>
-        <w:t xml:space="preserve"> in action. The console shows any errors almost immediately as you type the code. In Chrome, this is limited to functions and assignments you’ve already created, but it’s similar in fashion to what VS Code can do with TypeScript.</w:t>
+        <w:t>If you’ve ever used the Chrome JavaScript console (a.k.a. the “web dev” console) to quickly test some JavaScript, you’ve seen this kind of behavior in action. The console shows any errors almost immediately as you type the code. In Chrome, this is limited to functions and assignments you’ve already created, but it’s similar in fashion to what VS Code can do with TypeScript.</w:t>
       </w:r>
     </w:p>
     <w:p>
@@ -8465,7 +7583,6 @@
           <w:szCs w:val="48"/>
           <w:lang w:eastAsia="en-IN"/>
         </w:rPr>
-        <w:lastRenderedPageBreak/>
         <w:t>TypeScript at Work</w:t>
       </w:r>
     </w:p>
@@ -8488,7 +7605,6 @@
         </w:rPr>
         <w:t xml:space="preserve">We’re going to take a look at our variables and the </w:t>
       </w:r>
-      <w:proofErr w:type="spellStart"/>
       <w:r>
         <w:rPr>
           <w:rFonts w:ascii="Franklin Gothic Medium" w:eastAsia="Times New Roman" w:hAnsi="Franklin Gothic Medium" w:cstheme="minorHAnsi"/>
@@ -8498,35 +7614,14 @@
         </w:rPr>
         <w:t>badMath</w:t>
       </w:r>
-      <w:proofErr w:type="spellEnd"/>
-      <w:r>
-        <w:rPr>
-          <w:rFonts w:ascii="Franklin Gothic Medium" w:eastAsia="Times New Roman" w:hAnsi="Franklin Gothic Medium" w:cstheme="minorHAnsi"/>
-          <w:sz w:val="24"/>
-          <w:szCs w:val="24"/>
-          <w:lang w:eastAsia="en-IN"/>
-        </w:rPr>
-        <w:t xml:space="preserve"> function from the code we used </w:t>
-      </w:r>
-      <w:proofErr w:type="gramStart"/>
-      <w:r>
-        <w:rPr>
-          <w:rFonts w:ascii="Franklin Gothic Medium" w:eastAsia="Times New Roman" w:hAnsi="Franklin Gothic Medium" w:cstheme="minorHAnsi"/>
-          <w:sz w:val="24"/>
-          <w:szCs w:val="24"/>
-          <w:lang w:eastAsia="en-IN"/>
-        </w:rPr>
-        <w:t>earlier, but</w:t>
-      </w:r>
-      <w:proofErr w:type="gramEnd"/>
-      <w:r>
-        <w:rPr>
-          <w:rFonts w:ascii="Franklin Gothic Medium" w:eastAsia="Times New Roman" w:hAnsi="Franklin Gothic Medium" w:cstheme="minorHAnsi"/>
-          <w:sz w:val="24"/>
-          <w:szCs w:val="24"/>
-          <w:lang w:eastAsia="en-IN"/>
-        </w:rPr>
-        <w:t xml:space="preserve"> written using types to give us an idea of how this can be extremely useful to us and help us write better code.</w:t>
+      <w:r>
+        <w:rPr>
+          <w:rFonts w:ascii="Franklin Gothic Medium" w:eastAsia="Times New Roman" w:hAnsi="Franklin Gothic Medium" w:cstheme="minorHAnsi"/>
+          <w:sz w:val="24"/>
+          <w:szCs w:val="24"/>
+          <w:lang w:eastAsia="en-IN"/>
+        </w:rPr>
+        <w:t xml:space="preserve"> function from the code we used earlier, but written using types to give us an idea of how this can be extremely useful to us and help us write better code.</w:t>
       </w:r>
     </w:p>
     <w:p>
@@ -8570,6 +7665,7 @@
           <w:szCs w:val="24"/>
           <w:lang w:eastAsia="en-IN"/>
         </w:rPr>
+        <w:lastRenderedPageBreak/>
         <w:t>Error TS2345 — Don’t worry about this; this is an error code associated with the specific kind of error we’re getting. While they may be useful as a shortcut to reading the error, you’re not likely to use this when you’re first starting with TypeScript.</w:t>
       </w:r>
     </w:p>
@@ -8596,7 +7692,6 @@
         </w:rPr>
         <w:t xml:space="preserve">“Argument of type ‘string’” — This is referencing the </w:t>
       </w:r>
-      <w:proofErr w:type="spellStart"/>
       <w:r>
         <w:rPr>
           <w:rFonts w:ascii="Franklin Gothic Medium" w:eastAsia="Times New Roman" w:hAnsi="Franklin Gothic Medium" w:cstheme="minorHAnsi"/>
@@ -8606,7 +7701,6 @@
         </w:rPr>
         <w:t>myString</w:t>
       </w:r>
-      <w:proofErr w:type="spellEnd"/>
       <w:r>
         <w:rPr>
           <w:rFonts w:ascii="Franklin Gothic Medium" w:eastAsia="Times New Roman" w:hAnsi="Franklin Gothic Medium" w:cstheme="minorHAnsi"/>
@@ -8616,7 +7710,6 @@
         </w:rPr>
         <w:t xml:space="preserve"> argument we passed to our </w:t>
       </w:r>
-      <w:proofErr w:type="spellStart"/>
       <w:r>
         <w:rPr>
           <w:rFonts w:ascii="Franklin Gothic Medium" w:eastAsia="Times New Roman" w:hAnsi="Franklin Gothic Medium" w:cstheme="minorHAnsi"/>
@@ -8626,7 +7719,6 @@
         </w:rPr>
         <w:t>badMath</w:t>
       </w:r>
-      <w:proofErr w:type="spellEnd"/>
       <w:r>
         <w:rPr>
           <w:rFonts w:ascii="Franklin Gothic Medium" w:eastAsia="Times New Roman" w:hAnsi="Franklin Gothic Medium" w:cstheme="minorHAnsi"/>
@@ -8939,27 +8031,7 @@
           <w:szCs w:val="24"/>
           <w:lang w:eastAsia="en-IN"/>
         </w:rPr>
-        <w:t xml:space="preserve">VS Code </w:t>
-      </w:r>
-      <w:proofErr w:type="gramStart"/>
-      <w:r>
-        <w:rPr>
-          <w:rFonts w:ascii="Franklin Gothic Medium" w:eastAsia="Times New Roman" w:hAnsi="Franklin Gothic Medium" w:cstheme="minorHAnsi"/>
-          <w:sz w:val="24"/>
-          <w:szCs w:val="24"/>
-          <w:lang w:eastAsia="en-IN"/>
-        </w:rPr>
-        <w:t>is able to</w:t>
-      </w:r>
-      <w:proofErr w:type="gramEnd"/>
-      <w:r>
-        <w:rPr>
-          <w:rFonts w:ascii="Franklin Gothic Medium" w:eastAsia="Times New Roman" w:hAnsi="Franklin Gothic Medium" w:cstheme="minorHAnsi"/>
-          <w:sz w:val="24"/>
-          <w:szCs w:val="24"/>
-          <w:lang w:eastAsia="en-IN"/>
-        </w:rPr>
-        <w:t xml:space="preserve"> type check your code in near real-time, as you saw in the GIF earlier, and it hadn’t been compiled at that point. In the next lesson, we’ll see how we can take advantage of this to make this functionality more robust for our uses.</w:t>
+        <w:t>VS Code is able to type check your code in near real-time, as you saw in the GIF earlier, and it hadn’t been compiled at that point. In the next lesson, we’ll see how we can take advantage of this to make this functionality more robust for our uses.</w:t>
       </w:r>
     </w:p>
     <w:p>
@@ -9028,47 +8100,47 @@
           <w:szCs w:val="24"/>
           <w:lang w:eastAsia="en-IN"/>
         </w:rPr>
+        <w:t>Let’s ask that question again, and think to yourself if you can answer it on your own now — what is TypeScript?</w:t>
+      </w:r>
+    </w:p>
+    <w:p>
+      <w:pPr>
+        <w:spacing w:before="100" w:beforeAutospacing="1" w:after="100" w:afterAutospacing="1" w:line="240" w:lineRule="auto"/>
+        <w:rPr>
+          <w:rFonts w:ascii="Franklin Gothic Medium" w:eastAsia="Times New Roman" w:hAnsi="Franklin Gothic Medium" w:cstheme="minorHAnsi"/>
+          <w:sz w:val="24"/>
+          <w:szCs w:val="24"/>
+          <w:lang w:eastAsia="en-IN"/>
+        </w:rPr>
+      </w:pPr>
+      <w:r>
+        <w:rPr>
+          <w:rFonts w:ascii="Franklin Gothic Medium" w:eastAsia="Times New Roman" w:hAnsi="Franklin Gothic Medium" w:cstheme="minorHAnsi"/>
+          <w:sz w:val="24"/>
+          <w:szCs w:val="24"/>
+          <w:lang w:eastAsia="en-IN"/>
+        </w:rPr>
+        <w:t>It’s a bug-catcher, and it’s a toolbelt to help us verify the kind of data we’re passing around is indeed what we intend and expect it to be. It’s also a way to make us better programmers by making us think about how we are handling data. Specifically, it allows us to reduce errors and bugs by effectively turning JavaScript into a statically typed language.</w:t>
+      </w:r>
+    </w:p>
+    <w:p>
+      <w:pPr>
+        <w:spacing w:before="100" w:beforeAutospacing="1" w:after="100" w:afterAutospacing="1" w:line="240" w:lineRule="auto"/>
+        <w:rPr>
+          <w:rFonts w:ascii="Franklin Gothic Medium" w:eastAsia="Times New Roman" w:hAnsi="Franklin Gothic Medium" w:cstheme="minorHAnsi"/>
+          <w:sz w:val="24"/>
+          <w:szCs w:val="24"/>
+          <w:lang w:eastAsia="en-IN"/>
+        </w:rPr>
+      </w:pPr>
+      <w:r>
+        <w:rPr>
+          <w:rFonts w:ascii="Franklin Gothic Medium" w:eastAsia="Times New Roman" w:hAnsi="Franklin Gothic Medium" w:cstheme="minorHAnsi"/>
+          <w:sz w:val="24"/>
+          <w:szCs w:val="24"/>
+          <w:lang w:eastAsia="en-IN"/>
+        </w:rPr>
         <w:lastRenderedPageBreak/>
-        <w:t>Let’s ask that question again, and think to yourself if you can answer it on your own now — what is TypeScript?</w:t>
-      </w:r>
-    </w:p>
-    <w:p>
-      <w:pPr>
-        <w:spacing w:before="100" w:beforeAutospacing="1" w:after="100" w:afterAutospacing="1" w:line="240" w:lineRule="auto"/>
-        <w:rPr>
-          <w:rFonts w:ascii="Franklin Gothic Medium" w:eastAsia="Times New Roman" w:hAnsi="Franklin Gothic Medium" w:cstheme="minorHAnsi"/>
-          <w:sz w:val="24"/>
-          <w:szCs w:val="24"/>
-          <w:lang w:eastAsia="en-IN"/>
-        </w:rPr>
-      </w:pPr>
-      <w:r>
-        <w:rPr>
-          <w:rFonts w:ascii="Franklin Gothic Medium" w:eastAsia="Times New Roman" w:hAnsi="Franklin Gothic Medium" w:cstheme="minorHAnsi"/>
-          <w:sz w:val="24"/>
-          <w:szCs w:val="24"/>
-          <w:lang w:eastAsia="en-IN"/>
-        </w:rPr>
-        <w:t>It’s a bug-catcher, and it’s a toolbelt to help us verify the kind of data we’re passing around is indeed what we intend and expect it to be. It’s also a way to make us better programmers by making us think about how we are handling data. Specifically, it allows us to reduce errors and bugs by effectively turning JavaScript into a statically typed language.</w:t>
-      </w:r>
-    </w:p>
-    <w:p>
-      <w:pPr>
-        <w:spacing w:before="100" w:beforeAutospacing="1" w:after="100" w:afterAutospacing="1" w:line="240" w:lineRule="auto"/>
-        <w:rPr>
-          <w:rFonts w:ascii="Franklin Gothic Medium" w:eastAsia="Times New Roman" w:hAnsi="Franklin Gothic Medium" w:cstheme="minorHAnsi"/>
-          <w:sz w:val="24"/>
-          <w:szCs w:val="24"/>
-          <w:lang w:eastAsia="en-IN"/>
-        </w:rPr>
-      </w:pPr>
-      <w:r>
-        <w:rPr>
-          <w:rFonts w:ascii="Franklin Gothic Medium" w:eastAsia="Times New Roman" w:hAnsi="Franklin Gothic Medium" w:cstheme="minorHAnsi"/>
-          <w:sz w:val="24"/>
-          <w:szCs w:val="24"/>
-          <w:lang w:eastAsia="en-IN"/>
-        </w:rPr>
         <w:t>We’ve only scratched the surface with this example, but I hope you can already see how powerful TypeScript can be.</w:t>
       </w:r>
     </w:p>
@@ -9138,27 +8210,7 @@
           <w:szCs w:val="24"/>
           <w:lang w:eastAsia="en-IN"/>
         </w:rPr>
-        <w:t xml:space="preserve">We’ve just skimmed the surface and taken the </w:t>
-      </w:r>
-      <w:proofErr w:type="gramStart"/>
-      <w:r>
-        <w:rPr>
-          <w:rFonts w:ascii="Franklin Gothic Medium" w:eastAsia="Times New Roman" w:hAnsi="Franklin Gothic Medium" w:cstheme="minorHAnsi"/>
-          <w:sz w:val="24"/>
-          <w:szCs w:val="24"/>
-          <w:lang w:eastAsia="en-IN"/>
-        </w:rPr>
-        <w:t>ten thousand foot</w:t>
-      </w:r>
-      <w:proofErr w:type="gramEnd"/>
-      <w:r>
-        <w:rPr>
-          <w:rFonts w:ascii="Franklin Gothic Medium" w:eastAsia="Times New Roman" w:hAnsi="Franklin Gothic Medium" w:cstheme="minorHAnsi"/>
-          <w:sz w:val="24"/>
-          <w:szCs w:val="24"/>
-          <w:lang w:eastAsia="en-IN"/>
-        </w:rPr>
-        <w:t xml:space="preserve"> view of TypeScript.</w:t>
+        <w:t>We’ve just skimmed the surface and taken the ten thousand foot view of TypeScript.</w:t>
       </w:r>
     </w:p>
     <w:p>

</xml_diff>